<commit_message>
Atualizando documento que eu não sei pq não estava atualizando
</commit_message>
<xml_diff>
--- a/Leonardo_Lopes_Nunes_Relatorio Técnico.docx
+++ b/Leonardo_Lopes_Nunes_Relatorio Técnico.docx
@@ -6,7 +6,9 @@
       <w:pPr>
         <w:pStyle w:val="Ttulo"/>
       </w:pPr>
-      <w:bookmarkStart w:id="0" w:name="_Toc118654374"/>
+      <w:bookmarkStart w:id="0" w:name="_Hlk88587925"/>
+      <w:bookmarkStart w:id="1" w:name="_Toc118654374"/>
+      <w:bookmarkEnd w:id="0"/>
       <w:r>
         <w:t xml:space="preserve">FACULDADE DE </w:t>
       </w:r>
@@ -355,8 +357,8 @@
         <w:t>SUMÁRIO</w:t>
       </w:r>
     </w:p>
-    <w:bookmarkStart w:id="1" w:name="_Toc438241735"/>
-    <w:bookmarkStart w:id="2" w:name="_Toc438245116"/>
+    <w:bookmarkStart w:id="2" w:name="_Toc438241735"/>
+    <w:bookmarkStart w:id="3" w:name="_Toc438245116"/>
     <w:p>
       <w:pPr>
         <w:pStyle w:val="Sumrio1"/>
@@ -934,89 +936,90 @@
       <w:pPr>
         <w:rPr>
           <w:rFonts w:eastAsiaTheme="minorEastAsia"/>
+          <w:lang w:val="en-US"/>
         </w:rPr>
       </w:pPr>
       <w:r>
         <w:rPr>
           <w:rFonts w:eastAsiaTheme="minorEastAsia"/>
+          <w:lang w:val="en-US"/>
         </w:rPr>
         <w:t>2.</w:t>
       </w:r>
       <w:r>
         <w:rPr>
           <w:rFonts w:eastAsiaTheme="minorEastAsia"/>
+          <w:lang w:val="en-US"/>
         </w:rPr>
         <w:t>3</w:t>
       </w:r>
       <w:r>
         <w:rPr>
           <w:rFonts w:eastAsiaTheme="minorEastAsia"/>
-        </w:rPr>
-        <w:t xml:space="preserve">.1    </w:t>
+          <w:lang w:val="en-US"/>
+        </w:rPr>
+        <w:t xml:space="preserve">.1    Python </w:t>
       </w:r>
       <w:r>
         <w:rPr>
           <w:rFonts w:eastAsiaTheme="minorEastAsia"/>
-        </w:rPr>
-        <w:t>Python</w:t>
+          <w:lang w:val="en-US"/>
+        </w:rPr>
+        <w:tab/>
       </w:r>
       <w:r>
         <w:rPr>
           <w:rFonts w:eastAsiaTheme="minorEastAsia"/>
-        </w:rPr>
-        <w:t xml:space="preserve"> </w:t>
+          <w:lang w:val="en-US"/>
+        </w:rPr>
+        <w:tab/>
       </w:r>
       <w:r>
         <w:rPr>
           <w:rFonts w:eastAsiaTheme="minorEastAsia"/>
+          <w:lang w:val="en-US"/>
         </w:rPr>
         <w:tab/>
       </w:r>
       <w:r>
         <w:rPr>
           <w:rFonts w:eastAsiaTheme="minorEastAsia"/>
+          <w:lang w:val="en-US"/>
         </w:rPr>
         <w:tab/>
       </w:r>
       <w:r>
         <w:rPr>
           <w:rFonts w:eastAsiaTheme="minorEastAsia"/>
+          <w:lang w:val="en-US"/>
         </w:rPr>
         <w:tab/>
       </w:r>
       <w:r>
         <w:rPr>
           <w:rFonts w:eastAsiaTheme="minorEastAsia"/>
+          <w:lang w:val="en-US"/>
         </w:rPr>
         <w:tab/>
       </w:r>
       <w:r>
         <w:rPr>
           <w:rFonts w:eastAsiaTheme="minorEastAsia"/>
+          <w:lang w:val="en-US"/>
         </w:rPr>
         <w:tab/>
       </w:r>
       <w:r>
         <w:rPr>
           <w:rFonts w:eastAsiaTheme="minorEastAsia"/>
+          <w:lang w:val="en-US"/>
         </w:rPr>
         <w:tab/>
       </w:r>
       <w:r>
         <w:rPr>
           <w:rFonts w:eastAsiaTheme="minorEastAsia"/>
-        </w:rPr>
-        <w:tab/>
-      </w:r>
-      <w:r>
-        <w:rPr>
-          <w:rFonts w:eastAsiaTheme="minorEastAsia"/>
-        </w:rPr>
-        <w:tab/>
-      </w:r>
-      <w:r>
-        <w:rPr>
-          <w:rFonts w:eastAsiaTheme="minorEastAsia"/>
+          <w:lang w:val="en-US"/>
         </w:rPr>
         <w:tab/>
         <w:t xml:space="preserve">       4</w:t>
@@ -1026,109 +1029,104 @@
       <w:pPr>
         <w:rPr>
           <w:rFonts w:eastAsiaTheme="minorEastAsia"/>
+          <w:lang w:val="en-US"/>
         </w:rPr>
       </w:pPr>
       <w:r>
         <w:rPr>
           <w:rFonts w:eastAsiaTheme="minorEastAsia"/>
+          <w:lang w:val="en-US"/>
         </w:rPr>
         <w:t>2.</w:t>
       </w:r>
       <w:r>
         <w:rPr>
           <w:rFonts w:eastAsiaTheme="minorEastAsia"/>
+          <w:lang w:val="en-US"/>
         </w:rPr>
         <w:t>3</w:t>
       </w:r>
       <w:r>
         <w:rPr>
           <w:rFonts w:eastAsiaTheme="minorEastAsia"/>
+          <w:lang w:val="en-US"/>
         </w:rPr>
         <w:t>.</w:t>
       </w:r>
       <w:r>
         <w:rPr>
           <w:rFonts w:eastAsiaTheme="minorEastAsia"/>
+          <w:lang w:val="en-US"/>
         </w:rPr>
         <w:t>2</w:t>
       </w:r>
       <w:r>
         <w:rPr>
           <w:rFonts w:eastAsiaTheme="minorEastAsia"/>
-        </w:rPr>
-        <w:t xml:space="preserve">    </w:t>
+          <w:lang w:val="en-US"/>
+        </w:rPr>
+        <w:t xml:space="preserve">    Tensor Flow </w:t>
       </w:r>
       <w:r>
         <w:rPr>
           <w:rFonts w:eastAsiaTheme="minorEastAsia"/>
-        </w:rPr>
-        <w:t xml:space="preserve">Tensor </w:t>
-      </w:r>
-      <w:proofErr w:type="spellStart"/>
+          <w:lang w:val="en-US"/>
+        </w:rPr>
+        <w:tab/>
+      </w:r>
       <w:r>
         <w:rPr>
           <w:rFonts w:eastAsiaTheme="minorEastAsia"/>
-        </w:rPr>
-        <w:t>Flow</w:t>
-      </w:r>
-      <w:proofErr w:type="spellEnd"/>
+          <w:lang w:val="en-US"/>
+        </w:rPr>
+        <w:tab/>
+      </w:r>
       <w:r>
         <w:rPr>
           <w:rFonts w:eastAsiaTheme="minorEastAsia"/>
-        </w:rPr>
-        <w:t xml:space="preserve"> </w:t>
+          <w:lang w:val="en-US"/>
+        </w:rPr>
+        <w:tab/>
       </w:r>
       <w:r>
         <w:rPr>
           <w:rFonts w:eastAsiaTheme="minorEastAsia"/>
+          <w:lang w:val="en-US"/>
         </w:rPr>
         <w:tab/>
       </w:r>
       <w:r>
         <w:rPr>
           <w:rFonts w:eastAsiaTheme="minorEastAsia"/>
+          <w:lang w:val="en-US"/>
         </w:rPr>
         <w:tab/>
       </w:r>
       <w:r>
         <w:rPr>
           <w:rFonts w:eastAsiaTheme="minorEastAsia"/>
+          <w:lang w:val="en-US"/>
         </w:rPr>
         <w:tab/>
       </w:r>
       <w:r>
         <w:rPr>
           <w:rFonts w:eastAsiaTheme="minorEastAsia"/>
+          <w:lang w:val="en-US"/>
         </w:rPr>
         <w:tab/>
       </w:r>
       <w:r>
         <w:rPr>
           <w:rFonts w:eastAsiaTheme="minorEastAsia"/>
+          <w:lang w:val="en-US"/>
         </w:rPr>
         <w:tab/>
       </w:r>
       <w:r>
         <w:rPr>
           <w:rFonts w:eastAsiaTheme="minorEastAsia"/>
-        </w:rPr>
-        <w:tab/>
-      </w:r>
-      <w:r>
-        <w:rPr>
-          <w:rFonts w:eastAsiaTheme="minorEastAsia"/>
-        </w:rPr>
-        <w:tab/>
-      </w:r>
-      <w:r>
-        <w:rPr>
-          <w:rFonts w:eastAsiaTheme="minorEastAsia"/>
-        </w:rPr>
-        <w:tab/>
-      </w:r>
-      <w:r>
-        <w:rPr>
-          <w:rFonts w:eastAsiaTheme="minorEastAsia"/>
+          <w:lang w:val="en-US"/>
         </w:rPr>
         <w:tab/>
         <w:t xml:space="preserve">       </w:t>
@@ -1136,6 +1134,7 @@
       <w:r>
         <w:rPr>
           <w:rFonts w:eastAsiaTheme="minorEastAsia"/>
+          <w:lang w:val="en-US"/>
         </w:rPr>
         <w:t>5</w:t>
       </w:r>
@@ -1144,109 +1143,105 @@
       <w:pPr>
         <w:rPr>
           <w:rFonts w:eastAsiaTheme="minorEastAsia"/>
+          <w:lang w:val="en-US"/>
         </w:rPr>
       </w:pPr>
       <w:r>
         <w:rPr>
           <w:rFonts w:eastAsiaTheme="minorEastAsia"/>
+          <w:lang w:val="en-US"/>
         </w:rPr>
         <w:t>2.</w:t>
       </w:r>
       <w:r>
         <w:rPr>
           <w:rFonts w:eastAsiaTheme="minorEastAsia"/>
+          <w:lang w:val="en-US"/>
         </w:rPr>
         <w:t>3</w:t>
       </w:r>
       <w:r>
         <w:rPr>
           <w:rFonts w:eastAsiaTheme="minorEastAsia"/>
+          <w:lang w:val="en-US"/>
         </w:rPr>
         <w:t>.</w:t>
       </w:r>
       <w:r>
         <w:rPr>
           <w:rFonts w:eastAsiaTheme="minorEastAsia"/>
+          <w:lang w:val="en-US"/>
         </w:rPr>
         <w:t>3</w:t>
       </w:r>
       <w:r>
         <w:rPr>
           <w:rFonts w:eastAsiaTheme="minorEastAsia"/>
-        </w:rPr>
-        <w:t xml:space="preserve">    </w:t>
-      </w:r>
-      <w:proofErr w:type="spellStart"/>
+          <w:lang w:val="en-US"/>
+        </w:rPr>
+        <w:t xml:space="preserve">    Keras </w:t>
+      </w:r>
       <w:r>
         <w:rPr>
           <w:rFonts w:eastAsiaTheme="minorEastAsia"/>
-        </w:rPr>
-        <w:t>Keras</w:t>
-      </w:r>
-      <w:proofErr w:type="spellEnd"/>
+          <w:lang w:val="en-US"/>
+        </w:rPr>
+        <w:tab/>
+      </w:r>
       <w:r>
         <w:rPr>
           <w:rFonts w:eastAsiaTheme="minorEastAsia"/>
-        </w:rPr>
-        <w:t xml:space="preserve"> </w:t>
+          <w:lang w:val="en-US"/>
+        </w:rPr>
+        <w:tab/>
       </w:r>
       <w:r>
         <w:rPr>
           <w:rFonts w:eastAsiaTheme="minorEastAsia"/>
+          <w:lang w:val="en-US"/>
         </w:rPr>
         <w:tab/>
+        <w:t xml:space="preserve">                       </w:t>
       </w:r>
       <w:r>
         <w:rPr>
           <w:rFonts w:eastAsiaTheme="minorEastAsia"/>
+          <w:lang w:val="en-US"/>
         </w:rPr>
         <w:tab/>
       </w:r>
       <w:r>
         <w:rPr>
           <w:rFonts w:eastAsiaTheme="minorEastAsia"/>
+          <w:lang w:val="en-US"/>
         </w:rPr>
         <w:tab/>
       </w:r>
       <w:r>
         <w:rPr>
           <w:rFonts w:eastAsiaTheme="minorEastAsia"/>
-        </w:rPr>
-        <w:t xml:space="preserve">                       </w:t>
+          <w:lang w:val="en-US"/>
+        </w:rPr>
+        <w:tab/>
       </w:r>
       <w:r>
         <w:rPr>
           <w:rFonts w:eastAsiaTheme="minorEastAsia"/>
+          <w:lang w:val="en-US"/>
         </w:rPr>
         <w:tab/>
       </w:r>
       <w:r>
         <w:rPr>
           <w:rFonts w:eastAsiaTheme="minorEastAsia"/>
+          <w:lang w:val="en-US"/>
         </w:rPr>
         <w:tab/>
       </w:r>
       <w:r>
         <w:rPr>
           <w:rFonts w:eastAsiaTheme="minorEastAsia"/>
-        </w:rPr>
-        <w:tab/>
-      </w:r>
-      <w:r>
-        <w:rPr>
-          <w:rFonts w:eastAsiaTheme="minorEastAsia"/>
-        </w:rPr>
-        <w:tab/>
-      </w:r>
-      <w:r>
-        <w:rPr>
-          <w:rFonts w:eastAsiaTheme="minorEastAsia"/>
-        </w:rPr>
-        <w:tab/>
-      </w:r>
-      <w:r>
-        <w:rPr>
-          <w:rFonts w:eastAsiaTheme="minorEastAsia"/>
+          <w:lang w:val="en-US"/>
         </w:rPr>
         <w:tab/>
         <w:t xml:space="preserve">       </w:t>
@@ -1254,6 +1249,7 @@
       <w:r>
         <w:rPr>
           <w:rFonts w:eastAsiaTheme="minorEastAsia"/>
+          <w:lang w:val="en-US"/>
         </w:rPr>
         <w:t>5</w:t>
       </w:r>
@@ -1262,97 +1258,104 @@
       <w:pPr>
         <w:rPr>
           <w:rFonts w:eastAsiaTheme="minorEastAsia"/>
+          <w:lang w:val="en-US"/>
         </w:rPr>
       </w:pPr>
       <w:r>
         <w:rPr>
           <w:rFonts w:eastAsiaTheme="minorEastAsia"/>
+          <w:lang w:val="en-US"/>
         </w:rPr>
         <w:t>2.</w:t>
       </w:r>
       <w:r>
         <w:rPr>
           <w:rFonts w:eastAsiaTheme="minorEastAsia"/>
+          <w:lang w:val="en-US"/>
         </w:rPr>
         <w:t>3</w:t>
       </w:r>
       <w:r>
         <w:rPr>
           <w:rFonts w:eastAsiaTheme="minorEastAsia"/>
+          <w:lang w:val="en-US"/>
         </w:rPr>
         <w:t>.</w:t>
       </w:r>
       <w:r>
         <w:rPr>
           <w:rFonts w:eastAsiaTheme="minorEastAsia"/>
+          <w:lang w:val="en-US"/>
         </w:rPr>
         <w:t>4</w:t>
       </w:r>
       <w:r>
         <w:rPr>
           <w:rFonts w:eastAsiaTheme="minorEastAsia"/>
-        </w:rPr>
-        <w:t xml:space="preserve">    </w:t>
-      </w:r>
-      <w:proofErr w:type="spellStart"/>
+          <w:lang w:val="en-US"/>
+        </w:rPr>
+        <w:t xml:space="preserve">    OpenCV</w:t>
+      </w:r>
       <w:r>
         <w:rPr>
           <w:rFonts w:eastAsiaTheme="minorEastAsia"/>
-        </w:rPr>
-        <w:t>OpenCV</w:t>
-      </w:r>
-      <w:proofErr w:type="spellEnd"/>
+          <w:lang w:val="en-US"/>
+        </w:rPr>
+        <w:tab/>
+      </w:r>
       <w:r>
         <w:rPr>
           <w:rFonts w:eastAsiaTheme="minorEastAsia"/>
+          <w:lang w:val="en-US"/>
         </w:rPr>
         <w:tab/>
       </w:r>
       <w:r>
         <w:rPr>
           <w:rFonts w:eastAsiaTheme="minorEastAsia"/>
+          <w:lang w:val="en-US"/>
         </w:rPr>
         <w:tab/>
       </w:r>
       <w:r>
         <w:rPr>
           <w:rFonts w:eastAsiaTheme="minorEastAsia"/>
+          <w:lang w:val="en-US"/>
         </w:rPr>
         <w:tab/>
       </w:r>
       <w:r>
         <w:rPr>
           <w:rFonts w:eastAsiaTheme="minorEastAsia"/>
+          <w:lang w:val="en-US"/>
         </w:rPr>
         <w:tab/>
       </w:r>
       <w:r>
         <w:rPr>
           <w:rFonts w:eastAsiaTheme="minorEastAsia"/>
+          <w:lang w:val="en-US"/>
         </w:rPr>
         <w:tab/>
       </w:r>
       <w:r>
         <w:rPr>
           <w:rFonts w:eastAsiaTheme="minorEastAsia"/>
+          <w:lang w:val="en-US"/>
         </w:rPr>
         <w:tab/>
       </w:r>
       <w:r>
         <w:rPr>
           <w:rFonts w:eastAsiaTheme="minorEastAsia"/>
+          <w:lang w:val="en-US"/>
         </w:rPr>
         <w:tab/>
       </w:r>
       <w:r>
         <w:rPr>
           <w:rFonts w:eastAsiaTheme="minorEastAsia"/>
-        </w:rPr>
-        <w:tab/>
-      </w:r>
-      <w:r>
-        <w:rPr>
-          <w:rFonts w:eastAsiaTheme="minorEastAsia"/>
+          <w:lang w:val="en-US"/>
         </w:rPr>
         <w:tab/>
         <w:t xml:space="preserve">       </w:t>
@@ -1360,6 +1363,7 @@
       <w:r>
         <w:rPr>
           <w:rFonts w:eastAsiaTheme="minorEastAsia"/>
+          <w:lang w:val="en-US"/>
         </w:rPr>
         <w:t>5</w:t>
       </w:r>
@@ -1379,6 +1383,7 @@
           <w:color w:val="auto"/>
           <w:sz w:val="24"/>
           <w:szCs w:val="24"/>
+          <w:lang w:val="en-US"/>
         </w:rPr>
         <w:sectPr>
           <w:footerReference w:type="default" r:id="rId11"/>
@@ -1400,20 +1405,20 @@
         </w:rPr>
         <w:fldChar w:fldCharType="end"/>
       </w:r>
-      <w:bookmarkEnd w:id="0"/>
       <w:bookmarkEnd w:id="1"/>
       <w:bookmarkEnd w:id="2"/>
+      <w:bookmarkEnd w:id="3"/>
     </w:p>
     <w:p>
       <w:pPr>
         <w:pStyle w:val="Ttulo1"/>
       </w:pPr>
-      <w:bookmarkStart w:id="3" w:name="_Toc48569212"/>
+      <w:bookmarkStart w:id="4" w:name="_Toc48569212"/>
       <w:r>
         <w:lastRenderedPageBreak/>
         <w:t>Introdução</w:t>
       </w:r>
-      <w:bookmarkEnd w:id="3"/>
+      <w:bookmarkEnd w:id="4"/>
     </w:p>
     <w:p>
       <w:r>
@@ -1427,11 +1432,11 @@
       <w:pPr>
         <w:pStyle w:val="Ttulo2"/>
       </w:pPr>
-      <w:bookmarkStart w:id="4" w:name="_Toc48569213"/>
+      <w:bookmarkStart w:id="5" w:name="_Toc48569213"/>
       <w:r>
         <w:t>Definição do Problema</w:t>
       </w:r>
-      <w:bookmarkEnd w:id="4"/>
+      <w:bookmarkEnd w:id="5"/>
       <w:r>
         <w:t xml:space="preserve"> </w:t>
       </w:r>
@@ -1451,11 +1456,11 @@
       <w:pPr>
         <w:pStyle w:val="Ttulo2"/>
       </w:pPr>
-      <w:bookmarkStart w:id="5" w:name="_Toc48569214"/>
+      <w:bookmarkStart w:id="6" w:name="_Toc48569214"/>
       <w:r>
         <w:t>Objetivo</w:t>
       </w:r>
-      <w:bookmarkEnd w:id="5"/>
+      <w:bookmarkEnd w:id="6"/>
     </w:p>
     <w:p>
       <w:r>
@@ -1488,11 +1493,9 @@
       <w:pPr>
         <w:pStyle w:val="Ttulo1"/>
       </w:pPr>
-      <w:bookmarkStart w:id="6" w:name="_Toc48569215"/>
-      <w:r>
-        <w:t>Desenvolvimento</w:t>
-      </w:r>
-      <w:bookmarkEnd w:id="6"/>
+      <w:r>
+        <w:t>Fundamentação TéCNICA</w:t>
+      </w:r>
     </w:p>
     <w:p>
       <w:r>
@@ -1523,21 +1526,199 @@
         <w:t>Como o conjunto de dados já veio preparado, não foi necessário nenhum tratamento especial para o dado.</w:t>
       </w:r>
     </w:p>
-    <w:p/>
     <w:p>
       <w:pPr>
         <w:pStyle w:val="Ttulo2"/>
       </w:pPr>
       <w:r>
+        <w:t>Conjunto de Dados</w:t>
+      </w:r>
+    </w:p>
+    <w:p>
+      <w:r>
+        <w:t>O conjunto de dados consiste em rostos de pessoas com e sem o uso de máscara separando as em categorias de “Com máscara” e “Sem máscara”.</w:t>
+      </w:r>
+    </w:p>
+    <w:p>
+      <w:r>
+        <w:t>Para o modelo ser treinado foi criado um conjunto de dados com 755 amostras de pessoas utilizando máscara e 754 pessoas sem máscara.</w:t>
+      </w:r>
+    </w:p>
+    <w:p>
+      <w:r>
+        <w:t>As amostras de imagens por si só são muito poucas para que o modelo tenha uma performance precisa, visto que modelos de aprendizado de máquina necessitam de um número muito grande de amostras para alcançar tal precisão.</w:t>
+      </w:r>
+    </w:p>
+    <w:p>
+      <w:r>
+        <w:t>Exemplo de amostra de pessoa sem máscara:</w:t>
+      </w:r>
+    </w:p>
+    <w:p>
+      <w:pPr>
+        <w:jc w:val="center"/>
+      </w:pPr>
+      <w:r>
+        <w:rPr>
+          <w:noProof/>
+        </w:rPr>
+        <w:drawing>
+          <wp:inline distT="0" distB="0" distL="0" distR="0" wp14:anchorId="0EADDD59" wp14:editId="3F116218">
+            <wp:extent cx="2456234" cy="1924050"/>
+            <wp:effectExtent l="0" t="0" r="1270" b="0"/>
+            <wp:docPr id="11" name="Imagem 11" descr="Homem de camisa preta&#10;&#10;Descrição gerada automaticamente"/>
+            <wp:cNvGraphicFramePr>
+              <a:graphicFrameLocks xmlns:a="http://schemas.openxmlformats.org/drawingml/2006/main" noChangeAspect="1"/>
+            </wp:cNvGraphicFramePr>
+            <a:graphic xmlns:a="http://schemas.openxmlformats.org/drawingml/2006/main">
+              <a:graphicData uri="http://schemas.openxmlformats.org/drawingml/2006/picture">
+                <pic:pic xmlns:pic="http://schemas.openxmlformats.org/drawingml/2006/picture">
+                  <pic:nvPicPr>
+                    <pic:cNvPr id="1" name="Imagem 1" descr="Homem de camisa preta&#10;&#10;Descrição gerada automaticamente"/>
+                    <pic:cNvPicPr>
+                      <a:picLocks noChangeAspect="1" noChangeArrowheads="1"/>
+                    </pic:cNvPicPr>
+                  </pic:nvPicPr>
+                  <pic:blipFill>
+                    <a:blip r:embed="rId12">
+                      <a:extLst>
+                        <a:ext uri="{28A0092B-C50C-407E-A947-70E740481C1C}">
+                          <a14:useLocalDpi xmlns:a14="http://schemas.microsoft.com/office/drawing/2010/main" val="0"/>
+                        </a:ext>
+                      </a:extLst>
+                    </a:blip>
+                    <a:srcRect/>
+                    <a:stretch>
+                      <a:fillRect/>
+                    </a:stretch>
+                  </pic:blipFill>
+                  <pic:spPr bwMode="auto">
+                    <a:xfrm>
+                      <a:off x="0" y="0"/>
+                      <a:ext cx="2463614" cy="1929831"/>
+                    </a:xfrm>
+                    <a:prstGeom prst="rect">
+                      <a:avLst/>
+                    </a:prstGeom>
+                    <a:noFill/>
+                    <a:ln>
+                      <a:noFill/>
+                    </a:ln>
+                  </pic:spPr>
+                </pic:pic>
+              </a:graphicData>
+            </a:graphic>
+          </wp:inline>
+        </w:drawing>
+      </w:r>
+    </w:p>
+    <w:p>
+      <w:r>
+        <w:t>Exemplo de amostra de pessoa utilizando máscara:</w:t>
+      </w:r>
+    </w:p>
+    <w:p>
+      <w:pPr>
+        <w:jc w:val="center"/>
+      </w:pPr>
+      <w:r>
+        <w:rPr>
+          <w:noProof/>
+        </w:rPr>
+        <w:drawing>
+          <wp:inline distT="0" distB="0" distL="0" distR="0" wp14:anchorId="0A4647C1" wp14:editId="453B7D3F">
+            <wp:extent cx="2470467" cy="2686050"/>
+            <wp:effectExtent l="0" t="0" r="6350" b="0"/>
+            <wp:docPr id="12" name="Imagem 12" descr="Homem com camisa azul&#10;&#10;Descrição gerada automaticamente"/>
+            <wp:cNvGraphicFramePr>
+              <a:graphicFrameLocks xmlns:a="http://schemas.openxmlformats.org/drawingml/2006/main" noChangeAspect="1"/>
+            </wp:cNvGraphicFramePr>
+            <a:graphic xmlns:a="http://schemas.openxmlformats.org/drawingml/2006/main">
+              <a:graphicData uri="http://schemas.openxmlformats.org/drawingml/2006/picture">
+                <pic:pic xmlns:pic="http://schemas.openxmlformats.org/drawingml/2006/picture">
+                  <pic:nvPicPr>
+                    <pic:cNvPr id="4" name="Imagem 4" descr="Homem com camisa azul&#10;&#10;Descrição gerada automaticamente"/>
+                    <pic:cNvPicPr>
+                      <a:picLocks noChangeAspect="1" noChangeArrowheads="1"/>
+                    </pic:cNvPicPr>
+                  </pic:nvPicPr>
+                  <pic:blipFill>
+                    <a:blip r:embed="rId13">
+                      <a:extLst>
+                        <a:ext uri="{28A0092B-C50C-407E-A947-70E740481C1C}">
+                          <a14:useLocalDpi xmlns:a14="http://schemas.microsoft.com/office/drawing/2010/main" val="0"/>
+                        </a:ext>
+                      </a:extLst>
+                    </a:blip>
+                    <a:srcRect/>
+                    <a:stretch>
+                      <a:fillRect/>
+                    </a:stretch>
+                  </pic:blipFill>
+                  <pic:spPr bwMode="auto">
+                    <a:xfrm>
+                      <a:off x="0" y="0"/>
+                      <a:ext cx="2475555" cy="2691582"/>
+                    </a:xfrm>
+                    <a:prstGeom prst="rect">
+                      <a:avLst/>
+                    </a:prstGeom>
+                    <a:noFill/>
+                    <a:ln>
+                      <a:noFill/>
+                    </a:ln>
+                  </pic:spPr>
+                </pic:pic>
+              </a:graphicData>
+            </a:graphic>
+          </wp:inline>
+        </w:drawing>
+      </w:r>
+    </w:p>
+    <w:p>
+      <w:pPr>
+        <w:pStyle w:val="Ttulo2"/>
+      </w:pPr>
+      <w:r>
+        <w:lastRenderedPageBreak/>
         <w:t>Separação dos Dados</w:t>
       </w:r>
     </w:p>
     <w:p>
       <w:r>
-        <w:t xml:space="preserve">A separação dos dados se torna necessária para que não seja utilizado dados </w:t>
-      </w:r>
-      <w:r>
-        <w:t>no momento de teste do modelo, com isso é possível validar a qualidade do modelo, os dados são separados em:</w:t>
+        <w:t>A separação dos dados se torna necessária para que não seja</w:t>
+      </w:r>
+      <w:r>
+        <w:t>m</w:t>
+      </w:r>
+      <w:r>
+        <w:t xml:space="preserve"> utilizado</w:t>
+      </w:r>
+      <w:r>
+        <w:t>s</w:t>
+      </w:r>
+      <w:r>
+        <w:t xml:space="preserve"> dados </w:t>
+      </w:r>
+      <w:r>
+        <w:t xml:space="preserve">já conhecidos pelo modelo </w:t>
+      </w:r>
+      <w:r>
+        <w:t>no momento de teste, com isso é possível validar a qualidade do modelo</w:t>
+      </w:r>
+      <w:r>
+        <w:t>.</w:t>
+      </w:r>
+      <w:r>
+        <w:t xml:space="preserve"> </w:t>
+      </w:r>
+    </w:p>
+    <w:p>
+      <w:r>
+        <w:t>O</w:t>
+      </w:r>
+      <w:r>
+        <w:t>s dados são separados em:</w:t>
       </w:r>
     </w:p>
     <w:p>
@@ -1561,20 +1742,304 @@
         </w:numPr>
       </w:pPr>
       <w:r>
-        <w:t xml:space="preserve">Dados de teste: usado para comprovar que aquele modelo realmente funciona. São dados ignorados no treinamento e no processo de escolha de </w:t>
-      </w:r>
-      <w:r>
-        <w:t>hiper parâmetros</w:t>
+        <w:t>Dados de teste: usado para comprovar que aquele modelo realmente funciona. São dados ignorados no treinamento</w:t>
       </w:r>
       <w:r>
         <w:t>.</w:t>
       </w:r>
     </w:p>
     <w:p>
+      <w:r>
+        <w:t>Do conjunto de dados de pessoas com máscara, do seu valor total de 755 foram separados 12% das amostras para realizar o teste.</w:t>
+      </w:r>
+    </w:p>
+    <w:p>
+      <w:r>
+        <w:t>Do conjunto de dados de pessoas sem máscara, do seu valor total de 754 foram separados 12% das amostras para realizar o teste.</w:t>
+      </w:r>
+    </w:p>
+    <w:p>
       <w:pPr>
         <w:pStyle w:val="Ttulo2"/>
       </w:pPr>
       <w:r>
+        <w:t>Aumento de Amostras de Imagens</w:t>
+      </w:r>
+    </w:p>
+    <w:p>
+      <w:r>
+        <w:t>O aumento de imagens ou mais comumente conhecido como “</w:t>
+      </w:r>
+      <w:proofErr w:type="spellStart"/>
+      <w:r>
+        <w:t>image</w:t>
+      </w:r>
+      <w:proofErr w:type="spellEnd"/>
+      <w:r>
+        <w:t xml:space="preserve"> </w:t>
+      </w:r>
+      <w:proofErr w:type="spellStart"/>
+      <w:r>
+        <w:t>augmentation</w:t>
+      </w:r>
+      <w:proofErr w:type="spellEnd"/>
+      <w:r>
+        <w:t xml:space="preserve">” é uma técnica que expande o tamanho do conjunto de dados. Com ele é possível </w:t>
+      </w:r>
+      <w:r>
+        <w:t>criar</w:t>
+      </w:r>
+      <w:r>
+        <w:t xml:space="preserve"> imagens transformadas de seu conjunto de dados original, assim o modelo terá mais recursos para efetuar seu treino mesmo com poucas amostras de dados.</w:t>
+      </w:r>
+    </w:p>
+    <w:p>
+      <w:r>
+        <w:t>Como citado anteriormente o conjunto de amostras coletadas nesse trabalho é muito pouco, por isso, para contornar a falta de amostra de dados foi utilizado essa técnica para gerar mais amostras e consequentemente ter uma precisão melhor do modelo.</w:t>
+      </w:r>
+    </w:p>
+    <w:p>
+      <w:pPr>
+        <w:pStyle w:val="Ttulo2"/>
+      </w:pPr>
+      <w:r>
+        <w:lastRenderedPageBreak/>
+        <w:t>Treino do Modelo</w:t>
+      </w:r>
+    </w:p>
+    <w:p>
+      <w:pPr>
+        <w:jc w:val="center"/>
+      </w:pPr>
+      <w:r>
+        <w:rPr>
+          <w:noProof/>
+        </w:rPr>
+        <w:drawing>
+          <wp:inline distT="0" distB="0" distL="0" distR="0" wp14:anchorId="1C724D02" wp14:editId="46F9017C">
+            <wp:extent cx="4562475" cy="2438651"/>
+            <wp:effectExtent l="0" t="0" r="0" b="0"/>
+            <wp:docPr id="14" name="Imagem 14" descr="Diagrama&#10;&#10;Descrição gerada automaticamente"/>
+            <wp:cNvGraphicFramePr>
+              <a:graphicFrameLocks xmlns:a="http://schemas.openxmlformats.org/drawingml/2006/main" noChangeAspect="1"/>
+            </wp:cNvGraphicFramePr>
+            <a:graphic xmlns:a="http://schemas.openxmlformats.org/drawingml/2006/main">
+              <a:graphicData uri="http://schemas.openxmlformats.org/drawingml/2006/picture">
+                <pic:pic xmlns:pic="http://schemas.openxmlformats.org/drawingml/2006/picture">
+                  <pic:nvPicPr>
+                    <pic:cNvPr id="14" name="Imagem 14" descr="Diagrama&#10;&#10;Descrição gerada automaticamente"/>
+                    <pic:cNvPicPr/>
+                  </pic:nvPicPr>
+                  <pic:blipFill>
+                    <a:blip r:embed="rId14"/>
+                    <a:stretch>
+                      <a:fillRect/>
+                    </a:stretch>
+                  </pic:blipFill>
+                  <pic:spPr>
+                    <a:xfrm>
+                      <a:off x="0" y="0"/>
+                      <a:ext cx="4573166" cy="2444366"/>
+                    </a:xfrm>
+                    <a:prstGeom prst="rect">
+                      <a:avLst/>
+                    </a:prstGeom>
+                  </pic:spPr>
+                </pic:pic>
+              </a:graphicData>
+            </a:graphic>
+          </wp:inline>
+        </w:drawing>
+      </w:r>
+    </w:p>
+    <w:p>
+      <w:r>
+        <w:t>Na primeira etapa, todas as amostras de treinamento (em azul à esquerda) são encaminhadas para o modelo, que gera as previsões (em azul à direita).</w:t>
+      </w:r>
+    </w:p>
+    <w:p>
+      <w:r>
+        <w:t>Na segunda etapa, as previsões são comparadas com os dados de teste - o que resulta no cálculo de um valor de perda.</w:t>
+      </w:r>
+    </w:p>
+    <w:p>
+      <w:r>
+        <w:t>O modelo pode ser subsequentemente otimizado através de um novo ciclo de treino direcionando o modelo para longe do erro, alterando seus pesos, até que ele finalmente encontre um valor de imprecisão para detectar uma face utilizando a máscara.</w:t>
+      </w:r>
+    </w:p>
+    <w:p>
+      <w:r>
+        <w:t>O processo então começa novamente. Presumivelmente, o modelo tem um desempenho melhor desta vez.</w:t>
+      </w:r>
+    </w:p>
+    <w:p>
+      <w:pPr>
+        <w:pStyle w:val="Ttulo2"/>
+      </w:pPr>
+      <w:proofErr w:type="spellStart"/>
+      <w:r>
+        <w:t>Epoch</w:t>
+      </w:r>
+      <w:proofErr w:type="spellEnd"/>
+    </w:p>
+    <w:p>
+      <w:r>
+        <w:t xml:space="preserve">O número de </w:t>
+      </w:r>
+      <w:proofErr w:type="spellStart"/>
+      <w:r>
+        <w:t>epoch</w:t>
+      </w:r>
+      <w:proofErr w:type="spellEnd"/>
+      <w:r>
+        <w:t xml:space="preserve"> é um hiper parâmetro que define o número de vezes que o algoritmo de aprendizado irá percorrer em todo o conjunto de dados de treinamento.</w:t>
+      </w:r>
+    </w:p>
+    <w:p>
+      <w:r>
+        <w:t xml:space="preserve">Uma </w:t>
+      </w:r>
+      <w:proofErr w:type="spellStart"/>
+      <w:r>
+        <w:t>epoch</w:t>
+      </w:r>
+      <w:proofErr w:type="spellEnd"/>
+      <w:r>
+        <w:t xml:space="preserve"> significa que cada amostra no conjunto de dados de treinamento teve a oportunidade de atualizar os parâmetros do modelo interno, ou seja, definir o peso de alguns parâmetros que o modelo está construindo. Uma </w:t>
+      </w:r>
+      <w:proofErr w:type="spellStart"/>
+      <w:r>
+        <w:t>epoch</w:t>
+      </w:r>
+      <w:proofErr w:type="spellEnd"/>
+      <w:r>
+        <w:t xml:space="preserve"> é composta por um ou mais conjunto de dados, neste trabalho foi visto que 10 </w:t>
+      </w:r>
+      <w:proofErr w:type="spellStart"/>
+      <w:r>
+        <w:t>epochs</w:t>
+      </w:r>
+      <w:proofErr w:type="spellEnd"/>
+      <w:r>
+        <w:t xml:space="preserve"> já levariam o modelo a um melhor resultado.</w:t>
+      </w:r>
+    </w:p>
+    <w:p>
+      <w:r>
+        <w:t xml:space="preserve">Em outras palavras, a </w:t>
+      </w:r>
+      <w:proofErr w:type="spellStart"/>
+      <w:r>
+        <w:t>epoch</w:t>
+      </w:r>
+      <w:proofErr w:type="spellEnd"/>
+      <w:r>
+        <w:t xml:space="preserve"> faz com que durante o treino do modelo ele veja o que ele pode melhorar, definido um número de </w:t>
+      </w:r>
+      <w:proofErr w:type="spellStart"/>
+      <w:r>
+        <w:t>epochs</w:t>
+      </w:r>
+      <w:proofErr w:type="spellEnd"/>
+      <w:r>
+        <w:t xml:space="preserve"> ele irá executar essa mesma quantidade de treino sempre melhorando e olhando para os parâmetros que ele pode considerar em sua construção.</w:t>
+      </w:r>
+    </w:p>
+    <w:p/>
+    <w:p>
+      <w:pPr>
+        <w:pStyle w:val="Ttulo2"/>
+      </w:pPr>
+      <w:r>
+        <w:lastRenderedPageBreak/>
+        <w:t xml:space="preserve">Cross </w:t>
+      </w:r>
+      <w:proofErr w:type="spellStart"/>
+      <w:r>
+        <w:t>Validation</w:t>
+      </w:r>
+      <w:proofErr w:type="spellEnd"/>
+    </w:p>
+    <w:p>
+      <w:r>
+        <w:t xml:space="preserve">Cross </w:t>
+      </w:r>
+      <w:proofErr w:type="spellStart"/>
+      <w:r>
+        <w:t>Validation</w:t>
+      </w:r>
+      <w:proofErr w:type="spellEnd"/>
+      <w:r>
+        <w:t xml:space="preserve"> é uma técnica muito utilizada para avaliação de desempenho de modelos de aprendizado de máquina. O Cross </w:t>
+      </w:r>
+      <w:proofErr w:type="spellStart"/>
+      <w:r>
+        <w:t>Validation</w:t>
+      </w:r>
+      <w:proofErr w:type="spellEnd"/>
+      <w:r>
+        <w:t xml:space="preserve"> consiste em particionar os dados em conjuntos, onde um conjunto é utilizado para treino e outro conjunto é utilizado para teste e avaliação do desempenho do modelo. A utilização do Cross </w:t>
+      </w:r>
+      <w:proofErr w:type="spellStart"/>
+      <w:r>
+        <w:t>Validation</w:t>
+      </w:r>
+      <w:proofErr w:type="spellEnd"/>
+      <w:r>
+        <w:t xml:space="preserve"> tem altas chances de detectar se o seu modelo está sofrendo </w:t>
+      </w:r>
+      <w:proofErr w:type="spellStart"/>
+      <w:r>
+        <w:t>overfitting</w:t>
+      </w:r>
+      <w:proofErr w:type="spellEnd"/>
+      <w:r>
+        <w:t>.</w:t>
+      </w:r>
+    </w:p>
+    <w:p>
+      <w:r>
+        <w:t xml:space="preserve">No trabalho apresentado o Cross </w:t>
+      </w:r>
+      <w:proofErr w:type="spellStart"/>
+      <w:r>
+        <w:t>Validation</w:t>
+      </w:r>
+      <w:proofErr w:type="spellEnd"/>
+      <w:r>
+        <w:t xml:space="preserve"> ocorre no mesmo momento em que o treino do modelo está sendo feito, assim ao fim de cada ciclo do treino do modelo já é possível comprovar sua acurácia e saber se a forma como o treino do modelo está sendo executada é válida.</w:t>
+      </w:r>
+    </w:p>
+    <w:p>
+      <w:pPr>
+        <w:pStyle w:val="Ttulo2"/>
+      </w:pPr>
+      <w:proofErr w:type="spellStart"/>
+      <w:r>
+        <w:t>Overfitting</w:t>
+      </w:r>
+      <w:proofErr w:type="spellEnd"/>
+    </w:p>
+    <w:p>
+      <w:proofErr w:type="spellStart"/>
+      <w:r>
+        <w:t>Overfitting</w:t>
+      </w:r>
+      <w:proofErr w:type="spellEnd"/>
+      <w:r>
+        <w:t xml:space="preserve"> é uma característica que o modelo pode atingir quando o modelo aprende demais sobre os dados. Neste caso, o modelo mostra-se adequado apenas para os dados de treino, como se o modelo tivesse apenas decorado os dados de treino e não fosse capaz de generalizar para outros dados nunca vistos antes. Quando isso acontece, os dados de treino apresentam resultados excelentes, enquanto a performance do modelo cai drasticamente com os dados de teste.</w:t>
+      </w:r>
+    </w:p>
+    <w:p>
+      <w:pPr>
+        <w:ind w:firstLine="0"/>
+      </w:pPr>
+    </w:p>
+    <w:p>
+      <w:pPr>
+        <w:pStyle w:val="Ttulo2"/>
+      </w:pPr>
+      <w:r>
         <w:t>Ferramentas</w:t>
       </w:r>
     </w:p>
@@ -1604,10 +2069,13 @@
         <w:t>Um dos motivos da popularidade do Python é o seu forte apoio na área de inteligência artificial (IA), de acordo com o IEEE. O Python também oferece um bom número de bibliotecas e pacotes que os programadores podem usar para que não construam determinado código do zero.</w:t>
       </w:r>
     </w:p>
-    <w:p/>
-    <w:p>
-      <w:r>
-        <w:t xml:space="preserve">O grande número de bibliotecas e pacotes disponíveis para o Python contêm código para certas funções básicas, para que os programadores não precisem escrevê-las do zero. Especificamente, o estudo do IEEE e vários especialistas apontaram para a biblioteca </w:t>
+    <w:p>
+      <w:r>
+        <w:t xml:space="preserve">O grande número de bibliotecas e pacotes disponíveis para o Python contêm código para certas funções básicas, para que os programadores não precisem escrevê-las do zero. </w:t>
+      </w:r>
+      <w:r>
+        <w:lastRenderedPageBreak/>
+        <w:t xml:space="preserve">Especificamente, o estudo do IEEE e vários especialistas apontaram para a biblioteca </w:t>
       </w:r>
       <w:proofErr w:type="spellStart"/>
       <w:r>
@@ -1641,7 +2109,6 @@
       <w:bookmarkStart w:id="7" w:name="_Toc48569217"/>
       <w:proofErr w:type="spellStart"/>
       <w:r>
-        <w:lastRenderedPageBreak/>
         <w:t>Tensorflow</w:t>
       </w:r>
       <w:bookmarkEnd w:id="7"/>
@@ -1669,6 +2136,27 @@
       </w:r>
     </w:p>
     <w:p>
+      <w:r>
+        <w:t xml:space="preserve">O </w:t>
+      </w:r>
+      <w:proofErr w:type="spellStart"/>
+      <w:r>
+        <w:t>TensorFlow</w:t>
+      </w:r>
+      <w:proofErr w:type="spellEnd"/>
+      <w:r>
+        <w:t xml:space="preserve"> é uma das bibliotecas principais para que nesse trabalho seja executado o treino e a geração do modelo, pois ele irá auxiliar o </w:t>
+      </w:r>
+      <w:proofErr w:type="spellStart"/>
+      <w:r>
+        <w:t>Keras</w:t>
+      </w:r>
+      <w:proofErr w:type="spellEnd"/>
+      <w:r>
+        <w:t xml:space="preserve"> nesse processo.</w:t>
+      </w:r>
+    </w:p>
+    <w:p>
       <w:pPr>
         <w:rPr>
           <w:color w:val="00B050"/>
@@ -1695,18 +2183,114 @@
       </w:r>
       <w:proofErr w:type="spellEnd"/>
       <w:r>
-        <w:t xml:space="preserve"> foi criado para ser amigável, modular, fácil de estender e trabalhar com o Python. A API foi “projetada para seres humanos, não para máquinas” e “segue as melhores práticas para reduzir a carga cognitiva”.</w:t>
+        <w:t xml:space="preserve"> </w:t>
+      </w:r>
+      <w:r>
+        <w:t>auxilia na criação de c</w:t>
+      </w:r>
+      <w:r>
+        <w:t xml:space="preserve">amadas neurais, funções de custo, otimizadores, esquemas de inicialização, funções de ativação e esquemas de regularização são todos módulos independentes que </w:t>
+      </w:r>
+      <w:r>
+        <w:t>podem ser</w:t>
+      </w:r>
+      <w:r>
+        <w:t xml:space="preserve"> combina</w:t>
+      </w:r>
+      <w:r>
+        <w:t>dos</w:t>
+      </w:r>
+      <w:r>
+        <w:t xml:space="preserve"> para criar modelos.</w:t>
+      </w:r>
+    </w:p>
+    <w:p>
+      <w:r>
+        <w:t xml:space="preserve">Com isso, o </w:t>
+      </w:r>
+      <w:proofErr w:type="spellStart"/>
+      <w:r>
+        <w:t>Keras</w:t>
+      </w:r>
+      <w:proofErr w:type="spellEnd"/>
+      <w:r>
+        <w:t xml:space="preserve"> será o responsável por criar, treinar e executar o nosso modelo com o auxílio do </w:t>
+      </w:r>
+      <w:proofErr w:type="spellStart"/>
+      <w:r>
+        <w:t>Tensorflow</w:t>
+      </w:r>
+      <w:proofErr w:type="spellEnd"/>
+      <w:r>
+        <w:t>.</w:t>
+      </w:r>
+    </w:p>
+    <w:p>
+      <w:pPr>
+        <w:pStyle w:val="Ttulo3"/>
+      </w:pPr>
+      <w:r>
+        <w:t>Open CV</w:t>
+      </w:r>
+    </w:p>
+    <w:p>
+      <w:proofErr w:type="spellStart"/>
+      <w:r>
+        <w:t>OpenCV</w:t>
+      </w:r>
+      <w:proofErr w:type="spellEnd"/>
+      <w:r>
+        <w:t xml:space="preserve"> (Open </w:t>
+      </w:r>
+      <w:proofErr w:type="spellStart"/>
+      <w:r>
+        <w:t>Source</w:t>
+      </w:r>
+      <w:proofErr w:type="spellEnd"/>
+      <w:r>
+        <w:t xml:space="preserve"> Computer Vision Library) é uma biblioteca de software de visão computacional e aprendizado de máquina de código aberto. O </w:t>
+      </w:r>
+      <w:proofErr w:type="spellStart"/>
+      <w:r>
+        <w:t>OpenCV</w:t>
+      </w:r>
+      <w:proofErr w:type="spellEnd"/>
+      <w:r>
+        <w:t xml:space="preserve"> foi construído para fornecer uma infraestrutura comum para aplicativos de visão computacional e para acelerar o uso da percepção da máquina em produtos comerciais.</w:t>
       </w:r>
     </w:p>
     <w:p/>
     <w:p>
-      <w:pPr>
-        <w:rPr>
-          <w:color w:val="00B050"/>
-        </w:rPr>
-      </w:pPr>
-      <w:r>
-        <w:t>Camadas neurais, funções de custo, otimizadores, esquemas de inicialização, funções de ativação e esquemas de regularização são todos módulos independentes que você pode combinar para criar modelos. Novos módulos são simples de adicionar, como novas classes e funções. Os modelos são definidos em código Python, não em arquivos de configuração de modelo separados.</w:t>
+      <w:r>
+        <w:t>A biblioteca possui mais de 2.500 algoritmos otimizados, que incluem um conjunto abrangente de algoritmos de visão computacional e aprendizado de máquina clássicos e de última geração. Esses algoritmos podem ser usados para detectar e reconhecer rostos, identificar objetos, classificar ações humanas em vídeos, rastrear movimentos de câmera, rastrear objetos em movimento etc.</w:t>
+      </w:r>
+    </w:p>
+    <w:p>
+      <w:r>
+        <w:t>Nesse trabalho é utilizado os recursos de identificação da face do Open CV para agilizar o processo dessa identificação do modelo.</w:t>
+      </w:r>
+      <w:r>
+        <w:br w:type="page"/>
+      </w:r>
+    </w:p>
+    <w:p>
+      <w:pPr>
+        <w:pStyle w:val="Ttulo1"/>
+      </w:pPr>
+      <w:r>
+        <w:lastRenderedPageBreak/>
+        <w:t>Desevolvimento</w:t>
+      </w:r>
+    </w:p>
+    <w:p>
+      <w:r>
+        <w:t xml:space="preserve">Este Capítulo apresenta detalhes sobre o desenvolvimento do </w:t>
+      </w:r>
+      <w:r>
+        <w:t>modelo para a identificação de uso de máscara</w:t>
+      </w:r>
+      <w:r>
+        <w:t>.</w:t>
       </w:r>
     </w:p>
     <w:p>
@@ -1714,50 +2298,2497 @@
         <w:pStyle w:val="Ttulo3"/>
       </w:pPr>
       <w:r>
-        <w:t>Open CV</w:t>
-      </w:r>
-    </w:p>
-    <w:p>
+        <w:t>Requisitos de sistema</w:t>
+      </w:r>
+    </w:p>
+    <w:p>
+      <w:r>
+        <w:t xml:space="preserve">Para que o projeto consiga ser executado, </w:t>
+      </w:r>
+      <w:r>
+        <w:t>é preciso que alguns requisitos tanto no sistema como no hardware:</w:t>
+      </w:r>
+    </w:p>
+    <w:p>
+      <w:pPr>
+        <w:pStyle w:val="PargrafodaLista"/>
+        <w:numPr>
+          <w:ilvl w:val="0"/>
+          <w:numId w:val="26"/>
+        </w:numPr>
+      </w:pPr>
+      <w:r>
+        <w:t>Câmera integrada ao computador (</w:t>
+      </w:r>
       <w:proofErr w:type="spellStart"/>
       <w:r>
-        <w:t>OpenCV</w:t>
+        <w:t>WebCam</w:t>
       </w:r>
       <w:proofErr w:type="spellEnd"/>
       <w:r>
-        <w:t xml:space="preserve"> (Open </w:t>
-      </w:r>
+        <w:t>)</w:t>
+      </w:r>
+    </w:p>
+    <w:p>
+      <w:pPr>
+        <w:pStyle w:val="PargrafodaLista"/>
+        <w:numPr>
+          <w:ilvl w:val="0"/>
+          <w:numId w:val="26"/>
+        </w:numPr>
+      </w:pPr>
+      <w:r>
+        <w:t>Python 3</w:t>
+      </w:r>
+    </w:p>
+    <w:p>
+      <w:pPr>
+        <w:pStyle w:val="PargrafodaLista"/>
+        <w:numPr>
+          <w:ilvl w:val="0"/>
+          <w:numId w:val="26"/>
+        </w:numPr>
+      </w:pPr>
       <w:proofErr w:type="spellStart"/>
       <w:r>
-        <w:t>Source</w:t>
+        <w:t>Pip</w:t>
       </w:r>
       <w:proofErr w:type="spellEnd"/>
-      <w:r>
-        <w:t xml:space="preserve"> Computer Vision Library) é uma biblioteca de software de visão computacional e aprendizado de máquina de código aberto. O </w:t>
+    </w:p>
+    <w:p>
+      <w:pPr>
+        <w:pStyle w:val="Ttulo3"/>
+      </w:pPr>
+      <w:r>
+        <w:t>Instalação das Bibliotecas</w:t>
+      </w:r>
+    </w:p>
+    <w:p>
+      <w:r>
+        <w:t xml:space="preserve">Nosso primeiro passo é instalar através do gerenciado de bibliotecas </w:t>
       </w:r>
       <w:proofErr w:type="spellStart"/>
       <w:r>
-        <w:t>OpenCV</w:t>
+        <w:t>pip</w:t>
       </w:r>
       <w:proofErr w:type="spellEnd"/>
       <w:r>
-        <w:t xml:space="preserve"> foi construído para fornecer uma infraestrutura comum para aplicativos de visão computacional e para acelerar o uso da percepção da máquina em produtos comerciais.</w:t>
+        <w:t xml:space="preserve"> </w:t>
+      </w:r>
+      <w:r>
+        <w:t>as bibliotecas que serão necessárias para que o modelo consiga ser criado:</w:t>
+      </w:r>
+    </w:p>
+    <w:p>
+      <w:pPr>
+        <w:ind w:firstLine="0"/>
+      </w:pPr>
+      <w:r>
+        <w:rPr>
+          <w:noProof/>
+        </w:rPr>
+        <w:drawing>
+          <wp:inline distT="0" distB="0" distL="0" distR="0" wp14:anchorId="4517A610" wp14:editId="47E00558">
+            <wp:extent cx="5760720" cy="468630"/>
+            <wp:effectExtent l="0" t="0" r="0" b="7620"/>
+            <wp:docPr id="2" name="Imagem 2"/>
+            <wp:cNvGraphicFramePr>
+              <a:graphicFrameLocks xmlns:a="http://schemas.openxmlformats.org/drawingml/2006/main" noChangeAspect="1"/>
+            </wp:cNvGraphicFramePr>
+            <a:graphic xmlns:a="http://schemas.openxmlformats.org/drawingml/2006/main">
+              <a:graphicData uri="http://schemas.openxmlformats.org/drawingml/2006/picture">
+                <pic:pic xmlns:pic="http://schemas.openxmlformats.org/drawingml/2006/picture">
+                  <pic:nvPicPr>
+                    <pic:cNvPr id="1" name=""/>
+                    <pic:cNvPicPr/>
+                  </pic:nvPicPr>
+                  <pic:blipFill>
+                    <a:blip r:embed="rId15"/>
+                    <a:stretch>
+                      <a:fillRect/>
+                    </a:stretch>
+                  </pic:blipFill>
+                  <pic:spPr>
+                    <a:xfrm>
+                      <a:off x="0" y="0"/>
+                      <a:ext cx="5760720" cy="468630"/>
+                    </a:xfrm>
+                    <a:prstGeom prst="rect">
+                      <a:avLst/>
+                    </a:prstGeom>
+                  </pic:spPr>
+                </pic:pic>
+              </a:graphicData>
+            </a:graphic>
+          </wp:inline>
+        </w:drawing>
+      </w:r>
+    </w:p>
+    <w:p>
+      <w:pPr>
+        <w:pStyle w:val="Ttulo3"/>
+      </w:pPr>
+      <w:r>
+        <w:t>Importação das bibliotecas</w:t>
+      </w:r>
+    </w:p>
+    <w:p>
+      <w:r>
+        <w:t>Após feito a instalação das bibliotecas nós iremos importá-las em nosso código, isso é feito para que consigamos utilizar as funções e utilitários das bibliotecas em nosso código</w:t>
+      </w:r>
+      <w:r>
+        <w:t>.</w:t>
+      </w:r>
+    </w:p>
+    <w:p>
+      <w:r>
+        <w:t xml:space="preserve">As importações trarão utilitários que </w:t>
+      </w:r>
+      <w:r>
+        <w:t xml:space="preserve">irão facilitar a criação do modelo </w:t>
+      </w:r>
+      <w:r>
+        <w:t>e definição de parâmetros para seu treino e exportação do modelo.</w:t>
+      </w:r>
+    </w:p>
+    <w:p>
+      <w:pPr>
+        <w:ind w:firstLine="0"/>
+      </w:pPr>
+      <w:r>
+        <w:rPr>
+          <w:noProof/>
+        </w:rPr>
+        <w:drawing>
+          <wp:inline distT="0" distB="0" distL="0" distR="0" wp14:anchorId="37D67BD5" wp14:editId="59AA095E">
+            <wp:extent cx="5760720" cy="1266825"/>
+            <wp:effectExtent l="0" t="0" r="0" b="9525"/>
+            <wp:docPr id="1" name="Imagem 1" descr="Interface gráfica do usuário, Texto, Aplicativo&#10;&#10;Descrição gerada automaticamente"/>
+            <wp:cNvGraphicFramePr>
+              <a:graphicFrameLocks xmlns:a="http://schemas.openxmlformats.org/drawingml/2006/main" noChangeAspect="1"/>
+            </wp:cNvGraphicFramePr>
+            <a:graphic xmlns:a="http://schemas.openxmlformats.org/drawingml/2006/main">
+              <a:graphicData uri="http://schemas.openxmlformats.org/drawingml/2006/picture">
+                <pic:pic xmlns:pic="http://schemas.openxmlformats.org/drawingml/2006/picture">
+                  <pic:nvPicPr>
+                    <pic:cNvPr id="1" name="Imagem 1" descr="Interface gráfica do usuário, Texto, Aplicativo&#10;&#10;Descrição gerada automaticamente"/>
+                    <pic:cNvPicPr/>
+                  </pic:nvPicPr>
+                  <pic:blipFill>
+                    <a:blip r:embed="rId16"/>
+                    <a:stretch>
+                      <a:fillRect/>
+                    </a:stretch>
+                  </pic:blipFill>
+                  <pic:spPr>
+                    <a:xfrm>
+                      <a:off x="0" y="0"/>
+                      <a:ext cx="5760720" cy="1266825"/>
+                    </a:xfrm>
+                    <a:prstGeom prst="rect">
+                      <a:avLst/>
+                    </a:prstGeom>
+                  </pic:spPr>
+                </pic:pic>
+              </a:graphicData>
+            </a:graphic>
+          </wp:inline>
+        </w:drawing>
+      </w:r>
+    </w:p>
+    <w:p>
+      <w:pPr>
+        <w:ind w:firstLine="0"/>
+      </w:pPr>
+    </w:p>
+    <w:p>
+      <w:pPr>
+        <w:ind w:firstLine="0"/>
+      </w:pPr>
+    </w:p>
+    <w:p>
+      <w:pPr>
+        <w:ind w:firstLine="0"/>
+      </w:pPr>
+    </w:p>
+    <w:p>
+      <w:pPr>
+        <w:pStyle w:val="Ttulo3"/>
+      </w:pPr>
+      <w:r>
+        <w:lastRenderedPageBreak/>
+        <w:t xml:space="preserve">Definição de </w:t>
+      </w:r>
+      <w:proofErr w:type="spellStart"/>
+      <w:r>
+        <w:t>layers</w:t>
+      </w:r>
+      <w:proofErr w:type="spellEnd"/>
+      <w:r>
+        <w:t xml:space="preserve"> e parâmetros</w:t>
+      </w:r>
+    </w:p>
+    <w:p>
+      <w:r>
+        <w:t>O modelo precisa saber qual formato de entrada ele deve esperar. Por esse motivo, a primeira camada em um modelo Sequencial precisa receber informações sobre sua forma de entrada.</w:t>
+      </w:r>
+    </w:p>
+    <w:p>
+      <w:r>
+        <w:t>Abaixo está as definições das entradas do modelo</w:t>
+      </w:r>
+      <w:r>
+        <w:t>, nele é definido que iremos utilizar c</w:t>
+      </w:r>
+      <w:r>
+        <w:t xml:space="preserve">amadas de </w:t>
+      </w:r>
+      <w:r>
+        <w:t>convolução</w:t>
+      </w:r>
+      <w:r>
+        <w:t xml:space="preserve"> para</w:t>
+      </w:r>
+      <w:r>
+        <w:t xml:space="preserve"> nosso modelo compreender e identificar as imagens.</w:t>
+      </w:r>
+    </w:p>
+    <w:p>
+      <w:r>
+        <w:t xml:space="preserve">Uma Rede Neural </w:t>
+      </w:r>
+      <w:proofErr w:type="spellStart"/>
+      <w:r>
+        <w:t>Convolucional</w:t>
+      </w:r>
+      <w:proofErr w:type="spellEnd"/>
+      <w:r>
+        <w:t xml:space="preserve"> (</w:t>
+      </w:r>
+      <w:proofErr w:type="spellStart"/>
+      <w:r>
+        <w:t>ConvNet</w:t>
+      </w:r>
+      <w:proofErr w:type="spellEnd"/>
+      <w:r>
+        <w:t xml:space="preserve">) é um algoritmo de </w:t>
+      </w:r>
+      <w:proofErr w:type="spellStart"/>
+      <w:r>
+        <w:rPr>
+          <w:i/>
+          <w:iCs/>
+        </w:rPr>
+        <w:t>deep</w:t>
+      </w:r>
+      <w:proofErr w:type="spellEnd"/>
+      <w:r>
+        <w:rPr>
+          <w:i/>
+          <w:iCs/>
+        </w:rPr>
+        <w:t xml:space="preserve"> </w:t>
+      </w:r>
+      <w:proofErr w:type="spellStart"/>
+      <w:r>
+        <w:rPr>
+          <w:i/>
+          <w:iCs/>
+        </w:rPr>
+        <w:t>learning</w:t>
+      </w:r>
+      <w:proofErr w:type="spellEnd"/>
+      <w:r>
+        <w:t xml:space="preserve"> que pode captar uma imagem de entrada e atribuir importâncias como pesos e vieses a vários aspectos e objetos da imagem e ser capaz de diferenciar umas das outras.</w:t>
+      </w:r>
+    </w:p>
+    <w:p>
+      <w:pPr>
+        <w:ind w:firstLine="0"/>
+      </w:pPr>
+      <w:r>
+        <w:rPr>
+          <w:noProof/>
+        </w:rPr>
+        <w:drawing>
+          <wp:inline distT="0" distB="0" distL="0" distR="0" wp14:anchorId="6B910362" wp14:editId="547480FF">
+            <wp:extent cx="5760720" cy="1365250"/>
+            <wp:effectExtent l="0" t="0" r="0" b="6350"/>
+            <wp:docPr id="3" name="Imagem 3" descr="Texto&#10;&#10;Descrição gerada automaticamente"/>
+            <wp:cNvGraphicFramePr>
+              <a:graphicFrameLocks xmlns:a="http://schemas.openxmlformats.org/drawingml/2006/main" noChangeAspect="1"/>
+            </wp:cNvGraphicFramePr>
+            <a:graphic xmlns:a="http://schemas.openxmlformats.org/drawingml/2006/main">
+              <a:graphicData uri="http://schemas.openxmlformats.org/drawingml/2006/picture">
+                <pic:pic xmlns:pic="http://schemas.openxmlformats.org/drawingml/2006/picture">
+                  <pic:nvPicPr>
+                    <pic:cNvPr id="3" name="Imagem 3" descr="Texto&#10;&#10;Descrição gerada automaticamente"/>
+                    <pic:cNvPicPr/>
+                  </pic:nvPicPr>
+                  <pic:blipFill>
+                    <a:blip r:embed="rId17"/>
+                    <a:stretch>
+                      <a:fillRect/>
+                    </a:stretch>
+                  </pic:blipFill>
+                  <pic:spPr>
+                    <a:xfrm>
+                      <a:off x="0" y="0"/>
+                      <a:ext cx="5760720" cy="1365250"/>
+                    </a:xfrm>
+                    <a:prstGeom prst="rect">
+                      <a:avLst/>
+                    </a:prstGeom>
+                  </pic:spPr>
+                </pic:pic>
+              </a:graphicData>
+            </a:graphic>
+          </wp:inline>
+        </w:drawing>
+      </w:r>
+    </w:p>
+    <w:p>
+      <w:pPr>
+        <w:ind w:firstLine="0"/>
+      </w:pPr>
+      <w:r>
+        <w:tab/>
+      </w:r>
+    </w:p>
+    <w:p>
+      <w:pPr>
+        <w:pStyle w:val="Ttulo3"/>
+      </w:pPr>
+      <w:r>
+        <w:t>Geração de novas amostras</w:t>
+      </w:r>
+    </w:p>
+    <w:p>
+      <w:r>
+        <w:t xml:space="preserve">Definido os parâmetros e camadas do modelo, é coletado as imagens dos nossos diretórios de treino e teste para utilizarmos o método </w:t>
+      </w:r>
+      <w:r>
+        <w:t>de aumento de amostras de imagens.</w:t>
+      </w:r>
+    </w:p>
+    <w:p>
+      <w:pPr>
+        <w:ind w:firstLine="0"/>
+      </w:pPr>
+      <w:r>
+        <w:rPr>
+          <w:noProof/>
+        </w:rPr>
+        <w:drawing>
+          <wp:inline distT="0" distB="0" distL="0" distR="0" wp14:anchorId="2A9CD315" wp14:editId="053B002E">
+            <wp:extent cx="5760720" cy="1754505"/>
+            <wp:effectExtent l="0" t="0" r="0" b="0"/>
+            <wp:docPr id="4" name="Imagem 4" descr="Texto&#10;&#10;Descrição gerada automaticamente"/>
+            <wp:cNvGraphicFramePr>
+              <a:graphicFrameLocks xmlns:a="http://schemas.openxmlformats.org/drawingml/2006/main" noChangeAspect="1"/>
+            </wp:cNvGraphicFramePr>
+            <a:graphic xmlns:a="http://schemas.openxmlformats.org/drawingml/2006/main">
+              <a:graphicData uri="http://schemas.openxmlformats.org/drawingml/2006/picture">
+                <pic:pic xmlns:pic="http://schemas.openxmlformats.org/drawingml/2006/picture">
+                  <pic:nvPicPr>
+                    <pic:cNvPr id="4" name="Imagem 4" descr="Texto&#10;&#10;Descrição gerada automaticamente"/>
+                    <pic:cNvPicPr/>
+                  </pic:nvPicPr>
+                  <pic:blipFill>
+                    <a:blip r:embed="rId18"/>
+                    <a:stretch>
+                      <a:fillRect/>
+                    </a:stretch>
+                  </pic:blipFill>
+                  <pic:spPr>
+                    <a:xfrm>
+                      <a:off x="0" y="0"/>
+                      <a:ext cx="5760720" cy="1754505"/>
+                    </a:xfrm>
+                    <a:prstGeom prst="rect">
+                      <a:avLst/>
+                    </a:prstGeom>
+                  </pic:spPr>
+                </pic:pic>
+              </a:graphicData>
+            </a:graphic>
+          </wp:inline>
+        </w:drawing>
+      </w:r>
+    </w:p>
+    <w:p>
+      <w:pPr>
+        <w:ind w:firstLine="0"/>
+      </w:pPr>
+    </w:p>
+    <w:p>
+      <w:pPr>
+        <w:ind w:firstLine="0"/>
+      </w:pPr>
+    </w:p>
+    <w:p>
+      <w:pPr>
+        <w:pStyle w:val="Ttulo3"/>
+      </w:pPr>
+      <w:r>
+        <w:lastRenderedPageBreak/>
+        <w:t>Salvamento d</w:t>
+      </w:r>
+      <w:r>
+        <w:t>os</w:t>
+      </w:r>
+      <w:r>
+        <w:t xml:space="preserve"> parâmetros</w:t>
+      </w:r>
+    </w:p>
+    <w:p>
+      <w:pPr>
+        <w:ind w:firstLine="0"/>
+      </w:pPr>
+      <w:r>
+        <w:tab/>
+      </w:r>
+      <w:proofErr w:type="spellStart"/>
+      <w:r>
+        <w:t>ModelCheckpoint</w:t>
+      </w:r>
+      <w:proofErr w:type="spellEnd"/>
+      <w:r>
+        <w:t xml:space="preserve"> é usado em conjunto com o treinamento usando </w:t>
+      </w:r>
+      <w:proofErr w:type="spellStart"/>
+      <w:proofErr w:type="gramStart"/>
+      <w:r>
+        <w:rPr>
+          <w:i/>
+          <w:iCs/>
+        </w:rPr>
+        <w:t>model.fit</w:t>
+      </w:r>
+      <w:proofErr w:type="spellEnd"/>
+      <w:r>
+        <w:rPr>
+          <w:i/>
+          <w:iCs/>
+        </w:rPr>
+        <w:t>(</w:t>
+      </w:r>
+      <w:proofErr w:type="gramEnd"/>
+      <w:r>
+        <w:rPr>
+          <w:i/>
+          <w:iCs/>
+        </w:rPr>
+        <w:t>)</w:t>
+      </w:r>
+      <w:r>
+        <w:t xml:space="preserve"> para salvar um modelo ou</w:t>
+      </w:r>
+      <w:r>
+        <w:t xml:space="preserve"> seus pesos como um checkpoint</w:t>
+      </w:r>
+      <w:r>
+        <w:t>, para que o modelo ou pesos possam ser carregados posteriormente para continuar o treinamento do estado salvo.</w:t>
+      </w:r>
+    </w:p>
+    <w:p>
+      <w:pPr>
+        <w:ind w:firstLine="0"/>
+      </w:pPr>
+      <w:r>
+        <w:tab/>
+        <w:t xml:space="preserve">Este tipo de configuração irá ajudar o modelo ir melhorando a cada </w:t>
+      </w:r>
+      <w:proofErr w:type="spellStart"/>
+      <w:r>
+        <w:t>epoch</w:t>
+      </w:r>
+      <w:proofErr w:type="spellEnd"/>
+      <w:r>
+        <w:t xml:space="preserve"> rodada.</w:t>
+      </w:r>
+    </w:p>
+    <w:p>
+      <w:pPr>
+        <w:ind w:firstLine="0"/>
+      </w:pPr>
+      <w:r>
+        <w:rPr>
+          <w:noProof/>
+        </w:rPr>
+        <w:drawing>
+          <wp:inline distT="0" distB="0" distL="0" distR="0" wp14:anchorId="49D5C38F" wp14:editId="3C0D362E">
+            <wp:extent cx="5760720" cy="184785"/>
+            <wp:effectExtent l="0" t="0" r="0" b="5715"/>
+            <wp:docPr id="5" name="Imagem 5"/>
+            <wp:cNvGraphicFramePr>
+              <a:graphicFrameLocks xmlns:a="http://schemas.openxmlformats.org/drawingml/2006/main" noChangeAspect="1"/>
+            </wp:cNvGraphicFramePr>
+            <a:graphic xmlns:a="http://schemas.openxmlformats.org/drawingml/2006/main">
+              <a:graphicData uri="http://schemas.openxmlformats.org/drawingml/2006/picture">
+                <pic:pic xmlns:pic="http://schemas.openxmlformats.org/drawingml/2006/picture">
+                  <pic:nvPicPr>
+                    <pic:cNvPr id="1" name=""/>
+                    <pic:cNvPicPr/>
+                  </pic:nvPicPr>
+                  <pic:blipFill>
+                    <a:blip r:embed="rId19"/>
+                    <a:stretch>
+                      <a:fillRect/>
+                    </a:stretch>
+                  </pic:blipFill>
+                  <pic:spPr>
+                    <a:xfrm>
+                      <a:off x="0" y="0"/>
+                      <a:ext cx="5760720" cy="184785"/>
+                    </a:xfrm>
+                    <a:prstGeom prst="rect">
+                      <a:avLst/>
+                    </a:prstGeom>
+                  </pic:spPr>
+                </pic:pic>
+              </a:graphicData>
+            </a:graphic>
+          </wp:inline>
+        </w:drawing>
+      </w:r>
+    </w:p>
+    <w:p>
+      <w:pPr>
+        <w:ind w:firstLine="0"/>
+      </w:pPr>
+    </w:p>
+    <w:p>
+      <w:pPr>
+        <w:pStyle w:val="Ttulo3"/>
+      </w:pPr>
+      <w:r>
+        <w:t>Treinamento</w:t>
+      </w:r>
+    </w:p>
+    <w:p>
+      <w:pPr>
+        <w:ind w:firstLine="0"/>
+      </w:pPr>
+      <w:r>
+        <w:tab/>
+      </w:r>
+      <w:r>
+        <w:t xml:space="preserve">Por fim o modelo executa o seu treino em cima de todos os parâmetros definidos, executando 10 </w:t>
+      </w:r>
+      <w:proofErr w:type="spellStart"/>
+      <w:r>
+        <w:t>epochs</w:t>
+      </w:r>
+      <w:proofErr w:type="spellEnd"/>
+      <w:r>
+        <w:t xml:space="preserve"> que foram definidas gerando um valor de acurácia e </w:t>
+      </w:r>
+      <w:r>
+        <w:t>de imprecisão do modelo.</w:t>
+      </w:r>
+    </w:p>
+    <w:p>
+      <w:pPr>
+        <w:ind w:firstLine="0"/>
+      </w:pPr>
+      <w:r>
+        <w:rPr>
+          <w:noProof/>
+        </w:rPr>
+        <w:drawing>
+          <wp:inline distT="0" distB="0" distL="0" distR="0" wp14:anchorId="187BA73B" wp14:editId="7108D9B3">
+            <wp:extent cx="5760720" cy="478790"/>
+            <wp:effectExtent l="0" t="0" r="0" b="0"/>
+            <wp:docPr id="6" name="Imagem 6"/>
+            <wp:cNvGraphicFramePr>
+              <a:graphicFrameLocks xmlns:a="http://schemas.openxmlformats.org/drawingml/2006/main" noChangeAspect="1"/>
+            </wp:cNvGraphicFramePr>
+            <a:graphic xmlns:a="http://schemas.openxmlformats.org/drawingml/2006/main">
+              <a:graphicData uri="http://schemas.openxmlformats.org/drawingml/2006/picture">
+                <pic:pic xmlns:pic="http://schemas.openxmlformats.org/drawingml/2006/picture">
+                  <pic:nvPicPr>
+                    <pic:cNvPr id="1" name=""/>
+                    <pic:cNvPicPr/>
+                  </pic:nvPicPr>
+                  <pic:blipFill>
+                    <a:blip r:embed="rId20"/>
+                    <a:stretch>
+                      <a:fillRect/>
+                    </a:stretch>
+                  </pic:blipFill>
+                  <pic:spPr>
+                    <a:xfrm>
+                      <a:off x="0" y="0"/>
+                      <a:ext cx="5760720" cy="478790"/>
+                    </a:xfrm>
+                    <a:prstGeom prst="rect">
+                      <a:avLst/>
+                    </a:prstGeom>
+                  </pic:spPr>
+                </pic:pic>
+              </a:graphicData>
+            </a:graphic>
+          </wp:inline>
+        </w:drawing>
+      </w:r>
+    </w:p>
+    <w:p>
+      <w:pPr>
+        <w:ind w:firstLine="0"/>
+      </w:pPr>
+      <w:r>
+        <w:rPr>
+          <w:noProof/>
+        </w:rPr>
+        <w:drawing>
+          <wp:inline distT="0" distB="0" distL="0" distR="0" wp14:anchorId="6002E79D" wp14:editId="4824811A">
+            <wp:extent cx="5760720" cy="1409700"/>
+            <wp:effectExtent l="0" t="0" r="0" b="0"/>
+            <wp:docPr id="10" name="Imagem 10" descr="Texto&#10;&#10;Descrição gerada automaticamente com confiança média"/>
+            <wp:cNvGraphicFramePr>
+              <a:graphicFrameLocks xmlns:a="http://schemas.openxmlformats.org/drawingml/2006/main" noChangeAspect="1"/>
+            </wp:cNvGraphicFramePr>
+            <a:graphic xmlns:a="http://schemas.openxmlformats.org/drawingml/2006/main">
+              <a:graphicData uri="http://schemas.openxmlformats.org/drawingml/2006/picture">
+                <pic:pic xmlns:pic="http://schemas.openxmlformats.org/drawingml/2006/picture">
+                  <pic:nvPicPr>
+                    <pic:cNvPr id="10" name="Imagem 10" descr="Texto&#10;&#10;Descrição gerada automaticamente com confiança média"/>
+                    <pic:cNvPicPr/>
+                  </pic:nvPicPr>
+                  <pic:blipFill>
+                    <a:blip r:embed="rId21"/>
+                    <a:stretch>
+                      <a:fillRect/>
+                    </a:stretch>
+                  </pic:blipFill>
+                  <pic:spPr>
+                    <a:xfrm>
+                      <a:off x="0" y="0"/>
+                      <a:ext cx="5760720" cy="1409700"/>
+                    </a:xfrm>
+                    <a:prstGeom prst="rect">
+                      <a:avLst/>
+                    </a:prstGeom>
+                  </pic:spPr>
+                </pic:pic>
+              </a:graphicData>
+            </a:graphic>
+          </wp:inline>
+        </w:drawing>
+      </w:r>
+    </w:p>
+    <w:p>
+      <w:pPr>
+        <w:pStyle w:val="Ttulo3"/>
+      </w:pPr>
+      <w:r>
+        <w:t>Exportação dos modelos</w:t>
+      </w:r>
+    </w:p>
+    <w:p>
+      <w:pPr>
+        <w:ind w:firstLine="0"/>
+      </w:pPr>
+      <w:r>
+        <w:tab/>
+      </w:r>
+      <w:r>
+        <w:t>T</w:t>
+      </w:r>
+      <w:r>
+        <w:t xml:space="preserve">odos os modelos gerados nas </w:t>
+      </w:r>
+      <w:proofErr w:type="spellStart"/>
+      <w:r>
+        <w:t>epochs</w:t>
+      </w:r>
+      <w:proofErr w:type="spellEnd"/>
+      <w:r>
+        <w:t xml:space="preserve"> são salvos para serem utilizados</w:t>
+      </w:r>
+      <w:r>
+        <w:t xml:space="preserve"> ou consultados, por padrão são salvos na raiz do projeto e em caso de </w:t>
+      </w:r>
+      <w:r>
+        <w:t>um novo treinamento eles serão sobrescritos</w:t>
+      </w:r>
+      <w:r>
+        <w:t>.</w:t>
+      </w:r>
+    </w:p>
+    <w:p>
+      <w:pPr>
+        <w:ind w:firstLine="0"/>
+      </w:pPr>
+      <w:r>
+        <w:rPr>
+          <w:noProof/>
+        </w:rPr>
+        <w:drawing>
+          <wp:inline distT="0" distB="0" distL="0" distR="0" wp14:anchorId="5F31133D" wp14:editId="78BC0630">
+            <wp:extent cx="4838700" cy="1628775"/>
+            <wp:effectExtent l="0" t="0" r="0" b="9525"/>
+            <wp:docPr id="7" name="Imagem 7" descr="Interface gráfica do usuário, Texto, Aplicativo, chat ou mensagem de texto&#10;&#10;Descrição gerada automaticamente"/>
+            <wp:cNvGraphicFramePr>
+              <a:graphicFrameLocks xmlns:a="http://schemas.openxmlformats.org/drawingml/2006/main" noChangeAspect="1"/>
+            </wp:cNvGraphicFramePr>
+            <a:graphic xmlns:a="http://schemas.openxmlformats.org/drawingml/2006/main">
+              <a:graphicData uri="http://schemas.openxmlformats.org/drawingml/2006/picture">
+                <pic:pic xmlns:pic="http://schemas.openxmlformats.org/drawingml/2006/picture">
+                  <pic:nvPicPr>
+                    <pic:cNvPr id="7" name="Imagem 7" descr="Interface gráfica do usuário, Texto, Aplicativo, chat ou mensagem de texto&#10;&#10;Descrição gerada automaticamente"/>
+                    <pic:cNvPicPr/>
+                  </pic:nvPicPr>
+                  <pic:blipFill>
+                    <a:blip r:embed="rId22"/>
+                    <a:stretch>
+                      <a:fillRect/>
+                    </a:stretch>
+                  </pic:blipFill>
+                  <pic:spPr>
+                    <a:xfrm>
+                      <a:off x="0" y="0"/>
+                      <a:ext cx="4838700" cy="1628775"/>
+                    </a:xfrm>
+                    <a:prstGeom prst="rect">
+                      <a:avLst/>
+                    </a:prstGeom>
+                  </pic:spPr>
+                </pic:pic>
+              </a:graphicData>
+            </a:graphic>
+          </wp:inline>
+        </w:drawing>
+      </w:r>
+    </w:p>
+    <w:p>
+      <w:pPr>
+        <w:ind w:firstLine="0"/>
+      </w:pPr>
+    </w:p>
+    <w:p>
+      <w:pPr>
+        <w:pStyle w:val="Ttulo3"/>
+      </w:pPr>
+      <w:r>
+        <w:lastRenderedPageBreak/>
+        <w:t>Importando os modelos</w:t>
+      </w:r>
+    </w:p>
+    <w:p>
+      <w:r>
+        <w:t>Para importar os modelos criados e treinados na etapa anterior, foi criado um arquivo .</w:t>
+      </w:r>
+      <w:proofErr w:type="spellStart"/>
+      <w:r>
+        <w:t>py</w:t>
+      </w:r>
+      <w:proofErr w:type="spellEnd"/>
+      <w:r>
+        <w:t xml:space="preserve"> separado do arquivo train.py chamado de test.py</w:t>
+      </w:r>
+    </w:p>
+    <w:p>
+      <w:r>
+        <w:t xml:space="preserve">Neste arquivo é necessário importar algumas bibliotecas </w:t>
+      </w:r>
+      <w:r>
+        <w:t>para que o modelo seja carregado, sendo elas:</w:t>
+      </w:r>
+    </w:p>
+    <w:p>
+      <w:pPr>
+        <w:ind w:firstLine="0"/>
+        <w:jc w:val="center"/>
+      </w:pPr>
+      <w:r>
+        <w:rPr>
+          <w:noProof/>
+        </w:rPr>
+        <w:drawing>
+          <wp:inline distT="0" distB="0" distL="0" distR="0" wp14:anchorId="466B7BC5" wp14:editId="24781154">
+            <wp:extent cx="3048425" cy="552527"/>
+            <wp:effectExtent l="0" t="0" r="0" b="0"/>
+            <wp:docPr id="13" name="Imagem 13" descr="Texto&#10;&#10;Descrição gerada automaticamente com confiança média"/>
+            <wp:cNvGraphicFramePr>
+              <a:graphicFrameLocks xmlns:a="http://schemas.openxmlformats.org/drawingml/2006/main" noChangeAspect="1"/>
+            </wp:cNvGraphicFramePr>
+            <a:graphic xmlns:a="http://schemas.openxmlformats.org/drawingml/2006/main">
+              <a:graphicData uri="http://schemas.openxmlformats.org/drawingml/2006/picture">
+                <pic:pic xmlns:pic="http://schemas.openxmlformats.org/drawingml/2006/picture">
+                  <pic:nvPicPr>
+                    <pic:cNvPr id="13" name="Imagem 13" descr="Texto&#10;&#10;Descrição gerada automaticamente com confiança média"/>
+                    <pic:cNvPicPr/>
+                  </pic:nvPicPr>
+                  <pic:blipFill>
+                    <a:blip r:embed="rId23"/>
+                    <a:stretch>
+                      <a:fillRect/>
+                    </a:stretch>
+                  </pic:blipFill>
+                  <pic:spPr>
+                    <a:xfrm>
+                      <a:off x="0" y="0"/>
+                      <a:ext cx="3048425" cy="552527"/>
+                    </a:xfrm>
+                    <a:prstGeom prst="rect">
+                      <a:avLst/>
+                    </a:prstGeom>
+                  </pic:spPr>
+                </pic:pic>
+              </a:graphicData>
+            </a:graphic>
+          </wp:inline>
+        </w:drawing>
+      </w:r>
+    </w:p>
+    <w:p>
+      <w:pPr>
+        <w:ind w:firstLine="0"/>
+      </w:pPr>
+      <w:r>
+        <w:tab/>
+        <w:t xml:space="preserve">O modelo então pode ser importado utilizando a função </w:t>
+      </w:r>
+      <w:proofErr w:type="spellStart"/>
+      <w:r>
+        <w:rPr>
+          <w:i/>
+          <w:iCs/>
+        </w:rPr>
+        <w:t>load_</w:t>
+      </w:r>
+      <w:proofErr w:type="gramStart"/>
+      <w:r>
+        <w:rPr>
+          <w:i/>
+          <w:iCs/>
+        </w:rPr>
+        <w:t>model</w:t>
+      </w:r>
+      <w:proofErr w:type="spellEnd"/>
+      <w:r>
+        <w:rPr>
+          <w:i/>
+          <w:iCs/>
+        </w:rPr>
+        <w:t>(</w:t>
+      </w:r>
+      <w:proofErr w:type="gramEnd"/>
+      <w:r>
+        <w:rPr>
+          <w:i/>
+          <w:iCs/>
+        </w:rPr>
+        <w:t>)</w:t>
+      </w:r>
+      <w:r>
+        <w:t xml:space="preserve"> d</w:t>
+      </w:r>
+      <w:r>
+        <w:t xml:space="preserve">a biblioteca </w:t>
+      </w:r>
+      <w:proofErr w:type="spellStart"/>
+      <w:r>
+        <w:t>keras</w:t>
+      </w:r>
+      <w:proofErr w:type="spellEnd"/>
+      <w:r>
+        <w:t xml:space="preserve"> e armazenando-o em uma variável. O caminho onde o modelo está salvo é o valor a ser passado para essa função.</w:t>
+      </w:r>
+    </w:p>
+    <w:p>
+      <w:pPr>
+        <w:ind w:firstLine="0"/>
+        <w:jc w:val="center"/>
+        <w:rPr>
+          <w:lang w:val="en-US"/>
+        </w:rPr>
+      </w:pPr>
+      <w:r>
+        <w:rPr>
+          <w:noProof/>
+          <w:lang w:val="en-US"/>
+        </w:rPr>
+        <w:drawing>
+          <wp:inline distT="0" distB="0" distL="0" distR="0" wp14:anchorId="11E43801" wp14:editId="7B4536C8">
+            <wp:extent cx="3258005" cy="209579"/>
+            <wp:effectExtent l="0" t="0" r="0" b="0"/>
+            <wp:docPr id="15" name="Imagem 15"/>
+            <wp:cNvGraphicFramePr>
+              <a:graphicFrameLocks xmlns:a="http://schemas.openxmlformats.org/drawingml/2006/main" noChangeAspect="1"/>
+            </wp:cNvGraphicFramePr>
+            <a:graphic xmlns:a="http://schemas.openxmlformats.org/drawingml/2006/main">
+              <a:graphicData uri="http://schemas.openxmlformats.org/drawingml/2006/picture">
+                <pic:pic xmlns:pic="http://schemas.openxmlformats.org/drawingml/2006/picture">
+                  <pic:nvPicPr>
+                    <pic:cNvPr id="1" name=""/>
+                    <pic:cNvPicPr/>
+                  </pic:nvPicPr>
+                  <pic:blipFill>
+                    <a:blip r:embed="rId24"/>
+                    <a:stretch>
+                      <a:fillRect/>
+                    </a:stretch>
+                  </pic:blipFill>
+                  <pic:spPr>
+                    <a:xfrm>
+                      <a:off x="0" y="0"/>
+                      <a:ext cx="3258005" cy="209579"/>
+                    </a:xfrm>
+                    <a:prstGeom prst="rect">
+                      <a:avLst/>
+                    </a:prstGeom>
+                  </pic:spPr>
+                </pic:pic>
+              </a:graphicData>
+            </a:graphic>
+          </wp:inline>
+        </w:drawing>
+      </w:r>
+    </w:p>
+    <w:p>
+      <w:pPr>
+        <w:pStyle w:val="Ttulo3"/>
+      </w:pPr>
+      <w:r>
+        <w:t>Configurando output</w:t>
+      </w:r>
+    </w:p>
+    <w:p>
+      <w:r>
+        <w:t>O modelo irá identificar os rostos que estiverem utilizando máscaras e aos que não estiverem, ele irá apresentar uma mensagem indicando a ausência de máscara.</w:t>
+      </w:r>
+    </w:p>
+    <w:p>
+      <w:r>
+        <w:t xml:space="preserve">Para isso nós definimos </w:t>
+      </w:r>
+      <w:r>
+        <w:t xml:space="preserve">dois dicionários, o dicionário </w:t>
+      </w:r>
+      <w:proofErr w:type="spellStart"/>
+      <w:r>
+        <w:rPr>
+          <w:i/>
+          <w:iCs/>
+        </w:rPr>
+        <w:t>labels_dict</w:t>
+      </w:r>
+      <w:proofErr w:type="spellEnd"/>
+      <w:r>
+        <w:t xml:space="preserve"> irá armazenar as mensagens ao usuário e o dicionário </w:t>
+      </w:r>
+      <w:proofErr w:type="spellStart"/>
+      <w:r>
+        <w:rPr>
+          <w:i/>
+          <w:iCs/>
+        </w:rPr>
+        <w:t>color_dict</w:t>
+      </w:r>
+      <w:proofErr w:type="spellEnd"/>
+      <w:r>
+        <w:rPr>
+          <w:i/>
+          <w:iCs/>
+        </w:rPr>
+        <w:t xml:space="preserve"> </w:t>
+      </w:r>
+      <w:r>
+        <w:t>irá armazenar as cores verde e vermelha, sendo a verde para indicar o uso correto da máscara e o vermelho ao identificar a ausência da máscara.</w:t>
+      </w:r>
+    </w:p>
+    <w:p>
+      <w:pPr>
+        <w:ind w:firstLine="0"/>
+        <w:jc w:val="center"/>
+        <w:rPr>
+          <w:lang w:val="en-US"/>
+        </w:rPr>
+      </w:pPr>
+      <w:r>
+        <w:rPr>
+          <w:noProof/>
+        </w:rPr>
+        <w:drawing>
+          <wp:inline distT="0" distB="0" distL="0" distR="0" wp14:anchorId="131A540F" wp14:editId="741773DA">
+            <wp:extent cx="2962275" cy="438150"/>
+            <wp:effectExtent l="0" t="0" r="9525" b="0"/>
+            <wp:docPr id="16" name="Imagem 16"/>
+            <wp:cNvGraphicFramePr>
+              <a:graphicFrameLocks xmlns:a="http://schemas.openxmlformats.org/drawingml/2006/main" noChangeAspect="1"/>
+            </wp:cNvGraphicFramePr>
+            <a:graphic xmlns:a="http://schemas.openxmlformats.org/drawingml/2006/main">
+              <a:graphicData uri="http://schemas.openxmlformats.org/drawingml/2006/picture">
+                <pic:pic xmlns:pic="http://schemas.openxmlformats.org/drawingml/2006/picture">
+                  <pic:nvPicPr>
+                    <pic:cNvPr id="1" name=""/>
+                    <pic:cNvPicPr/>
+                  </pic:nvPicPr>
+                  <pic:blipFill>
+                    <a:blip r:embed="rId25"/>
+                    <a:stretch>
+                      <a:fillRect/>
+                    </a:stretch>
+                  </pic:blipFill>
+                  <pic:spPr>
+                    <a:xfrm>
+                      <a:off x="0" y="0"/>
+                      <a:ext cx="2962275" cy="438150"/>
+                    </a:xfrm>
+                    <a:prstGeom prst="rect">
+                      <a:avLst/>
+                    </a:prstGeom>
+                  </pic:spPr>
+                </pic:pic>
+              </a:graphicData>
+            </a:graphic>
+          </wp:inline>
+        </w:drawing>
+      </w:r>
+    </w:p>
+    <w:p>
+      <w:pPr>
+        <w:ind w:firstLine="0"/>
+      </w:pPr>
+      <w:r>
+        <w:rPr>
+          <w:lang w:val="en-US"/>
+        </w:rPr>
+        <w:tab/>
+      </w:r>
+      <w:r>
+        <w:t>A câmera que será u</w:t>
+      </w:r>
+      <w:r>
+        <w:t>tilizada para coletar em tempo real</w:t>
+      </w:r>
+      <w:r>
+        <w:t xml:space="preserve"> as</w:t>
+      </w:r>
+      <w:r>
+        <w:t xml:space="preserve"> </w:t>
+      </w:r>
+      <w:r>
+        <w:t>faces e fazer a análise de utilização da máscara precisa ser indicada, ao indicar a câmera 0 o sistema entende que é a câmera padrão do computador.</w:t>
+      </w:r>
+    </w:p>
+    <w:p>
+      <w:pPr>
+        <w:ind w:firstLine="0"/>
+        <w:jc w:val="center"/>
+        <w:rPr>
+          <w:lang w:val="en-US"/>
+        </w:rPr>
+      </w:pPr>
+      <w:r>
+        <w:rPr>
+          <w:noProof/>
+          <w:lang w:val="en-US"/>
+        </w:rPr>
+        <w:drawing>
+          <wp:inline distT="0" distB="0" distL="0" distR="0" wp14:anchorId="2F697CE2" wp14:editId="7CE8C510">
+            <wp:extent cx="3677163" cy="381053"/>
+            <wp:effectExtent l="0" t="0" r="0" b="0"/>
+            <wp:docPr id="17" name="Imagem 17"/>
+            <wp:cNvGraphicFramePr>
+              <a:graphicFrameLocks xmlns:a="http://schemas.openxmlformats.org/drawingml/2006/main" noChangeAspect="1"/>
+            </wp:cNvGraphicFramePr>
+            <a:graphic xmlns:a="http://schemas.openxmlformats.org/drawingml/2006/main">
+              <a:graphicData uri="http://schemas.openxmlformats.org/drawingml/2006/picture">
+                <pic:pic xmlns:pic="http://schemas.openxmlformats.org/drawingml/2006/picture">
+                  <pic:nvPicPr>
+                    <pic:cNvPr id="1" name=""/>
+                    <pic:cNvPicPr/>
+                  </pic:nvPicPr>
+                  <pic:blipFill>
+                    <a:blip r:embed="rId26"/>
+                    <a:stretch>
+                      <a:fillRect/>
+                    </a:stretch>
+                  </pic:blipFill>
+                  <pic:spPr>
+                    <a:xfrm>
+                      <a:off x="0" y="0"/>
+                      <a:ext cx="3677163" cy="381053"/>
+                    </a:xfrm>
+                    <a:prstGeom prst="rect">
+                      <a:avLst/>
+                    </a:prstGeom>
+                  </pic:spPr>
+                </pic:pic>
+              </a:graphicData>
+            </a:graphic>
+          </wp:inline>
+        </w:drawing>
+      </w:r>
+    </w:p>
+    <w:p>
+      <w:pPr>
+        <w:ind w:firstLine="0"/>
+      </w:pPr>
+      <w:r>
+        <w:rPr>
+          <w:lang w:val="en-US"/>
+        </w:rPr>
+        <w:tab/>
+      </w:r>
+      <w:r>
+        <w:t>A</w:t>
+      </w:r>
+      <w:r>
+        <w:t xml:space="preserve"> biblioteca O</w:t>
+      </w:r>
+      <w:r>
+        <w:t xml:space="preserve">pen CV possui vários utilitários e um deles é conter um XML que irá ajudar o modelo a </w:t>
+      </w:r>
+      <w:r>
+        <w:t>identificar rostos através de uma configuração inclusa no XML.</w:t>
+      </w:r>
+    </w:p>
+    <w:p>
+      <w:pPr>
+        <w:ind w:firstLine="0"/>
+      </w:pPr>
+      <w:r>
+        <w:tab/>
+        <w:t xml:space="preserve">O arquivo XML é </w:t>
+      </w:r>
+      <w:r>
+        <w:t>instalado na máquina assim que a biblioteca também é instalada.</w:t>
+      </w:r>
+    </w:p>
+    <w:p>
+      <w:pPr>
+        <w:ind w:firstLine="0"/>
+        <w:rPr>
+          <w:lang w:val="en-US"/>
+        </w:rPr>
+      </w:pPr>
+      <w:r>
+        <w:rPr>
+          <w:noProof/>
+          <w:lang w:val="en-US"/>
+        </w:rPr>
+        <w:drawing>
+          <wp:inline distT="0" distB="0" distL="0" distR="0" wp14:anchorId="49EBA636" wp14:editId="0F3BF814">
+            <wp:extent cx="5760720" cy="132080"/>
+            <wp:effectExtent l="0" t="0" r="0" b="1270"/>
+            <wp:docPr id="19" name="Imagem 19"/>
+            <wp:cNvGraphicFramePr>
+              <a:graphicFrameLocks xmlns:a="http://schemas.openxmlformats.org/drawingml/2006/main" noChangeAspect="1"/>
+            </wp:cNvGraphicFramePr>
+            <a:graphic xmlns:a="http://schemas.openxmlformats.org/drawingml/2006/main">
+              <a:graphicData uri="http://schemas.openxmlformats.org/drawingml/2006/picture">
+                <pic:pic xmlns:pic="http://schemas.openxmlformats.org/drawingml/2006/picture">
+                  <pic:nvPicPr>
+                    <pic:cNvPr id="1" name=""/>
+                    <pic:cNvPicPr/>
+                  </pic:nvPicPr>
+                  <pic:blipFill>
+                    <a:blip r:embed="rId27"/>
+                    <a:stretch>
+                      <a:fillRect/>
+                    </a:stretch>
+                  </pic:blipFill>
+                  <pic:spPr>
+                    <a:xfrm>
+                      <a:off x="0" y="0"/>
+                      <a:ext cx="5760720" cy="132080"/>
+                    </a:xfrm>
+                    <a:prstGeom prst="rect">
+                      <a:avLst/>
+                    </a:prstGeom>
+                  </pic:spPr>
+                </pic:pic>
+              </a:graphicData>
+            </a:graphic>
+          </wp:inline>
+        </w:drawing>
+      </w:r>
+    </w:p>
+    <w:p>
+      <w:pPr>
+        <w:ind w:firstLine="0"/>
+        <w:rPr>
+          <w:lang w:val="en-US"/>
+        </w:rPr>
+      </w:pPr>
+    </w:p>
+    <w:p>
+      <w:pPr>
+        <w:ind w:firstLine="0"/>
+        <w:rPr>
+          <w:lang w:val="en-US"/>
+        </w:rPr>
+      </w:pPr>
+    </w:p>
+    <w:p>
+      <w:pPr>
+        <w:pStyle w:val="Ttulo3"/>
+      </w:pPr>
+      <w:r>
+        <w:lastRenderedPageBreak/>
+        <w:t>Executando</w:t>
+      </w:r>
+      <w:r>
+        <w:t xml:space="preserve"> o modelo</w:t>
+      </w:r>
+    </w:p>
+    <w:p>
+      <w:pPr>
+        <w:ind w:left="11"/>
+      </w:pPr>
+      <w:r>
+        <w:t>Para o modelo ser executado muitas configurações precisam ser passadas, de início se inicia uma estrutura de repetição que irá executar sem parar até que o usuário pressione a tecla indicada para interromper a execução do modelo.</w:t>
+      </w:r>
+    </w:p>
+    <w:p>
+      <w:pPr>
+        <w:ind w:left="11"/>
+      </w:pPr>
+      <w:r>
+        <w:t>A câmera então é ligada e as imagens por ela coletada são redimensionadas para que o modelo siga sempre um padrão de imagem coletada, com o classificador do Open CV é identificado as faces, o modelo tem capacidade de identificar múltiplas faces</w:t>
+      </w:r>
+      <w:r>
+        <w:t xml:space="preserve"> e por isso ele itera sobre cada rosto analisando sua imagem e ajustando as suas dimensões para o modelo e por fim realizando o </w:t>
+      </w:r>
+      <w:proofErr w:type="spellStart"/>
+      <w:r>
+        <w:t>predict</w:t>
+      </w:r>
+      <w:proofErr w:type="spellEnd"/>
+      <w:r>
+        <w:t>.</w:t>
+      </w:r>
+    </w:p>
+    <w:p>
+      <w:pPr>
+        <w:ind w:left="11"/>
+      </w:pPr>
+      <w:r>
+        <w:t xml:space="preserve">Ao realizar o </w:t>
+      </w:r>
+      <w:proofErr w:type="spellStart"/>
+      <w:r>
+        <w:t>predict</w:t>
+      </w:r>
+      <w:proofErr w:type="spellEnd"/>
+      <w:r>
+        <w:t xml:space="preserve"> o modelo retorna os valores e junto ao Open CV ele e</w:t>
+      </w:r>
+      <w:r>
+        <w:t>xibe na tela o retângulo para cada face, indicando se a pessoa está ou não utilizando a máscara.</w:t>
+      </w:r>
+    </w:p>
+    <w:p>
+      <w:pPr>
+        <w:ind w:firstLine="0"/>
+        <w:rPr>
+          <w:lang w:val="en-US"/>
+        </w:rPr>
+      </w:pPr>
+      <w:r>
+        <w:rPr>
+          <w:noProof/>
+          <w:lang w:val="en-US"/>
+        </w:rPr>
+        <w:drawing>
+          <wp:inline distT="0" distB="0" distL="0" distR="0" wp14:anchorId="6C57949A" wp14:editId="10DD4F53">
+            <wp:extent cx="5760720" cy="3164205"/>
+            <wp:effectExtent l="0" t="0" r="0" b="0"/>
+            <wp:docPr id="20" name="Imagem 20" descr="Texto&#10;&#10;Descrição gerada automaticamente"/>
+            <wp:cNvGraphicFramePr>
+              <a:graphicFrameLocks xmlns:a="http://schemas.openxmlformats.org/drawingml/2006/main" noChangeAspect="1"/>
+            </wp:cNvGraphicFramePr>
+            <a:graphic xmlns:a="http://schemas.openxmlformats.org/drawingml/2006/main">
+              <a:graphicData uri="http://schemas.openxmlformats.org/drawingml/2006/picture">
+                <pic:pic xmlns:pic="http://schemas.openxmlformats.org/drawingml/2006/picture">
+                  <pic:nvPicPr>
+                    <pic:cNvPr id="20" name="Imagem 20" descr="Texto&#10;&#10;Descrição gerada automaticamente"/>
+                    <pic:cNvPicPr/>
+                  </pic:nvPicPr>
+                  <pic:blipFill>
+                    <a:blip r:embed="rId28"/>
+                    <a:stretch>
+                      <a:fillRect/>
+                    </a:stretch>
+                  </pic:blipFill>
+                  <pic:spPr>
+                    <a:xfrm>
+                      <a:off x="0" y="0"/>
+                      <a:ext cx="5760720" cy="3164205"/>
+                    </a:xfrm>
+                    <a:prstGeom prst="rect">
+                      <a:avLst/>
+                    </a:prstGeom>
+                  </pic:spPr>
+                </pic:pic>
+              </a:graphicData>
+            </a:graphic>
+          </wp:inline>
+        </w:drawing>
+      </w:r>
+    </w:p>
+    <w:p>
+      <w:pPr>
+        <w:ind w:firstLine="0"/>
+      </w:pPr>
+      <w:r>
+        <w:rPr>
+          <w:lang w:val="en-US"/>
+        </w:rPr>
+        <w:tab/>
+      </w:r>
+      <w:r>
+        <w:t>Em caso da Tecla E</w:t>
+      </w:r>
+      <w:r>
+        <w:t>SC ser pressionada a estrutura de repetição que está constantemente lendo os dados da câmera será interrompida, saindo d</w:t>
+      </w:r>
+      <w:r>
+        <w:t>a estrutura</w:t>
+      </w:r>
+      <w:r>
+        <w:t xml:space="preserve"> de repetição e </w:t>
+      </w:r>
+      <w:r>
+        <w:t>finalizando a execução do modelo e câmera.</w:t>
+      </w:r>
+    </w:p>
+    <w:p>
+      <w:pPr>
+        <w:ind w:firstLine="0"/>
+        <w:jc w:val="center"/>
+        <w:rPr>
+          <w:lang w:val="en-US"/>
+        </w:rPr>
+      </w:pPr>
+      <w:r>
+        <w:rPr>
+          <w:noProof/>
+          <w:lang w:val="en-US"/>
+        </w:rPr>
+        <w:drawing>
+          <wp:inline distT="0" distB="0" distL="0" distR="0" wp14:anchorId="0B55D766" wp14:editId="77351282">
+            <wp:extent cx="4315427" cy="1019317"/>
+            <wp:effectExtent l="0" t="0" r="9525" b="9525"/>
+            <wp:docPr id="21" name="Imagem 21" descr="Texto&#10;&#10;Descrição gerada automaticamente"/>
+            <wp:cNvGraphicFramePr>
+              <a:graphicFrameLocks xmlns:a="http://schemas.openxmlformats.org/drawingml/2006/main" noChangeAspect="1"/>
+            </wp:cNvGraphicFramePr>
+            <a:graphic xmlns:a="http://schemas.openxmlformats.org/drawingml/2006/main">
+              <a:graphicData uri="http://schemas.openxmlformats.org/drawingml/2006/picture">
+                <pic:pic xmlns:pic="http://schemas.openxmlformats.org/drawingml/2006/picture">
+                  <pic:nvPicPr>
+                    <pic:cNvPr id="21" name="Imagem 21" descr="Texto&#10;&#10;Descrição gerada automaticamente"/>
+                    <pic:cNvPicPr/>
+                  </pic:nvPicPr>
+                  <pic:blipFill>
+                    <a:blip r:embed="rId29"/>
+                    <a:stretch>
+                      <a:fillRect/>
+                    </a:stretch>
+                  </pic:blipFill>
+                  <pic:spPr>
+                    <a:xfrm>
+                      <a:off x="0" y="0"/>
+                      <a:ext cx="4315427" cy="1019317"/>
+                    </a:xfrm>
+                    <a:prstGeom prst="rect">
+                      <a:avLst/>
+                    </a:prstGeom>
+                  </pic:spPr>
+                </pic:pic>
+              </a:graphicData>
+            </a:graphic>
+          </wp:inline>
+        </w:drawing>
+      </w:r>
+    </w:p>
+    <w:p>
+      <w:pPr>
+        <w:ind w:firstLine="0"/>
+        <w:rPr>
+          <w:lang w:val="en-US"/>
+        </w:rPr>
+      </w:pPr>
+    </w:p>
+    <w:p>
+      <w:pPr>
+        <w:ind w:firstLine="0"/>
+        <w:rPr>
+          <w:lang w:val="en-US"/>
+        </w:rPr>
+      </w:pPr>
+    </w:p>
+    <w:p>
+      <w:r>
+        <w:lastRenderedPageBreak/>
+        <w:t xml:space="preserve">Para garantir que </w:t>
+      </w:r>
+      <w:r>
+        <w:t>tudo foi interrompido, foi adicionado o código abaixo para que ele finalize a execução da câmera e do modelo por completo.</w:t>
+      </w:r>
+    </w:p>
+    <w:p>
+      <w:pPr>
+        <w:ind w:firstLine="0"/>
+        <w:jc w:val="center"/>
+      </w:pPr>
+      <w:r>
+        <w:rPr>
+          <w:noProof/>
+        </w:rPr>
+        <w:drawing>
+          <wp:inline distT="0" distB="0" distL="0" distR="0" wp14:anchorId="589CBB3F" wp14:editId="0FC853CE">
+            <wp:extent cx="2219635" cy="428685"/>
+            <wp:effectExtent l="0" t="0" r="0" b="9525"/>
+            <wp:docPr id="22" name="Imagem 22"/>
+            <wp:cNvGraphicFramePr>
+              <a:graphicFrameLocks xmlns:a="http://schemas.openxmlformats.org/drawingml/2006/main" noChangeAspect="1"/>
+            </wp:cNvGraphicFramePr>
+            <a:graphic xmlns:a="http://schemas.openxmlformats.org/drawingml/2006/main">
+              <a:graphicData uri="http://schemas.openxmlformats.org/drawingml/2006/picture">
+                <pic:pic xmlns:pic="http://schemas.openxmlformats.org/drawingml/2006/picture">
+                  <pic:nvPicPr>
+                    <pic:cNvPr id="1" name=""/>
+                    <pic:cNvPicPr/>
+                  </pic:nvPicPr>
+                  <pic:blipFill>
+                    <a:blip r:embed="rId30"/>
+                    <a:stretch>
+                      <a:fillRect/>
+                    </a:stretch>
+                  </pic:blipFill>
+                  <pic:spPr>
+                    <a:xfrm>
+                      <a:off x="0" y="0"/>
+                      <a:ext cx="2219635" cy="428685"/>
+                    </a:xfrm>
+                    <a:prstGeom prst="rect">
+                      <a:avLst/>
+                    </a:prstGeom>
+                  </pic:spPr>
+                </pic:pic>
+              </a:graphicData>
+            </a:graphic>
+          </wp:inline>
+        </w:drawing>
+      </w:r>
+    </w:p>
+    <w:p>
+      <w:pPr>
+        <w:spacing w:line="240" w:lineRule="auto"/>
+        <w:ind w:firstLine="0"/>
+        <w:jc w:val="left"/>
+      </w:pPr>
+      <w:r>
+        <w:br w:type="page"/>
+      </w:r>
+    </w:p>
+    <w:p>
+      <w:pPr>
+        <w:pStyle w:val="Ttulo1"/>
+      </w:pPr>
+      <w:r>
+        <w:lastRenderedPageBreak/>
+        <w:t>Resultados</w:t>
+      </w:r>
+    </w:p>
+    <w:p>
+      <w:r>
+        <w:t xml:space="preserve">Nesta </w:t>
+      </w:r>
+      <w:r>
+        <w:t>seção</w:t>
+      </w:r>
+      <w:r>
+        <w:t xml:space="preserve"> será realizada uma análise crítica dos resultados obtidos, comparando com os esperados e os visualizados na Fundamentação Técnica.</w:t>
+      </w:r>
+    </w:p>
+    <w:p>
+      <w:pPr>
+        <w:pStyle w:val="Ttulo3"/>
+      </w:pPr>
+      <w:r>
+        <w:t>Modelo</w:t>
+      </w:r>
+    </w:p>
+    <w:p>
+      <w:r>
+        <w:t>Ao longo do trabalho foram treinados diversos modelos com diferentes hiper parâmetros</w:t>
+      </w:r>
+      <w:r>
+        <w:t>,</w:t>
+      </w:r>
+      <w:r>
+        <w:t xml:space="preserve"> </w:t>
+      </w:r>
+      <w:r>
+        <w:t xml:space="preserve">devido </w:t>
+      </w:r>
+      <w:r>
+        <w:t>à</w:t>
+      </w:r>
+      <w:r>
+        <w:t xml:space="preserve"> falta de dados foi utilizado da técnica </w:t>
+      </w:r>
+      <w:r>
+        <w:t>de</w:t>
+      </w:r>
+      <w:r>
+        <w:t xml:space="preserve"> </w:t>
+      </w:r>
+      <w:r>
+        <w:rPr>
+          <w:i/>
+          <w:iCs/>
+        </w:rPr>
+        <w:t xml:space="preserve">Data </w:t>
+      </w:r>
+      <w:proofErr w:type="spellStart"/>
+      <w:r>
+        <w:rPr>
+          <w:i/>
+          <w:iCs/>
+        </w:rPr>
+        <w:t>Au</w:t>
+      </w:r>
+      <w:r>
+        <w:rPr>
+          <w:i/>
+          <w:iCs/>
+        </w:rPr>
+        <w:t>g</w:t>
+      </w:r>
+      <w:r>
+        <w:rPr>
+          <w:i/>
+          <w:iCs/>
+        </w:rPr>
+        <w:t>mentation</w:t>
+      </w:r>
+      <w:proofErr w:type="spellEnd"/>
+      <w:r>
+        <w:t xml:space="preserve"> para</w:t>
+      </w:r>
+      <w:r>
+        <w:t xml:space="preserve"> gerar mais amostras de dados para o modelo, entretanto mesmo com </w:t>
+      </w:r>
+      <w:r>
+        <w:t>a utilização da técnica o modelo não teve grandes ganhos</w:t>
+      </w:r>
+      <w:r>
+        <w:t xml:space="preserve"> em sua acurácia</w:t>
+      </w:r>
+      <w:r>
+        <w:t xml:space="preserve"> e demonstrou um problema </w:t>
+      </w:r>
+      <w:r>
+        <w:t>referente a falta de amostras</w:t>
+      </w:r>
+      <w:r>
+        <w:t>.</w:t>
+      </w:r>
+    </w:p>
+    <w:p>
+      <w:r>
+        <w:t xml:space="preserve">A figura a seguir mostra </w:t>
+      </w:r>
+      <w:r>
+        <w:t xml:space="preserve">os valores </w:t>
+      </w:r>
+      <w:r>
+        <w:t xml:space="preserve">de perca e acurácia </w:t>
+      </w:r>
+      <w:r>
+        <w:t>d</w:t>
+      </w:r>
+      <w:r>
+        <w:t>o modelo a cada</w:t>
+      </w:r>
+      <w:r>
+        <w:t xml:space="preserve"> </w:t>
+      </w:r>
+      <w:proofErr w:type="spellStart"/>
+      <w:r>
+        <w:t>epoch</w:t>
+      </w:r>
+      <w:proofErr w:type="spellEnd"/>
+      <w:r>
+        <w:t xml:space="preserve">, devido a essa </w:t>
+      </w:r>
+      <w:r>
+        <w:t>análise</w:t>
+      </w:r>
+      <w:r>
+        <w:t xml:space="preserve"> </w:t>
+      </w:r>
+      <w:r>
+        <w:t xml:space="preserve">foi entendido que o valor de 10 </w:t>
+      </w:r>
+      <w:proofErr w:type="spellStart"/>
+      <w:r>
+        <w:t>epochs</w:t>
+      </w:r>
+      <w:proofErr w:type="spellEnd"/>
+      <w:r>
+        <w:t xml:space="preserve"> era suficiente.</w:t>
+      </w:r>
+    </w:p>
+    <w:p>
+      <w:r>
+        <w:rPr>
+          <w:noProof/>
+        </w:rPr>
+        <w:drawing>
+          <wp:inline distT="0" distB="0" distL="0" distR="0" wp14:anchorId="5E95C320" wp14:editId="7A0E9BA4">
+            <wp:extent cx="4400550" cy="3300413"/>
+            <wp:effectExtent l="0" t="0" r="0" b="0"/>
+            <wp:docPr id="8" name="Imagem 8" descr="Gráfico, Gráfico de linhas&#10;&#10;Descrição gerada automaticamente"/>
+            <wp:cNvGraphicFramePr>
+              <a:graphicFrameLocks xmlns:a="http://schemas.openxmlformats.org/drawingml/2006/main" noChangeAspect="1"/>
+            </wp:cNvGraphicFramePr>
+            <a:graphic xmlns:a="http://schemas.openxmlformats.org/drawingml/2006/main">
+              <a:graphicData uri="http://schemas.openxmlformats.org/drawingml/2006/picture">
+                <pic:pic xmlns:pic="http://schemas.openxmlformats.org/drawingml/2006/picture">
+                  <pic:nvPicPr>
+                    <pic:cNvPr id="8" name="Imagem 8" descr="Gráfico, Gráfico de linhas&#10;&#10;Descrição gerada automaticamente"/>
+                    <pic:cNvPicPr/>
+                  </pic:nvPicPr>
+                  <pic:blipFill>
+                    <a:blip r:embed="rId31"/>
+                    <a:stretch>
+                      <a:fillRect/>
+                    </a:stretch>
+                  </pic:blipFill>
+                  <pic:spPr>
+                    <a:xfrm>
+                      <a:off x="0" y="0"/>
+                      <a:ext cx="4406031" cy="3304523"/>
+                    </a:xfrm>
+                    <a:prstGeom prst="rect">
+                      <a:avLst/>
+                    </a:prstGeom>
+                  </pic:spPr>
+                </pic:pic>
+              </a:graphicData>
+            </a:graphic>
+          </wp:inline>
+        </w:drawing>
+      </w:r>
+    </w:p>
+    <w:p>
+      <w:r>
+        <w:t xml:space="preserve">O gráfico </w:t>
+      </w:r>
+      <w:r>
+        <w:t xml:space="preserve">mostra </w:t>
+      </w:r>
+      <w:r>
+        <w:t xml:space="preserve">que conforme a acurácia do modelo foi crescendo sua </w:t>
+      </w:r>
+      <w:r>
+        <w:t>imprecisão</w:t>
+      </w:r>
+      <w:r>
+        <w:t xml:space="preserve"> </w:t>
+      </w:r>
+      <w:r>
+        <w:t xml:space="preserve">foi </w:t>
+      </w:r>
+      <w:r>
+        <w:t>reduzindo</w:t>
+      </w:r>
+      <w:r>
+        <w:t xml:space="preserve"> proporcional</w:t>
+      </w:r>
+      <w:r>
+        <w:t>mente</w:t>
+      </w:r>
+      <w:r>
+        <w:t>.</w:t>
+      </w:r>
+    </w:p>
+    <w:p>
+      <w:r>
+        <w:t xml:space="preserve">A figura a seguir mostra como executar </w:t>
+      </w:r>
+      <w:r>
+        <w:t xml:space="preserve">mais </w:t>
+      </w:r>
+      <w:proofErr w:type="spellStart"/>
+      <w:r>
+        <w:t>epochs</w:t>
+      </w:r>
+      <w:proofErr w:type="spellEnd"/>
+      <w:r>
+        <w:t xml:space="preserve"> não traria nenhu</w:t>
+      </w:r>
+      <w:r>
+        <w:t xml:space="preserve">m ganho importante para o modelo, para ilustrar isso o gráfico mostra o modelo realizando o ciclo de 100 </w:t>
+      </w:r>
+      <w:proofErr w:type="spellStart"/>
+      <w:r>
+        <w:t>epochs</w:t>
+      </w:r>
+      <w:proofErr w:type="spellEnd"/>
+      <w:r>
+        <w:t xml:space="preserve"> e tendo quase os </w:t>
+      </w:r>
+      <w:r>
+        <w:t>mesmos resultados</w:t>
+      </w:r>
+      <w:r>
+        <w:t>.</w:t>
+      </w:r>
+    </w:p>
+    <w:p>
+      <w:r>
+        <w:rPr>
+          <w:noProof/>
+        </w:rPr>
+        <w:lastRenderedPageBreak/>
+        <w:drawing>
+          <wp:inline distT="0" distB="0" distL="0" distR="0" wp14:anchorId="25E8577A" wp14:editId="6C4588EE">
+            <wp:extent cx="4229100" cy="3171825"/>
+            <wp:effectExtent l="0" t="0" r="0" b="0"/>
+            <wp:docPr id="9" name="Imagem 9" descr="Gráfico, Histograma&#10;&#10;Descrição gerada automaticamente"/>
+            <wp:cNvGraphicFramePr>
+              <a:graphicFrameLocks xmlns:a="http://schemas.openxmlformats.org/drawingml/2006/main" noChangeAspect="1"/>
+            </wp:cNvGraphicFramePr>
+            <a:graphic xmlns:a="http://schemas.openxmlformats.org/drawingml/2006/main">
+              <a:graphicData uri="http://schemas.openxmlformats.org/drawingml/2006/picture">
+                <pic:pic xmlns:pic="http://schemas.openxmlformats.org/drawingml/2006/picture">
+                  <pic:nvPicPr>
+                    <pic:cNvPr id="9" name="Imagem 9" descr="Gráfico, Histograma&#10;&#10;Descrição gerada automaticamente"/>
+                    <pic:cNvPicPr/>
+                  </pic:nvPicPr>
+                  <pic:blipFill>
+                    <a:blip r:embed="rId32"/>
+                    <a:stretch>
+                      <a:fillRect/>
+                    </a:stretch>
+                  </pic:blipFill>
+                  <pic:spPr>
+                    <a:xfrm>
+                      <a:off x="0" y="0"/>
+                      <a:ext cx="4231876" cy="3173907"/>
+                    </a:xfrm>
+                    <a:prstGeom prst="rect">
+                      <a:avLst/>
+                    </a:prstGeom>
+                  </pic:spPr>
+                </pic:pic>
+              </a:graphicData>
+            </a:graphic>
+          </wp:inline>
+        </w:drawing>
+      </w:r>
+    </w:p>
+    <w:p>
+      <w:r>
+        <w:t xml:space="preserve">Diminuir o número de </w:t>
+      </w:r>
+      <w:proofErr w:type="spellStart"/>
+      <w:r>
+        <w:t>epochs</w:t>
+      </w:r>
+      <w:proofErr w:type="spellEnd"/>
+      <w:r>
+        <w:t xml:space="preserve"> faz com que o modelo seja treinado mais rapidamente e utilizando menos recurso computacional</w:t>
+      </w:r>
+      <w:r>
+        <w:t xml:space="preserve"> evitando que ele também </w:t>
+      </w:r>
+      <w:r>
+        <w:t xml:space="preserve">desenvolva o </w:t>
+      </w:r>
+      <w:proofErr w:type="spellStart"/>
+      <w:r>
+        <w:t>Overfitting</w:t>
+      </w:r>
+      <w:proofErr w:type="spellEnd"/>
+      <w:r>
+        <w:t>.</w:t>
+      </w:r>
+    </w:p>
+    <w:p>
+      <w:r>
+        <w:t>O modelo em si</w:t>
+      </w:r>
+      <w:r>
+        <w:t xml:space="preserve"> mostrou resultados interessantes em suas predições em casos simples</w:t>
+      </w:r>
+      <w:r>
+        <w:t>.</w:t>
       </w:r>
     </w:p>
     <w:p/>
     <w:p>
-      <w:r>
-        <w:t>A biblioteca possui mais de 2.500 algoritmos otimizados, que incluem um conjunto abrangente de algoritmos de visão computacional e aprendizado de máquina clássicos e de última geração. Esses algoritmos podem ser usados para detectar e reconhecer rostos, identificar objetos, classificar ações humanas em vídeos, rastrear movimentos de câmera, rastrear objetos em movimento etc.</w:t>
+      <w:pPr>
+        <w:pStyle w:val="Ttulo3"/>
+      </w:pPr>
+      <w:r>
+        <w:t>Predições</w:t>
+      </w:r>
+    </w:p>
+    <w:p>
+      <w:r>
+        <w:t xml:space="preserve">As predições realizadas pelo modelo se mostraram muito frágeis quando expostas </w:t>
+      </w:r>
+      <w:proofErr w:type="spellStart"/>
+      <w:r>
+        <w:t>aum</w:t>
+      </w:r>
+      <w:proofErr w:type="spellEnd"/>
+      <w:r>
+        <w:t xml:space="preserve"> fator muito diferente das imagens de treino, ainda sim foi possível conquistar resultados interessantes em casos simples, a seguir será apresentado uma série de resultados tanto positivos quanto negativos para evidenciar como as predições feitas pelo modelo resultaram.</w:t>
+      </w:r>
+    </w:p>
+    <w:p>
+      <w:r>
+        <w:t xml:space="preserve">A figura a seguir mostra a </w:t>
+      </w:r>
+      <w:r>
+        <w:t>prediç</w:t>
+      </w:r>
+      <w:r>
+        <w:t>ão</w:t>
+      </w:r>
+      <w:r>
+        <w:t xml:space="preserve"> com a máscara sendo utilizada corretamente:</w:t>
+      </w:r>
+    </w:p>
+    <w:p>
+      <w:pPr>
+        <w:spacing w:line="240" w:lineRule="auto"/>
+        <w:ind w:left="431" w:firstLine="278"/>
+        <w:jc w:val="left"/>
+      </w:pPr>
+    </w:p>
+    <w:p>
+      <w:pPr>
+        <w:spacing w:line="240" w:lineRule="auto"/>
+        <w:ind w:left="431" w:firstLine="278"/>
+        <w:jc w:val="center"/>
+        <w:rPr>
+          <w:noProof/>
+        </w:rPr>
+      </w:pPr>
+      <w:r>
+        <w:rPr>
+          <w:noProof/>
+        </w:rPr>
+        <w:lastRenderedPageBreak/>
+        <w:drawing>
+          <wp:inline distT="0" distB="0" distL="0" distR="0" wp14:anchorId="0540C96F" wp14:editId="4D7CD7A7">
+            <wp:extent cx="3276600" cy="2394243"/>
+            <wp:effectExtent l="0" t="0" r="0" b="0"/>
+            <wp:docPr id="18" name="Imagem 18" descr="Uma imagem contendo pessoa, no interior, verde, homem&#10;&#10;Descrição gerada automaticamente"/>
+            <wp:cNvGraphicFramePr>
+              <a:graphicFrameLocks xmlns:a="http://schemas.openxmlformats.org/drawingml/2006/main" noChangeAspect="1"/>
+            </wp:cNvGraphicFramePr>
+            <a:graphic xmlns:a="http://schemas.openxmlformats.org/drawingml/2006/main">
+              <a:graphicData uri="http://schemas.openxmlformats.org/drawingml/2006/picture">
+                <pic:pic xmlns:pic="http://schemas.openxmlformats.org/drawingml/2006/picture">
+                  <pic:nvPicPr>
+                    <pic:cNvPr id="18" name="Imagem 18" descr="Uma imagem contendo pessoa, no interior, verde, homem&#10;&#10;Descrição gerada automaticamente"/>
+                    <pic:cNvPicPr/>
+                  </pic:nvPicPr>
+                  <pic:blipFill>
+                    <a:blip r:embed="rId33"/>
+                    <a:stretch>
+                      <a:fillRect/>
+                    </a:stretch>
+                  </pic:blipFill>
+                  <pic:spPr>
+                    <a:xfrm>
+                      <a:off x="0" y="0"/>
+                      <a:ext cx="3319892" cy="2425877"/>
+                    </a:xfrm>
+                    <a:prstGeom prst="rect">
+                      <a:avLst/>
+                    </a:prstGeom>
+                  </pic:spPr>
+                </pic:pic>
+              </a:graphicData>
+            </a:graphic>
+          </wp:inline>
+        </w:drawing>
+      </w:r>
+    </w:p>
+    <w:p>
+      <w:pPr>
+        <w:ind w:left="709" w:firstLine="0"/>
+      </w:pPr>
+      <w:r>
+        <w:t xml:space="preserve">A figura a seguir mostra a </w:t>
+      </w:r>
+      <w:r>
+        <w:t xml:space="preserve">predição </w:t>
+      </w:r>
+      <w:r>
+        <w:t xml:space="preserve">com a máscara sendo utilizada </w:t>
+      </w:r>
+      <w:r>
+        <w:t>in</w:t>
+      </w:r>
+      <w:r>
+        <w:t>corretamente:</w:t>
+      </w:r>
+    </w:p>
+    <w:p>
+      <w:pPr>
+        <w:spacing w:line="240" w:lineRule="auto"/>
+        <w:ind w:left="431" w:firstLine="278"/>
+        <w:rPr>
+          <w:noProof/>
+        </w:rPr>
+      </w:pPr>
+    </w:p>
+    <w:p>
+      <w:pPr>
+        <w:spacing w:line="240" w:lineRule="auto"/>
+        <w:ind w:left="431" w:firstLine="278"/>
+        <w:jc w:val="center"/>
+        <w:rPr>
+          <w:noProof/>
+        </w:rPr>
+      </w:pPr>
+      <w:r>
+        <w:rPr>
+          <w:noProof/>
+        </w:rPr>
+        <w:drawing>
+          <wp:inline distT="0" distB="0" distL="0" distR="0" wp14:anchorId="3C71FD30" wp14:editId="4916A07C">
+            <wp:extent cx="4114725" cy="2976245"/>
+            <wp:effectExtent l="0" t="0" r="0" b="0"/>
+            <wp:docPr id="24" name="Imagem 24" descr="Pessoa posando para foto&#10;&#10;Descrição gerada automaticamente com confiança média"/>
+            <wp:cNvGraphicFramePr>
+              <a:graphicFrameLocks xmlns:a="http://schemas.openxmlformats.org/drawingml/2006/main" noChangeAspect="1"/>
+            </wp:cNvGraphicFramePr>
+            <a:graphic xmlns:a="http://schemas.openxmlformats.org/drawingml/2006/main">
+              <a:graphicData uri="http://schemas.openxmlformats.org/drawingml/2006/picture">
+                <pic:pic xmlns:pic="http://schemas.openxmlformats.org/drawingml/2006/picture">
+                  <pic:nvPicPr>
+                    <pic:cNvPr id="24" name="Imagem 24" descr="Pessoa posando para foto&#10;&#10;Descrição gerada automaticamente com confiança média"/>
+                    <pic:cNvPicPr/>
+                  </pic:nvPicPr>
+                  <pic:blipFill>
+                    <a:blip r:embed="rId34"/>
+                    <a:stretch>
+                      <a:fillRect/>
+                    </a:stretch>
+                  </pic:blipFill>
+                  <pic:spPr>
+                    <a:xfrm>
+                      <a:off x="0" y="0"/>
+                      <a:ext cx="4128886" cy="2986488"/>
+                    </a:xfrm>
+                    <a:prstGeom prst="rect">
+                      <a:avLst/>
+                    </a:prstGeom>
+                  </pic:spPr>
+                </pic:pic>
+              </a:graphicData>
+            </a:graphic>
+          </wp:inline>
+        </w:drawing>
+      </w:r>
+    </w:p>
+    <w:p>
+      <w:pPr>
+        <w:ind w:left="709" w:firstLine="0"/>
+      </w:pPr>
+      <w:r>
+        <w:t>A figura a seguir mostra a predição com a máscara cobrindo apenas parcialmente o rosto:</w:t>
+      </w:r>
+    </w:p>
+    <w:p>
+      <w:pPr>
+        <w:spacing w:line="240" w:lineRule="auto"/>
+        <w:ind w:left="431" w:firstLine="278"/>
+        <w:jc w:val="center"/>
+        <w:rPr>
+          <w:noProof/>
+        </w:rPr>
+      </w:pPr>
+    </w:p>
+    <w:p>
+      <w:pPr>
+        <w:spacing w:line="240" w:lineRule="auto"/>
+        <w:ind w:left="431" w:firstLine="278"/>
+        <w:jc w:val="center"/>
+      </w:pPr>
+      <w:r>
+        <w:rPr>
+          <w:noProof/>
+        </w:rPr>
+        <w:lastRenderedPageBreak/>
+        <w:drawing>
+          <wp:inline distT="0" distB="0" distL="0" distR="0" wp14:anchorId="742744FF" wp14:editId="6AE56F89">
+            <wp:extent cx="4095750" cy="3231633"/>
+            <wp:effectExtent l="0" t="0" r="0" b="0"/>
+            <wp:docPr id="25" name="Imagem 25" descr="Homem com fone de ouvido&#10;&#10;Descrição gerada automaticamente com confiança baixa"/>
+            <wp:cNvGraphicFramePr>
+              <a:graphicFrameLocks xmlns:a="http://schemas.openxmlformats.org/drawingml/2006/main" noChangeAspect="1"/>
+            </wp:cNvGraphicFramePr>
+            <a:graphic xmlns:a="http://schemas.openxmlformats.org/drawingml/2006/main">
+              <a:graphicData uri="http://schemas.openxmlformats.org/drawingml/2006/picture">
+                <pic:pic xmlns:pic="http://schemas.openxmlformats.org/drawingml/2006/picture">
+                  <pic:nvPicPr>
+                    <pic:cNvPr id="25" name="Imagem 25" descr="Homem com fone de ouvido&#10;&#10;Descrição gerada automaticamente com confiança baixa"/>
+                    <pic:cNvPicPr/>
+                  </pic:nvPicPr>
+                  <pic:blipFill>
+                    <a:blip r:embed="rId35"/>
+                    <a:stretch>
+                      <a:fillRect/>
+                    </a:stretch>
+                  </pic:blipFill>
+                  <pic:spPr>
+                    <a:xfrm>
+                      <a:off x="0" y="0"/>
+                      <a:ext cx="4098835" cy="3234067"/>
+                    </a:xfrm>
+                    <a:prstGeom prst="rect">
+                      <a:avLst/>
+                    </a:prstGeom>
+                  </pic:spPr>
+                </pic:pic>
+              </a:graphicData>
+            </a:graphic>
+          </wp:inline>
+        </w:drawing>
+      </w:r>
+    </w:p>
+    <w:p>
+      <w:pPr>
+        <w:ind w:left="709" w:firstLine="0"/>
+      </w:pPr>
+      <w:r>
+        <w:t>A figura a seguir mostra a predição com a máscara</w:t>
+      </w:r>
+      <w:r>
+        <w:t xml:space="preserve"> contendo duas pessoas onde uma está utilizando corretamente e outra está sem máscara</w:t>
+      </w:r>
+      <w:r>
+        <w:t>:</w:t>
+      </w:r>
+    </w:p>
+    <w:p>
+      <w:pPr>
+        <w:spacing w:line="240" w:lineRule="auto"/>
+        <w:ind w:left="431" w:firstLine="278"/>
+        <w:jc w:val="center"/>
+      </w:pPr>
+      <w:r>
+        <w:rPr>
+          <w:noProof/>
+        </w:rPr>
+        <w:drawing>
+          <wp:inline distT="0" distB="0" distL="0" distR="0" wp14:anchorId="77CFD15E" wp14:editId="61D8284A">
+            <wp:extent cx="3733800" cy="2980208"/>
+            <wp:effectExtent l="0" t="0" r="0" b="0"/>
+            <wp:docPr id="23" name="Imagem 23" descr="Tela de celular com foto de homem&#10;&#10;Descrição gerada automaticamente com confiança baixa"/>
+            <wp:cNvGraphicFramePr>
+              <a:graphicFrameLocks xmlns:a="http://schemas.openxmlformats.org/drawingml/2006/main" noChangeAspect="1"/>
+            </wp:cNvGraphicFramePr>
+            <a:graphic xmlns:a="http://schemas.openxmlformats.org/drawingml/2006/main">
+              <a:graphicData uri="http://schemas.openxmlformats.org/drawingml/2006/picture">
+                <pic:pic xmlns:pic="http://schemas.openxmlformats.org/drawingml/2006/picture">
+                  <pic:nvPicPr>
+                    <pic:cNvPr id="23" name="Imagem 23" descr="Tela de celular com foto de homem&#10;&#10;Descrição gerada automaticamente com confiança baixa"/>
+                    <pic:cNvPicPr/>
+                  </pic:nvPicPr>
+                  <pic:blipFill>
+                    <a:blip r:embed="rId36"/>
+                    <a:stretch>
+                      <a:fillRect/>
+                    </a:stretch>
+                  </pic:blipFill>
+                  <pic:spPr>
+                    <a:xfrm>
+                      <a:off x="0" y="0"/>
+                      <a:ext cx="3743881" cy="2988254"/>
+                    </a:xfrm>
+                    <a:prstGeom prst="rect">
+                      <a:avLst/>
+                    </a:prstGeom>
+                  </pic:spPr>
+                </pic:pic>
+              </a:graphicData>
+            </a:graphic>
+          </wp:inline>
+        </w:drawing>
+      </w:r>
+    </w:p>
+    <w:p>
+      <w:pPr>
+        <w:ind w:left="709" w:firstLine="0"/>
+      </w:pPr>
+      <w:r>
+        <w:t>A figura a seguir mostra a predição com a máscara contendo duas pessoas onde uma está utilizando corretamente e outra está apenas tampando a face</w:t>
+      </w:r>
+      <w:r>
+        <w:t xml:space="preserve"> coma mão, evidenciando um problema no modelo</w:t>
+      </w:r>
+      <w:r>
+        <w:t>:</w:t>
+      </w:r>
+    </w:p>
+    <w:p>
+      <w:pPr>
+        <w:spacing w:line="240" w:lineRule="auto"/>
+        <w:ind w:left="431" w:firstLine="278"/>
+        <w:jc w:val="center"/>
+      </w:pPr>
+    </w:p>
+    <w:p>
+      <w:pPr>
+        <w:spacing w:line="240" w:lineRule="auto"/>
+        <w:ind w:left="431" w:firstLine="278"/>
+        <w:jc w:val="center"/>
+      </w:pPr>
+      <w:r>
+        <w:rPr>
+          <w:noProof/>
+        </w:rPr>
+        <w:lastRenderedPageBreak/>
+        <w:drawing>
+          <wp:inline distT="0" distB="0" distL="0" distR="0" wp14:anchorId="46ACBDA4" wp14:editId="7E91D578">
+            <wp:extent cx="3838575" cy="3063836"/>
+            <wp:effectExtent l="0" t="0" r="0" b="3810"/>
+            <wp:docPr id="26" name="Imagem 26" descr="Tela de celular com foto de homem&#10;&#10;Descrição gerada automaticamente com confiança baixa"/>
+            <wp:cNvGraphicFramePr>
+              <a:graphicFrameLocks xmlns:a="http://schemas.openxmlformats.org/drawingml/2006/main" noChangeAspect="1"/>
+            </wp:cNvGraphicFramePr>
+            <a:graphic xmlns:a="http://schemas.openxmlformats.org/drawingml/2006/main">
+              <a:graphicData uri="http://schemas.openxmlformats.org/drawingml/2006/picture">
+                <pic:pic xmlns:pic="http://schemas.openxmlformats.org/drawingml/2006/picture">
+                  <pic:nvPicPr>
+                    <pic:cNvPr id="26" name="Imagem 26" descr="Tela de celular com foto de homem&#10;&#10;Descrição gerada automaticamente com confiança baixa"/>
+                    <pic:cNvPicPr/>
+                  </pic:nvPicPr>
+                  <pic:blipFill>
+                    <a:blip r:embed="rId37"/>
+                    <a:stretch>
+                      <a:fillRect/>
+                    </a:stretch>
+                  </pic:blipFill>
+                  <pic:spPr>
+                    <a:xfrm>
+                      <a:off x="0" y="0"/>
+                      <a:ext cx="3846171" cy="3069899"/>
+                    </a:xfrm>
+                    <a:prstGeom prst="rect">
+                      <a:avLst/>
+                    </a:prstGeom>
+                  </pic:spPr>
+                </pic:pic>
+              </a:graphicData>
+            </a:graphic>
+          </wp:inline>
+        </w:drawing>
+      </w:r>
+    </w:p>
+    <w:p>
+      <w:pPr>
+        <w:ind w:left="709" w:firstLine="0"/>
+      </w:pPr>
+      <w:r>
+        <w:t xml:space="preserve">A figura a seguir mostra a predição com a máscara contendo duas </w:t>
+      </w:r>
+      <w:r>
+        <w:t>pessoas utilizando corretamente a máscara:</w:t>
+      </w:r>
+    </w:p>
+    <w:p>
+      <w:pPr>
+        <w:spacing w:line="240" w:lineRule="auto"/>
+        <w:ind w:firstLine="0"/>
+        <w:jc w:val="center"/>
+      </w:pPr>
+      <w:r>
+        <w:br w:type="page"/>
+      </w:r>
+      <w:r>
+        <w:rPr>
+          <w:noProof/>
+        </w:rPr>
+        <w:lastRenderedPageBreak/>
+        <w:drawing>
+          <wp:inline distT="0" distB="0" distL="0" distR="0" wp14:anchorId="04C7523C" wp14:editId="2A6ACCDE">
+            <wp:extent cx="3159207" cy="2521585"/>
+            <wp:effectExtent l="0" t="0" r="3175" b="0"/>
+            <wp:docPr id="27" name="Imagem 27" descr="Tela de celular com publicação numa rede social&#10;&#10;Descrição gerada automaticamente com confiança baixa"/>
+            <wp:cNvGraphicFramePr>
+              <a:graphicFrameLocks xmlns:a="http://schemas.openxmlformats.org/drawingml/2006/main" noChangeAspect="1"/>
+            </wp:cNvGraphicFramePr>
+            <a:graphic xmlns:a="http://schemas.openxmlformats.org/drawingml/2006/main">
+              <a:graphicData uri="http://schemas.openxmlformats.org/drawingml/2006/picture">
+                <pic:pic xmlns:pic="http://schemas.openxmlformats.org/drawingml/2006/picture">
+                  <pic:nvPicPr>
+                    <pic:cNvPr id="27" name="Imagem 27" descr="Tela de celular com publicação numa rede social&#10;&#10;Descrição gerada automaticamente com confiança baixa"/>
+                    <pic:cNvPicPr/>
+                  </pic:nvPicPr>
+                  <pic:blipFill>
+                    <a:blip r:embed="rId38"/>
+                    <a:stretch>
+                      <a:fillRect/>
+                    </a:stretch>
+                  </pic:blipFill>
+                  <pic:spPr>
+                    <a:xfrm>
+                      <a:off x="0" y="0"/>
+                      <a:ext cx="3164391" cy="2525723"/>
+                    </a:xfrm>
+                    <a:prstGeom prst="rect">
+                      <a:avLst/>
+                    </a:prstGeom>
+                  </pic:spPr>
+                </pic:pic>
+              </a:graphicData>
+            </a:graphic>
+          </wp:inline>
+        </w:drawing>
+      </w:r>
+    </w:p>
+    <w:p>
+      <w:pPr>
+        <w:ind w:left="709" w:firstLine="0"/>
+      </w:pPr>
+      <w:r>
+        <w:t>A figura a seguir mostra a predição com a máscara contendo duas pessoas utilizando</w:t>
+      </w:r>
+      <w:r>
+        <w:t xml:space="preserve"> máscara diferentes</w:t>
+      </w:r>
+      <w:r>
+        <w:t xml:space="preserve"> de forma diferente</w:t>
+      </w:r>
+      <w:r>
+        <w:t>:</w:t>
+      </w:r>
+    </w:p>
+    <w:p>
+      <w:pPr>
+        <w:spacing w:line="240" w:lineRule="auto"/>
+        <w:ind w:firstLine="0"/>
+        <w:jc w:val="center"/>
+      </w:pPr>
+    </w:p>
+    <w:p>
+      <w:pPr>
+        <w:spacing w:line="240" w:lineRule="auto"/>
+        <w:ind w:firstLine="0"/>
+        <w:jc w:val="center"/>
+      </w:pPr>
+      <w:r>
+        <w:rPr>
+          <w:noProof/>
+        </w:rPr>
+        <w:drawing>
+          <wp:inline distT="0" distB="0" distL="0" distR="0" wp14:anchorId="2FFCA0FF" wp14:editId="4EA258D1">
+            <wp:extent cx="3302410" cy="2635885"/>
+            <wp:effectExtent l="0" t="0" r="0" b="0"/>
+            <wp:docPr id="28" name="Imagem 28" descr="Uma imagem contendo no interior, pessoa, criança, verde&#10;&#10;Descrição gerada automaticamente"/>
+            <wp:cNvGraphicFramePr>
+              <a:graphicFrameLocks xmlns:a="http://schemas.openxmlformats.org/drawingml/2006/main" noChangeAspect="1"/>
+            </wp:cNvGraphicFramePr>
+            <a:graphic xmlns:a="http://schemas.openxmlformats.org/drawingml/2006/main">
+              <a:graphicData uri="http://schemas.openxmlformats.org/drawingml/2006/picture">
+                <pic:pic xmlns:pic="http://schemas.openxmlformats.org/drawingml/2006/picture">
+                  <pic:nvPicPr>
+                    <pic:cNvPr id="28" name="Imagem 28" descr="Uma imagem contendo no interior, pessoa, criança, verde&#10;&#10;Descrição gerada automaticamente"/>
+                    <pic:cNvPicPr/>
+                  </pic:nvPicPr>
+                  <pic:blipFill>
+                    <a:blip r:embed="rId39"/>
+                    <a:stretch>
+                      <a:fillRect/>
+                    </a:stretch>
+                  </pic:blipFill>
+                  <pic:spPr>
+                    <a:xfrm>
+                      <a:off x="0" y="0"/>
+                      <a:ext cx="3306650" cy="2639269"/>
+                    </a:xfrm>
+                    <a:prstGeom prst="rect">
+                      <a:avLst/>
+                    </a:prstGeom>
+                  </pic:spPr>
+                </pic:pic>
+              </a:graphicData>
+            </a:graphic>
+          </wp:inline>
+        </w:drawing>
       </w:r>
     </w:p>
     <w:p/>
     <w:p>
-      <w:r>
-        <w:t>A biblioteca é amplamente utilizada em empresas, grupos de pesquisa e por órgãos governamentais.</w:t>
-      </w:r>
-    </w:p>
+      <w:pPr>
+        <w:pStyle w:val="Ttulo1"/>
+      </w:pPr>
+      <w:r>
+        <w:t>Considerações finais</w:t>
+      </w:r>
+    </w:p>
+    <w:p>
+      <w:r>
+        <w:t>Nessa seção deverão ser listadas as contribuições do trabalho, experiências e dificuldades dos autores no decorrer do trabalho.</w:t>
+      </w:r>
+    </w:p>
+    <w:p/>
+    <w:p>
+      <w:pPr>
+        <w:pStyle w:val="Ttulo2"/>
+        <w:spacing w:line="360" w:lineRule="auto"/>
+        <w:rPr>
+          <w:szCs w:val="24"/>
+        </w:rPr>
+      </w:pPr>
+      <w:bookmarkStart w:id="8" w:name="_Toc26991669"/>
+      <w:bookmarkStart w:id="9" w:name="_Hlk88680727"/>
+      <w:r>
+        <w:t>Contribuições</w:t>
+      </w:r>
+      <w:bookmarkEnd w:id="8"/>
+    </w:p>
+    <w:bookmarkEnd w:id="9"/>
+    <w:p>
+      <w:r>
+        <w:t>O projeto contribui para i</w:t>
+      </w:r>
+      <w:r>
+        <w:t>dentificar quem está usando ou não as máscaras, auxilia</w:t>
+      </w:r>
+      <w:r>
+        <w:t>ndo</w:t>
+      </w:r>
+      <w:r>
+        <w:t xml:space="preserve"> na fiscalização e </w:t>
+      </w:r>
+      <w:r>
+        <w:t xml:space="preserve">identificando caso exista </w:t>
+      </w:r>
+      <w:r>
+        <w:t>uma pessoa transitando sem máscara</w:t>
+      </w:r>
+      <w:r>
+        <w:t xml:space="preserve">, </w:t>
+      </w:r>
+      <w:r>
+        <w:t xml:space="preserve">as contribuições desse projeto podem impactar </w:t>
+      </w:r>
+      <w:r>
+        <w:t>positivamente a segurança a saúde da população.</w:t>
+      </w:r>
+    </w:p>
+    <w:p>
+      <w:pPr>
+        <w:pStyle w:val="Ttulo2"/>
+        <w:spacing w:line="360" w:lineRule="auto"/>
+      </w:pPr>
+      <w:r>
+        <w:lastRenderedPageBreak/>
+        <w:t>Dificuldades</w:t>
+      </w:r>
+    </w:p>
+    <w:p>
+      <w:r>
+        <w:t xml:space="preserve">A quantia de dados é muito para treinar o modelo, isso dificultou com que fosse possível criar um modelo melhor que aceitasse mais cenários e situações e paralelamente tivesse um bom resultado, foi utilizado de técnicas para aumentar a amostra </w:t>
+      </w:r>
+      <w:r>
+        <w:t>de dados,</w:t>
+      </w:r>
+      <w:r>
+        <w:t xml:space="preserve"> </w:t>
+      </w:r>
+      <w:r>
+        <w:t>entretanto</w:t>
+      </w:r>
+      <w:r>
+        <w:t xml:space="preserve"> não foi o suficiente para ajustar ess</w:t>
+      </w:r>
+      <w:r>
+        <w:t>e problema e o modelo ainda ficou com problemas em identificar algumas situações</w:t>
+      </w:r>
+      <w:r>
+        <w:t>.</w:t>
+      </w:r>
+    </w:p>
+    <w:p>
+      <w:r>
+        <w:t>Encontrar os dados foram um problema visto que por depender de imagens muito especificas existiam poucas amostras pela internet.</w:t>
+      </w:r>
+    </w:p>
+    <w:p>
+      <w:pPr>
+        <w:pStyle w:val="Ttulo2"/>
+        <w:spacing w:line="360" w:lineRule="auto"/>
+      </w:pPr>
+      <w:r>
+        <w:t>Trabalhos futuros</w:t>
+      </w:r>
+    </w:p>
+    <w:p>
+      <w:r>
+        <w:t>Este trabalho não encerra as contribuições n</w:t>
+      </w:r>
+      <w:r>
+        <w:t>a problemática de identificação de utilização da máscara</w:t>
+      </w:r>
+      <w:r>
+        <w:t>, mas abre oportunidade para os seguintes trabalhos futuros:</w:t>
+      </w:r>
+    </w:p>
+    <w:p>
+      <w:r>
+        <w:t>- Otimização do modelo com mais dados</w:t>
+      </w:r>
+    </w:p>
+    <w:p>
+      <w:r>
+        <w:t xml:space="preserve">- </w:t>
+      </w:r>
+      <w:proofErr w:type="spellStart"/>
+      <w:r>
+        <w:t>Produtização</w:t>
+      </w:r>
+      <w:proofErr w:type="spellEnd"/>
+      <w:r>
+        <w:t xml:space="preserve"> do modelo para integra-se a sistemas</w:t>
+      </w:r>
+    </w:p>
+    <w:p>
+      <w:r>
+        <w:t xml:space="preserve">- Sistemas mais complexos acionados </w:t>
+      </w:r>
+      <w:r>
+        <w:t>pelos resultados</w:t>
+      </w:r>
+      <w:r>
+        <w:t xml:space="preserve"> do modelo</w:t>
+      </w:r>
+    </w:p>
+    <w:p>
+      <w:r>
+        <w:t xml:space="preserve">- </w:t>
+      </w:r>
+      <w:r>
+        <w:t>Controle local de pessoas transitando sem máscara</w:t>
+      </w:r>
+    </w:p>
+    <w:p/>
+    <w:p/>
     <w:sectPr>
-      <w:headerReference w:type="default" r:id="rId12"/>
-      <w:footerReference w:type="default" r:id="rId13"/>
+      <w:headerReference w:type="default" r:id="rId40"/>
+      <w:footerReference w:type="default" r:id="rId41"/>
       <w:pgSz w:w="11907" w:h="16840" w:code="9"/>
       <w:pgMar w:top="1701" w:right="1134" w:bottom="1134" w:left="1701" w:header="1134" w:footer="1134" w:gutter="0"/>
       <w:cols w:space="720"/>
@@ -1895,17 +4926,17 @@
         <v:path o:extrusionok="f" gradientshapeok="t" o:connecttype="rect"/>
         <o:lock v:ext="edit" aspectratio="t"/>
       </v:shapetype>
-      <v:shape id="_x0000_i1477" type="#_x0000_t75" style="width:3in;height:3in" o:bullet="t"/>
+      <v:shape id="_x0000_i1180" type="#_x0000_t75" style="width:3in;height:3in" o:bullet="t"/>
     </w:pict>
   </w:numPicBullet>
   <w:numPicBullet w:numPicBulletId="1">
     <w:pict>
-      <v:shape id="_x0000_i1478" type="#_x0000_t75" style="width:3in;height:3in" o:bullet="t"/>
+      <v:shape id="_x0000_i1181" type="#_x0000_t75" style="width:3in;height:3in" o:bullet="t"/>
     </w:pict>
   </w:numPicBullet>
   <w:numPicBullet w:numPicBulletId="2">
     <w:pict>
-      <v:shape id="_x0000_i1479" type="#_x0000_t75" style="width:3in;height:3in" o:bullet="t"/>
+      <v:shape id="_x0000_i1182" type="#_x0000_t75" style="width:3in;height:3in" o:bullet="t"/>
     </w:pict>
   </w:numPicBullet>
   <w:abstractNum w:abstractNumId="0" w15:restartNumberingAfterBreak="0">
@@ -3227,6 +6258,119 @@
     </w:lvl>
   </w:abstractNum>
   <w:abstractNum w:abstractNumId="12" w15:restartNumberingAfterBreak="0">
+    <w:nsid w:val="31AF5056"/>
+    <w:multiLevelType w:val="hybridMultilevel"/>
+    <w:tmpl w:val="7B2A5944"/>
+    <w:lvl w:ilvl="0" w:tplc="04160001">
+      <w:start w:val="1"/>
+      <w:numFmt w:val="bullet"/>
+      <w:lvlText w:val=""/>
+      <w:lvlJc w:val="left"/>
+      <w:pPr>
+        <w:ind w:left="1429" w:hanging="360"/>
+      </w:pPr>
+      <w:rPr>
+        <w:rFonts w:ascii="Symbol" w:hAnsi="Symbol" w:hint="default"/>
+      </w:rPr>
+    </w:lvl>
+    <w:lvl w:ilvl="1" w:tplc="04160003" w:tentative="1">
+      <w:start w:val="1"/>
+      <w:numFmt w:val="bullet"/>
+      <w:lvlText w:val="o"/>
+      <w:lvlJc w:val="left"/>
+      <w:pPr>
+        <w:ind w:left="2149" w:hanging="360"/>
+      </w:pPr>
+      <w:rPr>
+        <w:rFonts w:ascii="Courier New" w:hAnsi="Courier New" w:cs="Courier New" w:hint="default"/>
+      </w:rPr>
+    </w:lvl>
+    <w:lvl w:ilvl="2" w:tplc="04160005" w:tentative="1">
+      <w:start w:val="1"/>
+      <w:numFmt w:val="bullet"/>
+      <w:lvlText w:val=""/>
+      <w:lvlJc w:val="left"/>
+      <w:pPr>
+        <w:ind w:left="2869" w:hanging="360"/>
+      </w:pPr>
+      <w:rPr>
+        <w:rFonts w:ascii="Wingdings" w:hAnsi="Wingdings" w:hint="default"/>
+      </w:rPr>
+    </w:lvl>
+    <w:lvl w:ilvl="3" w:tplc="04160001" w:tentative="1">
+      <w:start w:val="1"/>
+      <w:numFmt w:val="bullet"/>
+      <w:lvlText w:val=""/>
+      <w:lvlJc w:val="left"/>
+      <w:pPr>
+        <w:ind w:left="3589" w:hanging="360"/>
+      </w:pPr>
+      <w:rPr>
+        <w:rFonts w:ascii="Symbol" w:hAnsi="Symbol" w:hint="default"/>
+      </w:rPr>
+    </w:lvl>
+    <w:lvl w:ilvl="4" w:tplc="04160003" w:tentative="1">
+      <w:start w:val="1"/>
+      <w:numFmt w:val="bullet"/>
+      <w:lvlText w:val="o"/>
+      <w:lvlJc w:val="left"/>
+      <w:pPr>
+        <w:ind w:left="4309" w:hanging="360"/>
+      </w:pPr>
+      <w:rPr>
+        <w:rFonts w:ascii="Courier New" w:hAnsi="Courier New" w:cs="Courier New" w:hint="default"/>
+      </w:rPr>
+    </w:lvl>
+    <w:lvl w:ilvl="5" w:tplc="04160005" w:tentative="1">
+      <w:start w:val="1"/>
+      <w:numFmt w:val="bullet"/>
+      <w:lvlText w:val=""/>
+      <w:lvlJc w:val="left"/>
+      <w:pPr>
+        <w:ind w:left="5029" w:hanging="360"/>
+      </w:pPr>
+      <w:rPr>
+        <w:rFonts w:ascii="Wingdings" w:hAnsi="Wingdings" w:hint="default"/>
+      </w:rPr>
+    </w:lvl>
+    <w:lvl w:ilvl="6" w:tplc="04160001" w:tentative="1">
+      <w:start w:val="1"/>
+      <w:numFmt w:val="bullet"/>
+      <w:lvlText w:val=""/>
+      <w:lvlJc w:val="left"/>
+      <w:pPr>
+        <w:ind w:left="5749" w:hanging="360"/>
+      </w:pPr>
+      <w:rPr>
+        <w:rFonts w:ascii="Symbol" w:hAnsi="Symbol" w:hint="default"/>
+      </w:rPr>
+    </w:lvl>
+    <w:lvl w:ilvl="7" w:tplc="04160003" w:tentative="1">
+      <w:start w:val="1"/>
+      <w:numFmt w:val="bullet"/>
+      <w:lvlText w:val="o"/>
+      <w:lvlJc w:val="left"/>
+      <w:pPr>
+        <w:ind w:left="6469" w:hanging="360"/>
+      </w:pPr>
+      <w:rPr>
+        <w:rFonts w:ascii="Courier New" w:hAnsi="Courier New" w:cs="Courier New" w:hint="default"/>
+      </w:rPr>
+    </w:lvl>
+    <w:lvl w:ilvl="8" w:tplc="04160005" w:tentative="1">
+      <w:start w:val="1"/>
+      <w:numFmt w:val="bullet"/>
+      <w:lvlText w:val=""/>
+      <w:lvlJc w:val="left"/>
+      <w:pPr>
+        <w:ind w:left="7189" w:hanging="360"/>
+      </w:pPr>
+      <w:rPr>
+        <w:rFonts w:ascii="Wingdings" w:hAnsi="Wingdings" w:hint="default"/>
+      </w:rPr>
+    </w:lvl>
+  </w:abstractNum>
+  <w:abstractNum w:abstractNumId="13" w15:restartNumberingAfterBreak="0">
     <w:nsid w:val="32105A89"/>
     <w:multiLevelType w:val="hybridMultilevel"/>
     <w:tmpl w:val="E80A607C"/>
@@ -3312,7 +6456,7 @@
       </w:pPr>
     </w:lvl>
   </w:abstractNum>
-  <w:abstractNum w:abstractNumId="13" w15:restartNumberingAfterBreak="0">
+  <w:abstractNum w:abstractNumId="14" w15:restartNumberingAfterBreak="0">
     <w:nsid w:val="3403151B"/>
     <w:multiLevelType w:val="hybridMultilevel"/>
     <w:tmpl w:val="C0C61EB6"/>
@@ -3425,7 +6569,7 @@
       </w:rPr>
     </w:lvl>
   </w:abstractNum>
-  <w:abstractNum w:abstractNumId="14" w15:restartNumberingAfterBreak="0">
+  <w:abstractNum w:abstractNumId="15" w15:restartNumberingAfterBreak="0">
     <w:nsid w:val="37395400"/>
     <w:multiLevelType w:val="hybridMultilevel"/>
     <w:tmpl w:val="BC1AE7CC"/>
@@ -3511,7 +6655,7 @@
       </w:pPr>
     </w:lvl>
   </w:abstractNum>
-  <w:abstractNum w:abstractNumId="15" w15:restartNumberingAfterBreak="0">
+  <w:abstractNum w:abstractNumId="16" w15:restartNumberingAfterBreak="0">
     <w:nsid w:val="392169EA"/>
     <w:multiLevelType w:val="hybridMultilevel"/>
     <w:tmpl w:val="07EE7B9A"/>
@@ -3627,7 +6771,7 @@
       </w:pPr>
     </w:lvl>
   </w:abstractNum>
-  <w:abstractNum w:abstractNumId="16" w15:restartNumberingAfterBreak="0">
+  <w:abstractNum w:abstractNumId="17" w15:restartNumberingAfterBreak="0">
     <w:nsid w:val="3FBD73A6"/>
     <w:multiLevelType w:val="hybridMultilevel"/>
     <w:tmpl w:val="09A2EDB8"/>
@@ -3740,7 +6884,7 @@
       </w:rPr>
     </w:lvl>
   </w:abstractNum>
-  <w:abstractNum w:abstractNumId="17" w15:restartNumberingAfterBreak="0">
+  <w:abstractNum w:abstractNumId="18" w15:restartNumberingAfterBreak="0">
     <w:nsid w:val="44DD224D"/>
     <w:multiLevelType w:val="hybridMultilevel"/>
     <w:tmpl w:val="E5EAFD78"/>
@@ -3829,7 +6973,7 @@
       </w:pPr>
     </w:lvl>
   </w:abstractNum>
-  <w:abstractNum w:abstractNumId="18" w15:restartNumberingAfterBreak="0">
+  <w:abstractNum w:abstractNumId="19" w15:restartNumberingAfterBreak="0">
     <w:nsid w:val="56205988"/>
     <w:multiLevelType w:val="hybridMultilevel"/>
     <w:tmpl w:val="1D0A68C4"/>
@@ -3942,7 +7086,7 @@
       </w:rPr>
     </w:lvl>
   </w:abstractNum>
-  <w:abstractNum w:abstractNumId="19" w15:restartNumberingAfterBreak="0">
+  <w:abstractNum w:abstractNumId="20" w15:restartNumberingAfterBreak="0">
     <w:nsid w:val="577566B3"/>
     <w:multiLevelType w:val="hybridMultilevel"/>
     <w:tmpl w:val="69488FD2"/>
@@ -4082,7 +7226,7 @@
       </w:rPr>
     </w:lvl>
   </w:abstractNum>
-  <w:abstractNum w:abstractNumId="20" w15:restartNumberingAfterBreak="0">
+  <w:abstractNum w:abstractNumId="21" w15:restartNumberingAfterBreak="0">
     <w:nsid w:val="5AC15C3A"/>
     <w:multiLevelType w:val="hybridMultilevel"/>
     <w:tmpl w:val="CA3E2054"/>
@@ -4168,7 +7312,7 @@
       </w:pPr>
     </w:lvl>
   </w:abstractNum>
-  <w:abstractNum w:abstractNumId="21" w15:restartNumberingAfterBreak="0">
+  <w:abstractNum w:abstractNumId="22" w15:restartNumberingAfterBreak="0">
     <w:nsid w:val="5D210296"/>
     <w:multiLevelType w:val="hybridMultilevel"/>
     <w:tmpl w:val="B1A8022E"/>
@@ -4254,7 +7398,7 @@
       </w:pPr>
     </w:lvl>
   </w:abstractNum>
-  <w:abstractNum w:abstractNumId="22" w15:restartNumberingAfterBreak="0">
+  <w:abstractNum w:abstractNumId="23" w15:restartNumberingAfterBreak="0">
     <w:nsid w:val="672F4EEF"/>
     <w:multiLevelType w:val="hybridMultilevel"/>
     <w:tmpl w:val="D18A360A"/>
@@ -4340,7 +7484,7 @@
       </w:pPr>
     </w:lvl>
   </w:abstractNum>
-  <w:abstractNum w:abstractNumId="23" w15:restartNumberingAfterBreak="0">
+  <w:abstractNum w:abstractNumId="24" w15:restartNumberingAfterBreak="0">
     <w:nsid w:val="693A2021"/>
     <w:multiLevelType w:val="hybridMultilevel"/>
     <w:tmpl w:val="8A267F30"/>
@@ -4426,7 +7570,7 @@
       </w:pPr>
     </w:lvl>
   </w:abstractNum>
-  <w:abstractNum w:abstractNumId="24" w15:restartNumberingAfterBreak="0">
+  <w:abstractNum w:abstractNumId="25" w15:restartNumberingAfterBreak="0">
     <w:nsid w:val="724C14F5"/>
     <w:multiLevelType w:val="hybridMultilevel"/>
     <w:tmpl w:val="5FF46932"/>
@@ -4522,16 +7666,16 @@
     <w:abstractNumId w:val="4"/>
   </w:num>
   <w:num w:numId="4">
-    <w:abstractNumId w:val="19"/>
+    <w:abstractNumId w:val="20"/>
   </w:num>
   <w:num w:numId="5">
-    <w:abstractNumId w:val="18"/>
+    <w:abstractNumId w:val="19"/>
   </w:num>
   <w:num w:numId="6">
     <w:abstractNumId w:val="8"/>
   </w:num>
   <w:num w:numId="7">
-    <w:abstractNumId w:val="15"/>
+    <w:abstractNumId w:val="16"/>
   </w:num>
   <w:num w:numId="8">
     <w:abstractNumId w:val="10"/>
@@ -4540,13 +7684,13 @@
     <w:abstractNumId w:val="5"/>
   </w:num>
   <w:num w:numId="10">
+    <w:abstractNumId w:val="18"/>
+  </w:num>
+  <w:num w:numId="11">
     <w:abstractNumId w:val="17"/>
   </w:num>
-  <w:num w:numId="11">
-    <w:abstractNumId w:val="16"/>
-  </w:num>
   <w:num w:numId="12">
-    <w:abstractNumId w:val="14"/>
+    <w:abstractNumId w:val="15"/>
   </w:num>
   <w:num w:numId="13">
     <w:abstractNumId w:val="1"/>
@@ -4555,37 +7699,40 @@
     <w:abstractNumId w:val="6"/>
   </w:num>
   <w:num w:numId="15">
-    <w:abstractNumId w:val="13"/>
+    <w:abstractNumId w:val="14"/>
   </w:num>
   <w:num w:numId="16">
     <w:abstractNumId w:val="7"/>
   </w:num>
   <w:num w:numId="17">
+    <w:abstractNumId w:val="25"/>
+  </w:num>
+  <w:num w:numId="18">
+    <w:abstractNumId w:val="13"/>
+  </w:num>
+  <w:num w:numId="19">
+    <w:abstractNumId w:val="21"/>
+  </w:num>
+  <w:num w:numId="20">
     <w:abstractNumId w:val="24"/>
   </w:num>
-  <w:num w:numId="18">
-    <w:abstractNumId w:val="12"/>
-  </w:num>
-  <w:num w:numId="19">
-    <w:abstractNumId w:val="20"/>
-  </w:num>
-  <w:num w:numId="20">
-    <w:abstractNumId w:val="23"/>
-  </w:num>
   <w:num w:numId="21">
-    <w:abstractNumId w:val="21"/>
+    <w:abstractNumId w:val="22"/>
   </w:num>
   <w:num w:numId="22">
     <w:abstractNumId w:val="9"/>
   </w:num>
   <w:num w:numId="23">
-    <w:abstractNumId w:val="22"/>
+    <w:abstractNumId w:val="23"/>
   </w:num>
   <w:num w:numId="24">
     <w:abstractNumId w:val="0"/>
   </w:num>
   <w:num w:numId="25">
     <w:abstractNumId w:val="3"/>
+  </w:num>
+  <w:num w:numId="26">
+    <w:abstractNumId w:val="12"/>
   </w:num>
   <w:numIdMacAtCleanup w:val="7"/>
 </w:numbering>
@@ -4983,7 +8130,7 @@
   <w:style w:type="paragraph" w:default="1" w:styleId="Normal">
     <w:name w:val="Normal"/>
     <w:qFormat/>
-    <w:rsid w:val="00B12684"/>
+    <w:rsid w:val="00B02284"/>
     <w:pPr>
       <w:spacing w:line="360" w:lineRule="auto"/>
       <w:ind w:firstLine="709"/>
@@ -5205,6 +8352,7 @@
   <w:style w:type="character" w:default="1" w:styleId="Fontepargpadro">
     <w:name w:val="Default Paragraph Font"/>
     <w:uiPriority w:val="1"/>
+    <w:semiHidden/>
     <w:unhideWhenUsed/>
   </w:style>
   <w:style w:type="table" w:default="1" w:styleId="Tabelanormal">
@@ -6545,27 +9693,39 @@
 </file>
 
 <file path=customXml/item1.xml><?xml version="1.0" encoding="utf-8"?>
+<b:Sources xmlns:b="http://schemas.openxmlformats.org/officeDocument/2006/bibliography" xmlns="http://schemas.openxmlformats.org/officeDocument/2006/bibliography" SelectedStyle="\APA.XSL" StyleName="APA"/>
+</file>
+
+<file path=customXml/item2.xml><?xml version="1.0" encoding="utf-8"?>
 <p:properties xmlns:p="http://schemas.microsoft.com/office/2006/metadata/properties" xmlns:xsi="http://www.w3.org/2001/XMLSchema-instance" xmlns:pc="http://schemas.microsoft.com/office/infopath/2007/PartnerControls">
   <documentManagement/>
 </p:properties>
 </file>
 
-<file path=customXml/item2.xml><?xml version="1.0" encoding="utf-8"?>
-<b:Sources xmlns:b="http://schemas.openxmlformats.org/officeDocument/2006/bibliography" xmlns="http://schemas.openxmlformats.org/officeDocument/2006/bibliography" SelectedStyle="\APA.XSL" StyleName="APA"/>
-</file>
-
 <file path=customXml/item3.xml><?xml version="1.0" encoding="utf-8"?>
-<ct:contentTypeSchema xmlns:ct="http://schemas.microsoft.com/office/2006/metadata/contentType" xmlns:ma="http://schemas.microsoft.com/office/2006/metadata/properties/metaAttributes" ct:_="" ma:_="" ma:contentTypeName="Documento" ma:contentTypeID="0x010100827E218C2237DC45953949C37F424B41" ma:contentTypeVersion="2" ma:contentTypeDescription="Crie um novo documento." ma:contentTypeScope="" ma:versionID="b681cdba0c1568562a3140c04f824103">
-  <xsd:schema xmlns:xsd="http://www.w3.org/2001/XMLSchema" xmlns:xs="http://www.w3.org/2001/XMLSchema" xmlns:p="http://schemas.microsoft.com/office/2006/metadata/properties" xmlns:ns2="2273376c-86b7-4a31-aa0a-1d18b57b74cd" targetNamespace="http://schemas.microsoft.com/office/2006/metadata/properties" ma:root="true" ma:fieldsID="3b77585b666ae15f6dba5dcd7afb5ce2" ns2:_="">
-    <xsd:import namespace="2273376c-86b7-4a31-aa0a-1d18b57b74cd"/>
+<ct:contentTypeSchema xmlns:ct="http://schemas.microsoft.com/office/2006/metadata/contentType" xmlns:ma="http://schemas.microsoft.com/office/2006/metadata/properties/metaAttributes" ct:_="" ma:_="" ma:contentTypeName="Documento" ma:contentTypeID="0x01010052F74AFEBD1542409A0A65ACF19F91BB" ma:contentTypeVersion="13" ma:contentTypeDescription="Crie um novo documento." ma:contentTypeScope="" ma:versionID="49daeed90dad780a89cc6b9d7566645f">
+  <xsd:schema xmlns:xsd="http://www.w3.org/2001/XMLSchema" xmlns:xs="http://www.w3.org/2001/XMLSchema" xmlns:p="http://schemas.microsoft.com/office/2006/metadata/properties" xmlns:ns3="2e7570bc-dd70-4ede-9cf0-8ed101048ce6" xmlns:ns4="d92c3050-76bd-4dfe-b513-1570bba6c25d" targetNamespace="http://schemas.microsoft.com/office/2006/metadata/properties" ma:root="true" ma:fieldsID="f6abc29b316f4a45db175dbf550bb3c8" ns3:_="" ns4:_="">
+    <xsd:import namespace="2e7570bc-dd70-4ede-9cf0-8ed101048ce6"/>
+    <xsd:import namespace="d92c3050-76bd-4dfe-b513-1570bba6c25d"/>
     <xsd:element name="properties">
       <xsd:complexType>
         <xsd:sequence>
           <xsd:element name="documentManagement">
             <xsd:complexType>
               <xsd:all>
-                <xsd:element ref="ns2:MediaServiceMetadata" minOccurs="0"/>
-                <xsd:element ref="ns2:MediaServiceFastMetadata" minOccurs="0"/>
+                <xsd:element ref="ns3:SharedWithUsers" minOccurs="0"/>
+                <xsd:element ref="ns3:SharedWithDetails" minOccurs="0"/>
+                <xsd:element ref="ns3:SharingHintHash" minOccurs="0"/>
+                <xsd:element ref="ns4:MediaServiceMetadata" minOccurs="0"/>
+                <xsd:element ref="ns4:MediaServiceFastMetadata" minOccurs="0"/>
+                <xsd:element ref="ns4:MediaServiceDateTaken" minOccurs="0"/>
+                <xsd:element ref="ns4:MediaServiceAutoTags" minOccurs="0"/>
+                <xsd:element ref="ns4:MediaServiceOCR" minOccurs="0"/>
+                <xsd:element ref="ns4:MediaServiceGenerationTime" minOccurs="0"/>
+                <xsd:element ref="ns4:MediaServiceEventHashCode" minOccurs="0"/>
+                <xsd:element ref="ns4:MediaLengthInSeconds" minOccurs="0"/>
+                <xsd:element ref="ns4:MediaServiceAutoKeyPoints" minOccurs="0"/>
+                <xsd:element ref="ns4:MediaServiceKeyPoints" minOccurs="0"/>
               </xsd:all>
             </xsd:complexType>
           </xsd:element>
@@ -6573,17 +9733,96 @@
       </xsd:complexType>
     </xsd:element>
   </xsd:schema>
-  <xsd:schema xmlns:xsd="http://www.w3.org/2001/XMLSchema" xmlns:xs="http://www.w3.org/2001/XMLSchema" xmlns:dms="http://schemas.microsoft.com/office/2006/documentManagement/types" xmlns:pc="http://schemas.microsoft.com/office/infopath/2007/PartnerControls" targetNamespace="2273376c-86b7-4a31-aa0a-1d18b57b74cd" elementFormDefault="qualified">
+  <xsd:schema xmlns:xsd="http://www.w3.org/2001/XMLSchema" xmlns:xs="http://www.w3.org/2001/XMLSchema" xmlns:dms="http://schemas.microsoft.com/office/2006/documentManagement/types" xmlns:pc="http://schemas.microsoft.com/office/infopath/2007/PartnerControls" targetNamespace="2e7570bc-dd70-4ede-9cf0-8ed101048ce6" elementFormDefault="qualified">
     <xsd:import namespace="http://schemas.microsoft.com/office/2006/documentManagement/types"/>
     <xsd:import namespace="http://schemas.microsoft.com/office/infopath/2007/PartnerControls"/>
-    <xsd:element name="MediaServiceMetadata" ma:index="8" nillable="true" ma:displayName="MediaServiceMetadata" ma:hidden="true" ma:internalName="MediaServiceMetadata" ma:readOnly="true">
+    <xsd:element name="SharedWithUsers" ma:index="8" nillable="true" ma:displayName="Compartilhado com" ma:internalName="SharedWithUsers" ma:readOnly="true">
+      <xsd:complexType>
+        <xsd:complexContent>
+          <xsd:extension base="dms:UserMulti">
+            <xsd:sequence>
+              <xsd:element name="UserInfo" minOccurs="0" maxOccurs="unbounded">
+                <xsd:complexType>
+                  <xsd:sequence>
+                    <xsd:element name="DisplayName" type="xsd:string" minOccurs="0"/>
+                    <xsd:element name="AccountId" type="dms:UserId" minOccurs="0" nillable="true"/>
+                    <xsd:element name="AccountType" type="xsd:string" minOccurs="0"/>
+                  </xsd:sequence>
+                </xsd:complexType>
+              </xsd:element>
+            </xsd:sequence>
+          </xsd:extension>
+        </xsd:complexContent>
+      </xsd:complexType>
+    </xsd:element>
+    <xsd:element name="SharedWithDetails" ma:index="9" nillable="true" ma:displayName="Detalhes de Compartilhado Com" ma:internalName="SharedWithDetails" ma:readOnly="true">
+      <xsd:simpleType>
+        <xsd:restriction base="dms:Note">
+          <xsd:maxLength value="255"/>
+        </xsd:restriction>
+      </xsd:simpleType>
+    </xsd:element>
+    <xsd:element name="SharingHintHash" ma:index="10" nillable="true" ma:displayName="Hash de Dica de Compartilhamento" ma:hidden="true" ma:internalName="SharingHintHash" ma:readOnly="true">
+      <xsd:simpleType>
+        <xsd:restriction base="dms:Text"/>
+      </xsd:simpleType>
+    </xsd:element>
+  </xsd:schema>
+  <xsd:schema xmlns:xsd="http://www.w3.org/2001/XMLSchema" xmlns:xs="http://www.w3.org/2001/XMLSchema" xmlns:dms="http://schemas.microsoft.com/office/2006/documentManagement/types" xmlns:pc="http://schemas.microsoft.com/office/infopath/2007/PartnerControls" targetNamespace="d92c3050-76bd-4dfe-b513-1570bba6c25d" elementFormDefault="qualified">
+    <xsd:import namespace="http://schemas.microsoft.com/office/2006/documentManagement/types"/>
+    <xsd:import namespace="http://schemas.microsoft.com/office/infopath/2007/PartnerControls"/>
+    <xsd:element name="MediaServiceMetadata" ma:index="11" nillable="true" ma:displayName="MediaServiceMetadata" ma:hidden="true" ma:internalName="MediaServiceMetadata" ma:readOnly="true">
       <xsd:simpleType>
         <xsd:restriction base="dms:Note"/>
       </xsd:simpleType>
     </xsd:element>
-    <xsd:element name="MediaServiceFastMetadata" ma:index="9" nillable="true" ma:displayName="MediaServiceFastMetadata" ma:hidden="true" ma:internalName="MediaServiceFastMetadata" ma:readOnly="true">
+    <xsd:element name="MediaServiceFastMetadata" ma:index="12" nillable="true" ma:displayName="MediaServiceFastMetadata" ma:hidden="true" ma:internalName="MediaServiceFastMetadata" ma:readOnly="true">
       <xsd:simpleType>
         <xsd:restriction base="dms:Note"/>
+      </xsd:simpleType>
+    </xsd:element>
+    <xsd:element name="MediaServiceDateTaken" ma:index="13" nillable="true" ma:displayName="MediaServiceDateTaken" ma:hidden="true" ma:internalName="MediaServiceDateTaken" ma:readOnly="true">
+      <xsd:simpleType>
+        <xsd:restriction base="dms:Text"/>
+      </xsd:simpleType>
+    </xsd:element>
+    <xsd:element name="MediaServiceAutoTags" ma:index="14" nillable="true" ma:displayName="Tags" ma:internalName="MediaServiceAutoTags" ma:readOnly="true">
+      <xsd:simpleType>
+        <xsd:restriction base="dms:Text"/>
+      </xsd:simpleType>
+    </xsd:element>
+    <xsd:element name="MediaServiceOCR" ma:index="15" nillable="true" ma:displayName="Extracted Text" ma:internalName="MediaServiceOCR" ma:readOnly="true">
+      <xsd:simpleType>
+        <xsd:restriction base="dms:Note">
+          <xsd:maxLength value="255"/>
+        </xsd:restriction>
+      </xsd:simpleType>
+    </xsd:element>
+    <xsd:element name="MediaServiceGenerationTime" ma:index="16" nillable="true" ma:displayName="MediaServiceGenerationTime" ma:hidden="true" ma:internalName="MediaServiceGenerationTime" ma:readOnly="true">
+      <xsd:simpleType>
+        <xsd:restriction base="dms:Text"/>
+      </xsd:simpleType>
+    </xsd:element>
+    <xsd:element name="MediaServiceEventHashCode" ma:index="17" nillable="true" ma:displayName="MediaServiceEventHashCode" ma:hidden="true" ma:internalName="MediaServiceEventHashCode" ma:readOnly="true">
+      <xsd:simpleType>
+        <xsd:restriction base="dms:Text"/>
+      </xsd:simpleType>
+    </xsd:element>
+    <xsd:element name="MediaLengthInSeconds" ma:index="18" nillable="true" ma:displayName="Length (seconds)" ma:internalName="MediaLengthInSeconds" ma:readOnly="true">
+      <xsd:simpleType>
+        <xsd:restriction base="dms:Unknown"/>
+      </xsd:simpleType>
+    </xsd:element>
+    <xsd:element name="MediaServiceAutoKeyPoints" ma:index="19" nillable="true" ma:displayName="MediaServiceAutoKeyPoints" ma:hidden="true" ma:internalName="MediaServiceAutoKeyPoints" ma:readOnly="true">
+      <xsd:simpleType>
+        <xsd:restriction base="dms:Note"/>
+      </xsd:simpleType>
+    </xsd:element>
+    <xsd:element name="MediaServiceKeyPoints" ma:index="20" nillable="true" ma:displayName="KeyPoints" ma:internalName="MediaServiceKeyPoints" ma:readOnly="true">
+      <xsd:simpleType>
+        <xsd:restriction base="dms:Note">
+          <xsd:maxLength value="255"/>
+        </xsd:restriction>
       </xsd:simpleType>
     </xsd:element>
   </xsd:schema>
@@ -6696,6 +9935,14 @@
 </file>
 
 <file path=customXml/itemProps1.xml><?xml version="1.0" encoding="utf-8"?>
+<ds:datastoreItem xmlns:ds="http://schemas.openxmlformats.org/officeDocument/2006/customXml" ds:itemID="{F2FEACD9-81D5-46C7-957C-F2D472830414}">
+  <ds:schemaRefs>
+    <ds:schemaRef ds:uri="http://schemas.openxmlformats.org/officeDocument/2006/bibliography"/>
+  </ds:schemaRefs>
+</ds:datastoreItem>
+</file>
+
+<file path=customXml/itemProps2.xml><?xml version="1.0" encoding="utf-8"?>
 <ds:datastoreItem xmlns:ds="http://schemas.openxmlformats.org/officeDocument/2006/customXml" ds:itemID="{758E052E-48ED-4040-A9B7-D862DDC60C77}">
   <ds:schemaRefs>
     <ds:schemaRef ds:uri="http://schemas.microsoft.com/office/2006/metadata/properties"/>
@@ -6704,22 +9951,15 @@
 </ds:datastoreItem>
 </file>
 
-<file path=customXml/itemProps2.xml><?xml version="1.0" encoding="utf-8"?>
-<ds:datastoreItem xmlns:ds="http://schemas.openxmlformats.org/officeDocument/2006/customXml" ds:itemID="{F2FEACD9-81D5-46C7-957C-F2D472830414}">
-  <ds:schemaRefs>
-    <ds:schemaRef ds:uri="http://schemas.openxmlformats.org/officeDocument/2006/bibliography"/>
-  </ds:schemaRefs>
-</ds:datastoreItem>
-</file>
-
 <file path=customXml/itemProps3.xml><?xml version="1.0" encoding="utf-8"?>
-<ds:datastoreItem xmlns:ds="http://schemas.openxmlformats.org/officeDocument/2006/customXml" ds:itemID="{F4A1BD9D-C7CF-4E51-AC91-AFFADE2D9E32}">
+<ds:datastoreItem xmlns:ds="http://schemas.openxmlformats.org/officeDocument/2006/customXml" ds:itemID="{EC9486E8-61FE-4C2A-96CD-07FF541161C5}">
   <ds:schemaRefs>
     <ds:schemaRef ds:uri="http://schemas.microsoft.com/office/2006/metadata/contentType"/>
     <ds:schemaRef ds:uri="http://schemas.microsoft.com/office/2006/metadata/properties/metaAttributes"/>
     <ds:schemaRef ds:uri="http://www.w3.org/2001/XMLSchema"/>
     <ds:schemaRef ds:uri="http://schemas.microsoft.com/office/2006/metadata/properties"/>
-    <ds:schemaRef ds:uri="2273376c-86b7-4a31-aa0a-1d18b57b74cd"/>
+    <ds:schemaRef ds:uri="2e7570bc-dd70-4ede-9cf0-8ed101048ce6"/>
+    <ds:schemaRef ds:uri="d92c3050-76bd-4dfe-b513-1570bba6c25d"/>
     <ds:schemaRef ds:uri="http://schemas.microsoft.com/office/2006/documentManagement/types"/>
     <ds:schemaRef ds:uri="http://schemas.microsoft.com/office/infopath/2007/PartnerControls"/>
     <ds:schemaRef ds:uri="http://schemas.openxmlformats.org/package/2006/metadata/core-properties"/>

</xml_diff>

<commit_message>
Improve model inputs and outputs description
</commit_message>
<xml_diff>
--- a/Leonardo_Lopes_Nunes_Relatorio Técnico.docx
+++ b/Leonardo_Lopes_Nunes_Relatorio Técnico.docx
@@ -1345,23 +1345,7 @@
           <w:rFonts w:eastAsiaTheme="minorEastAsia"/>
           <w:lang w:val="en-US"/>
         </w:rPr>
-        <w:t xml:space="preserve">    </w:t>
-      </w:r>
-      <w:proofErr w:type="spellStart"/>
-      <w:r>
-        <w:rPr>
-          <w:rFonts w:eastAsiaTheme="minorEastAsia"/>
-          <w:lang w:val="en-US"/>
-        </w:rPr>
-        <w:t>Keras</w:t>
-      </w:r>
-      <w:proofErr w:type="spellEnd"/>
-      <w:r>
-        <w:rPr>
-          <w:rFonts w:eastAsiaTheme="minorEastAsia"/>
-          <w:lang w:val="en-US"/>
-        </w:rPr>
-        <w:t xml:space="preserve"> </w:t>
+        <w:t xml:space="preserve">    Keras </w:t>
       </w:r>
       <w:r>
         <w:rPr>
@@ -1850,7 +1834,25 @@
             <w:sz w:val="22"/>
             <w:szCs w:val="22"/>
           </w:rPr>
-          <w:t>Definição de Layers e Parâmetros</w:t>
+          <w:t xml:space="preserve">Definição de </w:t>
+        </w:r>
+        <w:r>
+          <w:rPr>
+            <w:rFonts w:asciiTheme="minorHAnsi" w:eastAsiaTheme="minorEastAsia" w:hAnsiTheme="minorHAnsi" w:cstheme="minorBidi"/>
+            <w:noProof/>
+            <w:sz w:val="22"/>
+            <w:szCs w:val="22"/>
+          </w:rPr>
+          <w:t>Camadas</w:t>
+        </w:r>
+        <w:r>
+          <w:rPr>
+            <w:rFonts w:asciiTheme="minorHAnsi" w:eastAsiaTheme="minorEastAsia" w:hAnsiTheme="minorHAnsi" w:cstheme="minorBidi"/>
+            <w:noProof/>
+            <w:sz w:val="22"/>
+            <w:szCs w:val="22"/>
+          </w:rPr>
+          <w:t xml:space="preserve"> e Parâmetros</w:t>
         </w:r>
         <w:r>
           <w:rPr>
@@ -1931,9 +1933,15 @@
             <w:noProof/>
             <w:webHidden/>
           </w:rPr>
-          <w:t>11</w:t>
+          <w:t>1</w:t>
         </w:r>
       </w:hyperlink>
+      <w:r>
+        <w:rPr>
+          <w:noProof/>
+        </w:rPr>
+        <w:t>3</w:t>
+      </w:r>
     </w:p>
     <w:p>
       <w:pPr>
@@ -1998,9 +2006,15 @@
             <w:noProof/>
             <w:webHidden/>
           </w:rPr>
-          <w:t>12</w:t>
+          <w:t>1</w:t>
         </w:r>
       </w:hyperlink>
+      <w:r>
+        <w:rPr>
+          <w:noProof/>
+        </w:rPr>
+        <w:t>3</w:t>
+      </w:r>
     </w:p>
     <w:p>
       <w:pPr>
@@ -2065,9 +2079,15 @@
             <w:noProof/>
             <w:webHidden/>
           </w:rPr>
-          <w:t>12</w:t>
+          <w:t>1</w:t>
         </w:r>
       </w:hyperlink>
+      <w:r>
+        <w:rPr>
+          <w:noProof/>
+        </w:rPr>
+        <w:t>3</w:t>
+      </w:r>
     </w:p>
     <w:p>
       <w:pPr>
@@ -2132,9 +2152,15 @@
             <w:noProof/>
             <w:webHidden/>
           </w:rPr>
-          <w:t>12</w:t>
+          <w:t>1</w:t>
         </w:r>
       </w:hyperlink>
+      <w:r>
+        <w:rPr>
+          <w:noProof/>
+        </w:rPr>
+        <w:t>4</w:t>
+      </w:r>
     </w:p>
     <w:p>
       <w:pPr>
@@ -2199,9 +2225,15 @@
             <w:noProof/>
             <w:webHidden/>
           </w:rPr>
-          <w:t>13</w:t>
+          <w:t>1</w:t>
         </w:r>
       </w:hyperlink>
+      <w:r>
+        <w:rPr>
+          <w:noProof/>
+        </w:rPr>
+        <w:t>4</w:t>
+      </w:r>
     </w:p>
     <w:p>
       <w:pPr>
@@ -2266,9 +2298,15 @@
             <w:noProof/>
             <w:webHidden/>
           </w:rPr>
-          <w:t>13</w:t>
+          <w:t>1</w:t>
         </w:r>
       </w:hyperlink>
+      <w:r>
+        <w:rPr>
+          <w:noProof/>
+        </w:rPr>
+        <w:t>5</w:t>
+      </w:r>
     </w:p>
     <w:p>
       <w:pPr>
@@ -2333,9 +2371,15 @@
             <w:noProof/>
             <w:webHidden/>
           </w:rPr>
-          <w:t>14</w:t>
+          <w:t>1</w:t>
         </w:r>
       </w:hyperlink>
+      <w:r>
+        <w:rPr>
+          <w:noProof/>
+        </w:rPr>
+        <w:t>6</w:t>
+      </w:r>
     </w:p>
     <w:p>
       <w:pPr>
@@ -2380,9 +2424,15 @@
             <w:noProof/>
             <w:webHidden/>
           </w:rPr>
-          <w:t>16</w:t>
+          <w:t>1</w:t>
         </w:r>
       </w:hyperlink>
+      <w:r>
+        <w:rPr>
+          <w:noProof/>
+        </w:rPr>
+        <w:t>7</w:t>
+      </w:r>
     </w:p>
     <w:p>
       <w:pPr>
@@ -2447,9 +2497,15 @@
             <w:noProof/>
             <w:webHidden/>
           </w:rPr>
-          <w:t>16</w:t>
+          <w:t>1</w:t>
         </w:r>
       </w:hyperlink>
+      <w:r>
+        <w:rPr>
+          <w:noProof/>
+        </w:rPr>
+        <w:t>7</w:t>
+      </w:r>
     </w:p>
     <w:p>
       <w:pPr>
@@ -2514,9 +2570,15 @@
             <w:noProof/>
             <w:webHidden/>
           </w:rPr>
-          <w:t>17</w:t>
+          <w:t>1</w:t>
         </w:r>
       </w:hyperlink>
+      <w:r>
+        <w:rPr>
+          <w:noProof/>
+        </w:rPr>
+        <w:t>9</w:t>
+      </w:r>
     </w:p>
     <w:p>
       <w:pPr>
@@ -2561,9 +2623,15 @@
             <w:noProof/>
             <w:webHidden/>
           </w:rPr>
-          <w:t>22</w:t>
+          <w:t>2</w:t>
         </w:r>
       </w:hyperlink>
+      <w:r>
+        <w:rPr>
+          <w:noProof/>
+        </w:rPr>
+        <w:t>3</w:t>
+      </w:r>
     </w:p>
     <w:p>
       <w:pPr>
@@ -2628,9 +2696,15 @@
             <w:noProof/>
             <w:webHidden/>
           </w:rPr>
-          <w:t>22</w:t>
+          <w:t>2</w:t>
         </w:r>
       </w:hyperlink>
+      <w:r>
+        <w:rPr>
+          <w:noProof/>
+        </w:rPr>
+        <w:t>3</w:t>
+      </w:r>
     </w:p>
     <w:p>
       <w:pPr>
@@ -2695,9 +2769,15 @@
             <w:noProof/>
             <w:webHidden/>
           </w:rPr>
-          <w:t>22</w:t>
+          <w:t>2</w:t>
         </w:r>
       </w:hyperlink>
+      <w:r>
+        <w:rPr>
+          <w:noProof/>
+        </w:rPr>
+        <w:t>3</w:t>
+      </w:r>
     </w:p>
     <w:p>
       <w:pPr>
@@ -2762,10 +2842,48 @@
             <w:noProof/>
             <w:webHidden/>
           </w:rPr>
-          <w:t>22</w:t>
+          <w:t>2</w:t>
         </w:r>
       </w:hyperlink>
-    </w:p>
+      <w:r>
+        <w:rPr>
+          <w:noProof/>
+        </w:rPr>
+        <w:t>3</w:t>
+      </w:r>
+    </w:p>
+    <w:p>
+      <w:pPr>
+        <w:pStyle w:val="Sumrio1"/>
+        <w:rPr>
+          <w:noProof/>
+        </w:rPr>
+      </w:pPr>
+      <w:hyperlink w:anchor="_Toc48569212" w:history="1">
+        <w:r>
+          <w:rPr>
+            <w:rStyle w:val="Hyperlink"/>
+            <w:noProof/>
+          </w:rPr>
+          <w:t>Referências</w:t>
+        </w:r>
+        <w:r>
+          <w:rPr>
+            <w:noProof/>
+            <w:webHidden/>
+          </w:rPr>
+          <w:tab/>
+          <w:t>2</w:t>
+        </w:r>
+      </w:hyperlink>
+      <w:r>
+        <w:rPr>
+          <w:noProof/>
+        </w:rPr>
+        <w:t>4</w:t>
+      </w:r>
+    </w:p>
+    <w:p/>
     <w:p>
       <w:pPr>
         <w:rPr>
@@ -2922,7 +3040,13 @@
     </w:p>
     <w:p>
       <w:r>
-        <w:t>Para efetuar o treino do modelo devemos primeiramente coletar os dados, para este modelo os dados coletados foram fotos de pessoas utilizando máscara ou de pessoas com um desenho de máscara em seus faces.</w:t>
+        <w:t>Para efetuar o treino do modelo devemos primeiramente coletar os dados, para este modelo os dados coletados foram fotos de pessoas utilizando máscara ou de pessoas com um desenho de máscara em s</w:t>
+      </w:r>
+      <w:r>
+        <w:t>ua</w:t>
+      </w:r>
+      <w:r>
+        <w:t>s faces.</w:t>
       </w:r>
     </w:p>
     <w:p>
@@ -3054,16 +3178,7 @@
     </w:p>
     <w:p>
       <w:r>
-        <w:t xml:space="preserve">A Figura </w:t>
-      </w:r>
-      <w:r>
-        <w:t>2</w:t>
-      </w:r>
-      <w:r>
-        <w:t xml:space="preserve"> ilustra um</w:t>
-      </w:r>
-      <w:r>
-        <w:t xml:space="preserve"> e</w:t>
+        <w:t>A Figura 2 ilustra um e</w:t>
       </w:r>
       <w:r>
         <w:t>xemplo de amostra de pessoa utilizando máscara:</w:t>
@@ -3268,7 +3383,19 @@
         <w:t>criar</w:t>
       </w:r>
       <w:r>
-        <w:t xml:space="preserve"> imagens transformadas de seu conjunto de dados original, assim o modelo terá mais recursos para efetuar seu treino mesmo com poucas amostras de dados.</w:t>
+        <w:t xml:space="preserve"> imagens transformadas </w:t>
+      </w:r>
+      <w:r>
+        <w:t>do</w:t>
+      </w:r>
+      <w:r>
+        <w:t xml:space="preserve"> conjunto de dados original, assim o modelo terá mais recursos para efetuar </w:t>
+      </w:r>
+      <w:r>
+        <w:t>o</w:t>
+      </w:r>
+      <w:r>
+        <w:t xml:space="preserve"> treino mesmo com poucas amostras de dados.</w:t>
       </w:r>
     </w:p>
     <w:p>
@@ -3492,7 +3619,7 @@
       </w:r>
       <w:proofErr w:type="spellEnd"/>
       <w:r>
-        <w:t xml:space="preserve"> tem altas chances de detectar se o seu modelo está sofrendo </w:t>
+        <w:t xml:space="preserve"> tem altas chances de detectar se o modelo está sofrendo </w:t>
       </w:r>
       <w:proofErr w:type="spellStart"/>
       <w:r>
@@ -3573,7 +3700,7 @@
     </w:p>
     <w:p>
       <w:r>
-        <w:t>Um dos motivos da popularidade do Python é o seu forte apoio na área de inteligência artificial (IA), de acordo com o IEEE. O Python também oferece um bom número de bibliotecas e pacotes que os programadores podem usar para que não construam determinado código do zero.</w:t>
+        <w:t>Um dos motivos da popularidade do Python é o forte apoio na área de inteligência artificial (IA), de acordo com o IEEE. O Python também oferece um bom número de bibliotecas e pacotes que os programadores podem usar para que não construam determinado código do zero.</w:t>
       </w:r>
     </w:p>
     <w:p>
@@ -3718,7 +3845,13 @@
       </w:r>
       <w:proofErr w:type="spellEnd"/>
       <w:r>
-        <w:t xml:space="preserve"> será o responsável por criar, treinar e executar o nosso modelo com o auxílio do </w:t>
+        <w:t xml:space="preserve"> será o responsável por criar, treinar e executar </w:t>
+      </w:r>
+      <w:r>
+        <w:t>o</w:t>
+      </w:r>
+      <w:r>
+        <w:t xml:space="preserve"> modelo com o auxílio do </w:t>
       </w:r>
       <w:proofErr w:type="spellStart"/>
       <w:r>
@@ -3982,7 +4115,25 @@
         <w:t>Feito</w:t>
       </w:r>
       <w:r>
-        <w:t xml:space="preserve"> a instalação das bibliotecas nós iremos importá-las em nosso código, isso é feito para que consigamos utilizar as funções e utilitários das bibliotecas em nosso código</w:t>
+        <w:t xml:space="preserve"> a instalação das bibliotecas nós iremos importá-las </w:t>
+      </w:r>
+      <w:r>
+        <w:t>no</w:t>
+      </w:r>
+      <w:r>
+        <w:t xml:space="preserve"> código</w:t>
+      </w:r>
+      <w:r>
+        <w:t xml:space="preserve"> do projeto</w:t>
+      </w:r>
+      <w:r>
+        <w:t xml:space="preserve">, isso é feito para que consigamos utilizar as funções e utilitários das bibliotecas </w:t>
+      </w:r>
+      <w:r>
+        <w:t>no</w:t>
+      </w:r>
+      <w:r>
+        <w:t xml:space="preserve"> código</w:t>
       </w:r>
       <w:r>
         <w:t>.</w:t>
@@ -4116,11 +4267,9 @@
       <w:r>
         <w:t xml:space="preserve">Definição de </w:t>
       </w:r>
-      <w:proofErr w:type="spellStart"/>
-      <w:r>
-        <w:t>layers</w:t>
-      </w:r>
-      <w:proofErr w:type="spellEnd"/>
+      <w:r>
+        <w:t>camada</w:t>
+      </w:r>
       <w:r>
         <w:t xml:space="preserve"> e parâmetros</w:t>
       </w:r>
@@ -4172,55 +4321,6 @@
       </w:r>
     </w:p>
     <w:p>
-      <w:r>
-        <w:t xml:space="preserve">Uma Rede Neural </w:t>
-      </w:r>
-      <w:proofErr w:type="spellStart"/>
-      <w:r>
-        <w:t>Convolucional</w:t>
-      </w:r>
-      <w:proofErr w:type="spellEnd"/>
-      <w:r>
-        <w:t xml:space="preserve"> (</w:t>
-      </w:r>
-      <w:proofErr w:type="spellStart"/>
-      <w:r>
-        <w:t>ConvNet</w:t>
-      </w:r>
-      <w:proofErr w:type="spellEnd"/>
-      <w:r>
-        <w:t xml:space="preserve">) é um algoritmo de </w:t>
-      </w:r>
-      <w:proofErr w:type="spellStart"/>
-      <w:r>
-        <w:rPr>
-          <w:i/>
-          <w:iCs/>
-        </w:rPr>
-        <w:t>deep</w:t>
-      </w:r>
-      <w:proofErr w:type="spellEnd"/>
-      <w:r>
-        <w:rPr>
-          <w:i/>
-          <w:iCs/>
-        </w:rPr>
-        <w:t xml:space="preserve"> </w:t>
-      </w:r>
-      <w:proofErr w:type="spellStart"/>
-      <w:r>
-        <w:rPr>
-          <w:i/>
-          <w:iCs/>
-        </w:rPr>
-        <w:t>learning</w:t>
-      </w:r>
-      <w:proofErr w:type="spellEnd"/>
-      <w:r>
-        <w:t xml:space="preserve"> que pode captar uma imagem de entrada e atribuir importâncias como pesos e vieses a vários aspectos e objetos da imagem e ser capaz de diferenciar umas das outras.</w:t>
-      </w:r>
-    </w:p>
-    <w:p>
       <w:pPr>
         <w:jc w:val="center"/>
       </w:pPr>
@@ -4244,11 +4344,9 @@
       <w:r>
         <w:t xml:space="preserve">Definição de </w:t>
       </w:r>
-      <w:proofErr w:type="spellStart"/>
-      <w:r>
-        <w:t>Layers</w:t>
-      </w:r>
-      <w:proofErr w:type="spellEnd"/>
+      <w:r>
+        <w:t>Camadas</w:t>
+      </w:r>
     </w:p>
     <w:p>
       <w:pPr>
@@ -4260,7 +4358,7 @@
           <w:noProof/>
         </w:rPr>
         <w:drawing>
-          <wp:inline distT="0" distB="0" distL="0" distR="0" wp14:anchorId="6B910362" wp14:editId="547480FF">
+          <wp:inline distT="0" distB="0" distL="0" distR="0" wp14:anchorId="2B200FBA" wp14:editId="08082CF0">
             <wp:extent cx="5760720" cy="1365250"/>
             <wp:effectExtent l="0" t="0" r="0" b="6350"/>
             <wp:docPr id="3" name="Imagem 3" descr="Texto&#10;&#10;Descrição gerada automaticamente"/>
@@ -4299,9 +4397,533 @@
     <w:p>
       <w:pPr>
         <w:ind w:firstLine="0"/>
-      </w:pPr>
-      <w:r>
-        <w:tab/>
+        <w:jc w:val="center"/>
+      </w:pPr>
+    </w:p>
+    <w:p>
+      <w:r>
+        <w:t xml:space="preserve">Na primeira definição de </w:t>
+      </w:r>
+      <w:r>
+        <w:t>camada</w:t>
+      </w:r>
+      <w:r>
+        <w:t xml:space="preserve"> do modelo é passado a configuração de</w:t>
+      </w:r>
+      <w:r>
+        <w:t xml:space="preserve"> entrada</w:t>
+      </w:r>
+      <w:r>
+        <w:t xml:space="preserve"> das imagens, sendo elas de tamanho 150 pixels por 150 pixels</w:t>
+      </w:r>
+      <w:r>
+        <w:t xml:space="preserve">, nela é configurado uma camada </w:t>
+      </w:r>
+      <w:proofErr w:type="spellStart"/>
+      <w:r>
+        <w:t>convolucional</w:t>
+      </w:r>
+      <w:proofErr w:type="spellEnd"/>
+      <w:r>
+        <w:t xml:space="preserve"> que irá gerar 100 filtros a partir das imagens,</w:t>
+      </w:r>
+      <w:r>
+        <w:t xml:space="preserve"> o propósito dos filtros</w:t>
+      </w:r>
+      <w:r>
+        <w:t xml:space="preserve"> é aprender com as imagens e gerar “neurônios” para o modelo identificar características na imagem que o ajude a entende-las,</w:t>
+      </w:r>
+      <w:r>
+        <w:t xml:space="preserve"> </w:t>
+      </w:r>
+      <w:r>
+        <w:t xml:space="preserve"> o número de 100 filtros se mostrou adequado após alguns experimentos</w:t>
+      </w:r>
+      <w:r>
+        <w:t xml:space="preserve">, esses filtros serão avaliados a partir da função de ativação </w:t>
+      </w:r>
+      <w:r>
+        <w:t>linear retificada (</w:t>
+      </w:r>
+      <w:proofErr w:type="spellStart"/>
+      <w:r>
+        <w:t>ReLU</w:t>
+      </w:r>
+      <w:proofErr w:type="spellEnd"/>
+      <w:r>
+        <w:t>)</w:t>
+      </w:r>
+      <w:r>
+        <w:t>.</w:t>
+      </w:r>
+    </w:p>
+    <w:p>
+      <w:r>
+        <w:t xml:space="preserve">A principal vantagem de usar a função </w:t>
+      </w:r>
+      <w:proofErr w:type="spellStart"/>
+      <w:r>
+        <w:t>ReLU</w:t>
+      </w:r>
+      <w:proofErr w:type="spellEnd"/>
+      <w:r>
+        <w:t xml:space="preserve"> sobre outras funções de ativação é que ela não ativa todos os </w:t>
+      </w:r>
+      <w:r>
+        <w:t>filtros</w:t>
+      </w:r>
+      <w:r>
+        <w:t xml:space="preserve"> ao mesmo tempo. </w:t>
+      </w:r>
+      <w:r>
+        <w:t>Isso significa que</w:t>
+      </w:r>
+      <w:r>
+        <w:t xml:space="preserve"> </w:t>
+      </w:r>
+      <w:r>
+        <w:t>s</w:t>
+      </w:r>
+      <w:r>
+        <w:t xml:space="preserve">e olhar para a função </w:t>
+      </w:r>
+      <w:proofErr w:type="spellStart"/>
+      <w:r>
+        <w:t>ReLU</w:t>
+      </w:r>
+      <w:proofErr w:type="spellEnd"/>
+      <w:r>
+        <w:t xml:space="preserve"> e a entrada for negativa, ela será convertida em zero e o </w:t>
+      </w:r>
+      <w:r>
+        <w:t>filtro</w:t>
+      </w:r>
+      <w:r>
+        <w:t xml:space="preserve"> não será ativado</w:t>
+      </w:r>
+      <w:r>
+        <w:t>, assim ela irá utilizar</w:t>
+      </w:r>
+      <w:r>
+        <w:t xml:space="preserve"> apenas</w:t>
+      </w:r>
+      <w:r>
+        <w:t xml:space="preserve"> filtros positivos.</w:t>
+      </w:r>
+    </w:p>
+    <w:p>
+      <w:r>
+        <w:t>Definido</w:t>
+      </w:r>
+      <w:r>
+        <w:t xml:space="preserve"> a primeira camada é construído a </w:t>
+      </w:r>
+      <w:r>
+        <w:t xml:space="preserve">segunda </w:t>
+      </w:r>
+      <w:r>
+        <w:t xml:space="preserve">camada de </w:t>
+      </w:r>
+      <w:proofErr w:type="spellStart"/>
+      <w:r>
+        <w:rPr>
+          <w:i/>
+          <w:iCs/>
+        </w:rPr>
+        <w:t>Max</w:t>
+      </w:r>
+      <w:r>
+        <w:rPr>
+          <w:i/>
+          <w:iCs/>
+        </w:rPr>
+        <w:t>Pooling</w:t>
+      </w:r>
+      <w:proofErr w:type="spellEnd"/>
+      <w:r>
+        <w:rPr>
+          <w:i/>
+          <w:iCs/>
+        </w:rPr>
+        <w:t xml:space="preserve">, </w:t>
+      </w:r>
+      <w:r>
+        <w:t xml:space="preserve">esta camada é responsável </w:t>
+      </w:r>
+      <w:r>
+        <w:t xml:space="preserve">por </w:t>
+      </w:r>
+      <w:r>
+        <w:t>simplificar a informação da camada anterior</w:t>
+      </w:r>
+      <w:r>
+        <w:t xml:space="preserve"> como ilustrado na Figura </w:t>
+      </w:r>
+      <w:r>
+        <w:t>7</w:t>
+      </w:r>
+      <w:r>
+        <w:t>. Assim como na convolução, é escolhida uma unidade de áre</w:t>
+      </w:r>
+      <w:r>
+        <w:t>a de 2 por 2</w:t>
+      </w:r>
+      <w:r>
+        <w:t>, para transitar por toda a saída da camada anterior. A unidade é responsável por resumir a informação daquela área em um único valor.</w:t>
+      </w:r>
+    </w:p>
+    <w:p>
+      <w:pPr>
+        <w:jc w:val="center"/>
+        <w:rPr>
+          <w:b/>
+          <w:bCs/>
+        </w:rPr>
+      </w:pPr>
+    </w:p>
+    <w:p>
+      <w:pPr>
+        <w:jc w:val="center"/>
+      </w:pPr>
+      <w:r>
+        <w:rPr>
+          <w:b/>
+          <w:bCs/>
+        </w:rPr>
+        <w:lastRenderedPageBreak/>
+        <w:t xml:space="preserve">Figura </w:t>
+      </w:r>
+      <w:r>
+        <w:rPr>
+          <w:b/>
+          <w:bCs/>
+        </w:rPr>
+        <w:t>7</w:t>
+      </w:r>
+      <w:r>
+        <w:t xml:space="preserve"> – </w:t>
+      </w:r>
+      <w:r>
+        <w:t xml:space="preserve">Camada de </w:t>
+      </w:r>
+      <w:proofErr w:type="spellStart"/>
+      <w:r>
+        <w:t>Maxpooling</w:t>
+      </w:r>
+      <w:proofErr w:type="spellEnd"/>
+    </w:p>
+    <w:p>
+      <w:pPr>
+        <w:jc w:val="center"/>
+      </w:pPr>
+      <w:r>
+        <w:rPr>
+          <w:noProof/>
+        </w:rPr>
+        <w:drawing>
+          <wp:inline distT="0" distB="0" distL="0" distR="0" wp14:anchorId="12F533A5" wp14:editId="39372698">
+            <wp:extent cx="3581400" cy="1916577"/>
+            <wp:effectExtent l="0" t="0" r="0" b="7620"/>
+            <wp:docPr id="29" name="Imagem 29" descr="pooling"/>
+            <wp:cNvGraphicFramePr>
+              <a:graphicFrameLocks xmlns:a="http://schemas.openxmlformats.org/drawingml/2006/main" noChangeAspect="1"/>
+            </wp:cNvGraphicFramePr>
+            <a:graphic xmlns:a="http://schemas.openxmlformats.org/drawingml/2006/main">
+              <a:graphicData uri="http://schemas.openxmlformats.org/drawingml/2006/picture">
+                <pic:pic xmlns:pic="http://schemas.openxmlformats.org/drawingml/2006/picture">
+                  <pic:nvPicPr>
+                    <pic:cNvPr id="0" name="Picture 4" descr="pooling"/>
+                    <pic:cNvPicPr>
+                      <a:picLocks noChangeAspect="1" noChangeArrowheads="1"/>
+                    </pic:cNvPicPr>
+                  </pic:nvPicPr>
+                  <pic:blipFill>
+                    <a:blip r:embed="rId18">
+                      <a:extLst>
+                        <a:ext uri="{28A0092B-C50C-407E-A947-70E740481C1C}">
+                          <a14:useLocalDpi xmlns:a14="http://schemas.microsoft.com/office/drawing/2010/main" val="0"/>
+                        </a:ext>
+                      </a:extLst>
+                    </a:blip>
+                    <a:srcRect/>
+                    <a:stretch>
+                      <a:fillRect/>
+                    </a:stretch>
+                  </pic:blipFill>
+                  <pic:spPr bwMode="auto">
+                    <a:xfrm>
+                      <a:off x="0" y="0"/>
+                      <a:ext cx="3587171" cy="1919665"/>
+                    </a:xfrm>
+                    <a:prstGeom prst="rect">
+                      <a:avLst/>
+                    </a:prstGeom>
+                    <a:noFill/>
+                    <a:ln>
+                      <a:noFill/>
+                    </a:ln>
+                  </pic:spPr>
+                </pic:pic>
+              </a:graphicData>
+            </a:graphic>
+          </wp:inline>
+        </w:drawing>
+      </w:r>
+    </w:p>
+    <w:p>
+      <w:pPr>
+        <w:jc w:val="center"/>
+      </w:pPr>
+    </w:p>
+    <w:p>
+      <w:r>
+        <w:t>A terceira e quarta camada do modelo serão responsáveis</w:t>
+      </w:r>
+      <w:r>
+        <w:t xml:space="preserve"> por empilhar camadas </w:t>
+      </w:r>
+      <w:proofErr w:type="spellStart"/>
+      <w:r>
+        <w:t>convoluciona</w:t>
+      </w:r>
+      <w:r>
+        <w:t>is</w:t>
+      </w:r>
+      <w:proofErr w:type="spellEnd"/>
+      <w:r>
+        <w:t>, o objetivo disso é explorar completamente os recursos das imagens e melhorar os filtros das camadas anteriores, por isso os parâmetros foram mantidos</w:t>
+      </w:r>
+      <w:r>
+        <w:t xml:space="preserve"> os mesmos</w:t>
+      </w:r>
+      <w:r>
+        <w:t>.</w:t>
+      </w:r>
+    </w:p>
+    <w:p>
+      <w:r>
+        <w:t xml:space="preserve">A quinta camada de </w:t>
+      </w:r>
+      <w:proofErr w:type="spellStart"/>
+      <w:r>
+        <w:rPr>
+          <w:i/>
+          <w:iCs/>
+        </w:rPr>
+        <w:t>Flatten</w:t>
+      </w:r>
+      <w:proofErr w:type="spellEnd"/>
+      <w:r>
+        <w:t xml:space="preserve"> </w:t>
+      </w:r>
+      <w:r>
+        <w:t xml:space="preserve">opera uma transformação na </w:t>
+      </w:r>
+      <w:r>
+        <w:t>matriz</w:t>
+      </w:r>
+      <w:r>
+        <w:t xml:space="preserve"> da imagem</w:t>
+      </w:r>
+      <w:r>
+        <w:t xml:space="preserve"> como ilustrado na Figura </w:t>
+      </w:r>
+      <w:r>
+        <w:t>8</w:t>
+      </w:r>
+      <w:r>
+        <w:t xml:space="preserve">, alterando seu formato para um </w:t>
+      </w:r>
+      <w:proofErr w:type="spellStart"/>
+      <w:r>
+        <w:rPr>
+          <w:i/>
+          <w:iCs/>
+        </w:rPr>
+        <w:t>array</w:t>
+      </w:r>
+      <w:proofErr w:type="spellEnd"/>
+      <w:r>
+        <w:t>.</w:t>
+      </w:r>
+    </w:p>
+    <w:p>
+      <w:pPr>
+        <w:jc w:val="center"/>
+      </w:pPr>
+      <w:r>
+        <w:rPr>
+          <w:b/>
+          <w:bCs/>
+        </w:rPr>
+        <w:t xml:space="preserve">Figura </w:t>
+      </w:r>
+      <w:r>
+        <w:rPr>
+          <w:b/>
+          <w:bCs/>
+        </w:rPr>
+        <w:t>8</w:t>
+      </w:r>
+      <w:r>
+        <w:t xml:space="preserve"> – </w:t>
+      </w:r>
+      <w:r>
+        <w:t xml:space="preserve">Camada </w:t>
+      </w:r>
+      <w:proofErr w:type="spellStart"/>
+      <w:r>
+        <w:t>Flatten</w:t>
+      </w:r>
+      <w:proofErr w:type="spellEnd"/>
+    </w:p>
+    <w:p>
+      <w:pPr>
+        <w:jc w:val="center"/>
+      </w:pPr>
+      <w:r>
+        <w:rPr>
+          <w:noProof/>
+        </w:rPr>
+        <w:drawing>
+          <wp:inline distT="0" distB="0" distL="0" distR="0" wp14:anchorId="74FEE605" wp14:editId="7F755687">
+            <wp:extent cx="4257675" cy="2031688"/>
+            <wp:effectExtent l="0" t="0" r="0" b="6985"/>
+            <wp:docPr id="30" name="Imagem 30" descr="Diagrama&#10;&#10;Descrição gerada automaticamente com confiança média"/>
+            <wp:cNvGraphicFramePr>
+              <a:graphicFrameLocks xmlns:a="http://schemas.openxmlformats.org/drawingml/2006/main" noChangeAspect="1"/>
+            </wp:cNvGraphicFramePr>
+            <a:graphic xmlns:a="http://schemas.openxmlformats.org/drawingml/2006/main">
+              <a:graphicData uri="http://schemas.openxmlformats.org/drawingml/2006/picture">
+                <pic:pic xmlns:pic="http://schemas.openxmlformats.org/drawingml/2006/picture">
+                  <pic:nvPicPr>
+                    <pic:cNvPr id="30" name="Imagem 30" descr="Diagrama&#10;&#10;Descrição gerada automaticamente com confiança média"/>
+                    <pic:cNvPicPr>
+                      <a:picLocks noChangeAspect="1" noChangeArrowheads="1"/>
+                    </pic:cNvPicPr>
+                  </pic:nvPicPr>
+                  <pic:blipFill>
+                    <a:blip r:embed="rId19">
+                      <a:extLst>
+                        <a:ext uri="{28A0092B-C50C-407E-A947-70E740481C1C}">
+                          <a14:useLocalDpi xmlns:a14="http://schemas.microsoft.com/office/drawing/2010/main" val="0"/>
+                        </a:ext>
+                      </a:extLst>
+                    </a:blip>
+                    <a:srcRect/>
+                    <a:stretch>
+                      <a:fillRect/>
+                    </a:stretch>
+                  </pic:blipFill>
+                  <pic:spPr bwMode="auto">
+                    <a:xfrm>
+                      <a:off x="0" y="0"/>
+                      <a:ext cx="4263743" cy="2034583"/>
+                    </a:xfrm>
+                    <a:prstGeom prst="rect">
+                      <a:avLst/>
+                    </a:prstGeom>
+                    <a:noFill/>
+                    <a:ln>
+                      <a:noFill/>
+                    </a:ln>
+                  </pic:spPr>
+                </pic:pic>
+              </a:graphicData>
+            </a:graphic>
+          </wp:inline>
+        </w:drawing>
+      </w:r>
+    </w:p>
+    <w:p>
+      <w:pPr>
+        <w:jc w:val="center"/>
+      </w:pPr>
+    </w:p>
+    <w:p>
+      <w:r>
+        <w:t xml:space="preserve">A sexta camada de </w:t>
+      </w:r>
+      <w:proofErr w:type="spellStart"/>
+      <w:r>
+        <w:rPr>
+          <w:i/>
+          <w:iCs/>
+        </w:rPr>
+        <w:t>Dropout</w:t>
+      </w:r>
+      <w:proofErr w:type="spellEnd"/>
+      <w:r>
+        <w:t xml:space="preserve"> </w:t>
+      </w:r>
+      <w:r>
+        <w:t>é utilizada para evitar que determinadas partes da rede neural tenham muita responsabilidade e consequentemente, possam ficar muito sensíveis a pequenas alterações.</w:t>
+      </w:r>
+      <w:r>
+        <w:t xml:space="preserve"> </w:t>
+      </w:r>
+      <w:r>
+        <w:t xml:space="preserve">Essa camada recebe um </w:t>
+      </w:r>
+      <w:r>
+        <w:t>hiper parâmetro</w:t>
+      </w:r>
+      <w:r>
+        <w:t xml:space="preserve"> </w:t>
+      </w:r>
+      <w:r>
+        <w:t>de 0.5</w:t>
+      </w:r>
+      <w:r>
+        <w:t>, o número foi obtido após notar que se trata de um valor padrão utilizado</w:t>
+      </w:r>
+      <w:r>
+        <w:t xml:space="preserve"> </w:t>
+      </w:r>
+      <w:r>
+        <w:t>nessa camada, com isso é</w:t>
+      </w:r>
+      <w:r>
+        <w:t xml:space="preserve"> defin</w:t>
+      </w:r>
+      <w:r>
+        <w:t>ido</w:t>
+      </w:r>
+      <w:r>
+        <w:t xml:space="preserve"> uma probabilidade de “desligar” determinada área da rede neural durante o processo de treinamento.</w:t>
+      </w:r>
+    </w:p>
+    <w:p>
+      <w:r>
+        <w:t xml:space="preserve">Por fim é construído a última camada, a camada </w:t>
+      </w:r>
+      <w:proofErr w:type="spellStart"/>
+      <w:r>
+        <w:rPr>
+          <w:i/>
+          <w:iCs/>
+        </w:rPr>
+        <w:t>Dense</w:t>
+      </w:r>
+      <w:proofErr w:type="spellEnd"/>
+      <w:r>
+        <w:rPr>
+          <w:i/>
+          <w:iCs/>
+        </w:rPr>
+        <w:t xml:space="preserve"> </w:t>
+      </w:r>
+      <w:r>
+        <w:t>que</w:t>
+      </w:r>
+      <w:r>
+        <w:t xml:space="preserve"> irá receber todos os parâmetros das camadas anteriores e irá definir a saída do modelo</w:t>
+      </w:r>
+      <w:r>
+        <w:t xml:space="preserve"> sendo a predição de utilização de máscara ou não, por isso o parâmetro 2</w:t>
+      </w:r>
+      <w:r>
+        <w:t>.</w:t>
       </w:r>
     </w:p>
     <w:p>
@@ -4309,6 +4931,7 @@
         <w:pStyle w:val="Ttulo2"/>
       </w:pPr>
       <w:r>
+        <w:lastRenderedPageBreak/>
         <w:t>Geração de novas amostras</w:t>
       </w:r>
     </w:p>
@@ -4320,10 +4943,10 @@
         <w:t xml:space="preserve"> parâmetros </w:t>
       </w:r>
       <w:r>
-        <w:t xml:space="preserve">e camadas do modelo </w:t>
-      </w:r>
-      <w:r>
-        <w:t>são definidos conforme mostra a Figura 7</w:t>
+        <w:t xml:space="preserve">e camadas do modelo são definidos conforme mostra a Figura </w:t>
+      </w:r>
+      <w:r>
+        <w:t>9</w:t>
       </w:r>
       <w:r>
         <w:t xml:space="preserve">, </w:t>
@@ -4350,7 +4973,24 @@
         <w:t xml:space="preserve">o método </w:t>
       </w:r>
       <w:r>
-        <w:t>de aumento de amostras de imagens.</w:t>
+        <w:t>de aumento de amostras de imagens</w:t>
+      </w:r>
+      <w:r>
+        <w:t>, os parâmetros informados basicamente estão definindo até que ponto a geração randômica das imagens podem modificar as imagens.</w:t>
+      </w:r>
+    </w:p>
+    <w:p>
+      <w:r>
+        <w:t xml:space="preserve">Como citado na definição de </w:t>
+      </w:r>
+      <w:r>
+        <w:t>camadas</w:t>
+      </w:r>
+      <w:r>
+        <w:t xml:space="preserve"> do modelo, as imagens serão geradas no tamanho de 150 pixels por 150 pixels</w:t>
+      </w:r>
+      <w:r>
+        <w:t xml:space="preserve"> para atenderem as definições de entrada do modelo.</w:t>
       </w:r>
     </w:p>
     <w:p>
@@ -4369,7 +5009,7 @@
           <w:b/>
           <w:bCs/>
         </w:rPr>
-        <w:t>7</w:t>
+        <w:t>9</w:t>
       </w:r>
       <w:r>
         <w:t xml:space="preserve"> – </w:t>
@@ -4403,7 +5043,7 @@
                     <pic:cNvPicPr/>
                   </pic:nvPicPr>
                   <pic:blipFill>
-                    <a:blip r:embed="rId18"/>
+                    <a:blip r:embed="rId20"/>
                     <a:stretch>
                       <a:fillRect/>
                     </a:stretch>
@@ -4426,16 +5066,6 @@
     </w:p>
     <w:p>
       <w:pPr>
-        <w:ind w:firstLine="0"/>
-      </w:pPr>
-    </w:p>
-    <w:p>
-      <w:pPr>
-        <w:ind w:firstLine="0"/>
-      </w:pPr>
-    </w:p>
-    <w:p>
-      <w:pPr>
         <w:pStyle w:val="Ttulo2"/>
       </w:pPr>
       <w:r>
@@ -4454,7 +5084,13 @@
         <w:jc w:val="left"/>
       </w:pPr>
       <w:r>
-        <w:t xml:space="preserve">A Figura 8 ilustra o uso da função </w:t>
+        <w:t xml:space="preserve">A Figura </w:t>
+      </w:r>
+      <w:r>
+        <w:t>10</w:t>
+      </w:r>
+      <w:r>
+        <w:t xml:space="preserve"> ilustra o uso da função </w:t>
       </w:r>
       <w:proofErr w:type="spellStart"/>
       <w:r>
@@ -4535,7 +5171,7 @@
           <w:b/>
           <w:bCs/>
         </w:rPr>
-        <w:t>8</w:t>
+        <w:t>10</w:t>
       </w:r>
       <w:r>
         <w:t xml:space="preserve"> – </w:t>
@@ -4569,7 +5205,7 @@
                     <pic:cNvPicPr/>
                   </pic:nvPicPr>
                   <pic:blipFill>
-                    <a:blip r:embed="rId19"/>
+                    <a:blip r:embed="rId21"/>
                     <a:stretch>
                       <a:fillRect/>
                     </a:stretch>
@@ -4614,13 +5250,16 @@
         <w:t>O</w:t>
       </w:r>
       <w:r>
-        <w:t xml:space="preserve"> modelo executa o seu treino</w:t>
+        <w:t xml:space="preserve"> modelo executa o treino</w:t>
       </w:r>
       <w:r>
         <w:t xml:space="preserve"> conforme ilustra a Figura </w:t>
       </w:r>
       <w:r>
-        <w:t>9</w:t>
+        <w:t>1</w:t>
+      </w:r>
+      <w:r>
+        <w:t>1</w:t>
       </w:r>
       <w:r>
         <w:t xml:space="preserve"> em cima de todos os parâmetros definidos, executando 10 </w:t>
@@ -4640,7 +5279,10 @@
         <w:t xml:space="preserve">, ao ser executado o treino os logs serão mostrados como é ilustrado na Figura </w:t>
       </w:r>
       <w:r>
-        <w:t>10</w:t>
+        <w:t>1</w:t>
+      </w:r>
+      <w:r>
+        <w:t>2</w:t>
       </w:r>
       <w:r>
         <w:t>.</w:t>
@@ -4649,12 +5291,22 @@
     <w:p>
       <w:pPr>
         <w:jc w:val="center"/>
-      </w:pPr>
-      <w:r>
         <w:rPr>
           <w:b/>
           <w:bCs/>
         </w:rPr>
+      </w:pPr>
+    </w:p>
+    <w:p>
+      <w:pPr>
+        <w:jc w:val="center"/>
+      </w:pPr>
+      <w:r>
+        <w:rPr>
+          <w:b/>
+          <w:bCs/>
+        </w:rPr>
+        <w:lastRenderedPageBreak/>
         <w:t xml:space="preserve">Figura </w:t>
       </w:r>
       <w:r>
@@ -4662,7 +5314,14 @@
           <w:b/>
           <w:bCs/>
         </w:rPr>
-        <w:t>9</w:t>
+        <w:t>1</w:t>
+      </w:r>
+      <w:r>
+        <w:rPr>
+          <w:b/>
+          <w:bCs/>
+        </w:rPr>
+        <w:t>1</w:t>
       </w:r>
       <w:r>
         <w:t xml:space="preserve"> – </w:t>
@@ -4696,7 +5355,7 @@
                     <pic:cNvPicPr/>
                   </pic:nvPicPr>
                   <pic:blipFill>
-                    <a:blip r:embed="rId20"/>
+                    <a:blip r:embed="rId22"/>
                     <a:stretch>
                       <a:fillRect/>
                     </a:stretch>
@@ -4733,7 +5392,14 @@
           <w:b/>
           <w:bCs/>
         </w:rPr>
-        <w:t>10</w:t>
+        <w:t>1</w:t>
+      </w:r>
+      <w:r>
+        <w:rPr>
+          <w:b/>
+          <w:bCs/>
+        </w:rPr>
+        <w:t>2</w:t>
       </w:r>
       <w:r>
         <w:t xml:space="preserve"> – </w:t>
@@ -4767,7 +5433,7 @@
                     <pic:cNvPicPr/>
                   </pic:nvPicPr>
                   <pic:blipFill>
-                    <a:blip r:embed="rId21"/>
+                    <a:blip r:embed="rId23"/>
                     <a:stretch>
                       <a:fillRect/>
                     </a:stretch>
@@ -4824,65 +5490,45 @@
         <w:t xml:space="preserve"> como mostra a Figura 1</w:t>
       </w:r>
       <w:r>
+        <w:t>3</w:t>
+      </w:r>
+      <w:r>
+        <w:t xml:space="preserve"> e em caso de </w:t>
+      </w:r>
+      <w:r>
+        <w:t>um novo treinamento eles serão sobrescritos</w:t>
+      </w:r>
+      <w:r>
+        <w:t xml:space="preserve"> no diretório</w:t>
+      </w:r>
+      <w:r>
+        <w:t>.</w:t>
+      </w:r>
+    </w:p>
+    <w:p>
+      <w:pPr>
+        <w:jc w:val="center"/>
+      </w:pPr>
+      <w:r>
+        <w:rPr>
+          <w:b/>
+          <w:bCs/>
+        </w:rPr>
+        <w:t xml:space="preserve">Figura </w:t>
+      </w:r>
+      <w:r>
+        <w:rPr>
+          <w:b/>
+          <w:bCs/>
+        </w:rPr>
         <w:t>1</w:t>
       </w:r>
       <w:r>
-        <w:t xml:space="preserve"> e em caso de </w:t>
-      </w:r>
-      <w:r>
-        <w:t>um novo treinamento eles serão sobrescritos</w:t>
-      </w:r>
-      <w:r>
-        <w:t xml:space="preserve"> no diretório</w:t>
-      </w:r>
-      <w:r>
-        <w:t>.</w:t>
-      </w:r>
-    </w:p>
-    <w:p>
-      <w:pPr>
-        <w:ind w:firstLine="0"/>
-      </w:pPr>
-    </w:p>
-    <w:p>
-      <w:pPr>
-        <w:ind w:firstLine="0"/>
-      </w:pPr>
-    </w:p>
-    <w:p>
-      <w:pPr>
-        <w:ind w:firstLine="0"/>
-      </w:pPr>
-    </w:p>
-    <w:p>
-      <w:pPr>
-        <w:ind w:firstLine="0"/>
-      </w:pPr>
-    </w:p>
-    <w:p>
-      <w:pPr>
-        <w:jc w:val="center"/>
-      </w:pPr>
-      <w:r>
         <w:rPr>
           <w:b/>
           <w:bCs/>
         </w:rPr>
-        <w:t xml:space="preserve">Figura </w:t>
-      </w:r>
-      <w:r>
-        <w:rPr>
-          <w:b/>
-          <w:bCs/>
-        </w:rPr>
-        <w:t>1</w:t>
-      </w:r>
-      <w:r>
-        <w:rPr>
-          <w:b/>
-          <w:bCs/>
-        </w:rPr>
-        <w:t>1</w:t>
+        <w:t>3</w:t>
       </w:r>
       <w:r>
         <w:t xml:space="preserve"> – </w:t>
@@ -4916,7 +5562,7 @@
                     <pic:cNvPicPr/>
                   </pic:nvPicPr>
                   <pic:blipFill>
-                    <a:blip r:embed="rId22"/>
+                    <a:blip r:embed="rId24"/>
                     <a:stretch>
                       <a:fillRect/>
                     </a:stretch>
@@ -4971,7 +5617,7 @@
         <w:t xml:space="preserve"> conforme a Figura 1</w:t>
       </w:r>
       <w:r>
-        <w:t>2</w:t>
+        <w:t>4</w:t>
       </w:r>
       <w:r>
         <w:t xml:space="preserve"> </w:t>
@@ -5003,7 +5649,7 @@
           <w:b/>
           <w:bCs/>
         </w:rPr>
-        <w:t>2</w:t>
+        <w:t>4</w:t>
       </w:r>
       <w:r>
         <w:t xml:space="preserve"> – </w:t>
@@ -5037,7 +5683,7 @@
                     <pic:cNvPicPr/>
                   </pic:nvPicPr>
                   <pic:blipFill>
-                    <a:blip r:embed="rId23"/>
+                    <a:blip r:embed="rId25"/>
                     <a:stretch>
                       <a:fillRect/>
                     </a:stretch>
@@ -5111,7 +5757,7 @@
         <w:t>ilustrada na Figura 1</w:t>
       </w:r>
       <w:r>
-        <w:t>3</w:t>
+        <w:t>5</w:t>
       </w:r>
       <w:r>
         <w:t xml:space="preserve"> </w:t>
@@ -5163,7 +5809,7 @@
           <w:b/>
           <w:bCs/>
         </w:rPr>
-        <w:t>3</w:t>
+        <w:t>5</w:t>
       </w:r>
       <w:r>
         <w:rPr>
@@ -5197,314 +5843,6 @@
             <wp:extent cx="3258005" cy="209579"/>
             <wp:effectExtent l="0" t="0" r="0" b="0"/>
             <wp:docPr id="15" name="Imagem 15"/>
-            <wp:cNvGraphicFramePr>
-              <a:graphicFrameLocks xmlns:a="http://schemas.openxmlformats.org/drawingml/2006/main" noChangeAspect="1"/>
-            </wp:cNvGraphicFramePr>
-            <a:graphic xmlns:a="http://schemas.openxmlformats.org/drawingml/2006/main">
-              <a:graphicData uri="http://schemas.openxmlformats.org/drawingml/2006/picture">
-                <pic:pic xmlns:pic="http://schemas.openxmlformats.org/drawingml/2006/picture">
-                  <pic:nvPicPr>
-                    <pic:cNvPr id="1" name=""/>
-                    <pic:cNvPicPr/>
-                  </pic:nvPicPr>
-                  <pic:blipFill>
-                    <a:blip r:embed="rId24"/>
-                    <a:stretch>
-                      <a:fillRect/>
-                    </a:stretch>
-                  </pic:blipFill>
-                  <pic:spPr>
-                    <a:xfrm>
-                      <a:off x="0" y="0"/>
-                      <a:ext cx="3258005" cy="209579"/>
-                    </a:xfrm>
-                    <a:prstGeom prst="rect">
-                      <a:avLst/>
-                    </a:prstGeom>
-                  </pic:spPr>
-                </pic:pic>
-              </a:graphicData>
-            </a:graphic>
-          </wp:inline>
-        </w:drawing>
-      </w:r>
-    </w:p>
-    <w:p>
-      <w:pPr>
-        <w:ind w:firstLine="0"/>
-        <w:jc w:val="center"/>
-        <w:rPr>
-          <w:lang w:val="en-US"/>
-        </w:rPr>
-      </w:pPr>
-    </w:p>
-    <w:p>
-      <w:pPr>
-        <w:pStyle w:val="Ttulo2"/>
-      </w:pPr>
-      <w:r>
-        <w:lastRenderedPageBreak/>
-        <w:t>Configurando output</w:t>
-      </w:r>
-    </w:p>
-    <w:p>
-      <w:r>
-        <w:t>O modelo irá identificar os rostos que estiverem utilizando máscaras e aos que não estiverem, ele irá apresentar uma mensagem indicando a ausência de máscara.</w:t>
-      </w:r>
-    </w:p>
-    <w:p>
-      <w:r>
-        <w:t>A Figura 1</w:t>
-      </w:r>
-      <w:r>
-        <w:t>4</w:t>
-      </w:r>
-      <w:r>
-        <w:t xml:space="preserve"> </w:t>
-      </w:r>
-      <w:r>
-        <w:t xml:space="preserve">ilustra a </w:t>
-      </w:r>
-      <w:r>
-        <w:t>defini</w:t>
-      </w:r>
-      <w:r>
-        <w:t>ção de</w:t>
-      </w:r>
-      <w:r>
-        <w:t xml:space="preserve"> </w:t>
-      </w:r>
-      <w:r>
-        <w:t>dois dicionários</w:t>
-      </w:r>
-      <w:r>
-        <w:t xml:space="preserve"> do Python</w:t>
-      </w:r>
-      <w:r>
-        <w:t xml:space="preserve">, o dicionário </w:t>
-      </w:r>
-      <w:proofErr w:type="spellStart"/>
-      <w:r>
-        <w:rPr>
-          <w:i/>
-          <w:iCs/>
-        </w:rPr>
-        <w:t>labels_dict</w:t>
-      </w:r>
-      <w:proofErr w:type="spellEnd"/>
-      <w:r>
-        <w:t xml:space="preserve"> irá armazenar as mensagens ao usuário e o dicionário </w:t>
-      </w:r>
-      <w:proofErr w:type="spellStart"/>
-      <w:r>
-        <w:rPr>
-          <w:i/>
-          <w:iCs/>
-        </w:rPr>
-        <w:t>color_dict</w:t>
-      </w:r>
-      <w:proofErr w:type="spellEnd"/>
-      <w:r>
-        <w:rPr>
-          <w:i/>
-          <w:iCs/>
-        </w:rPr>
-        <w:t xml:space="preserve"> </w:t>
-      </w:r>
-      <w:r>
-        <w:t>irá armazenar as cores verde e vermelha, sendo a verde para indicar o uso correto da máscara e o vermelho ao identificar a ausência da máscara.</w:t>
-      </w:r>
-    </w:p>
-    <w:p>
-      <w:pPr>
-        <w:jc w:val="center"/>
-      </w:pPr>
-      <w:r>
-        <w:rPr>
-          <w:b/>
-          <w:bCs/>
-        </w:rPr>
-        <w:t xml:space="preserve">Figura </w:t>
-      </w:r>
-      <w:r>
-        <w:rPr>
-          <w:b/>
-          <w:bCs/>
-        </w:rPr>
-        <w:t>1</w:t>
-      </w:r>
-      <w:r>
-        <w:rPr>
-          <w:b/>
-          <w:bCs/>
-        </w:rPr>
-        <w:t>4</w:t>
-      </w:r>
-      <w:r>
-        <w:t xml:space="preserve"> – </w:t>
-      </w:r>
-      <w:r>
-        <w:t>Estilização da Interface do Rosto</w:t>
-      </w:r>
-    </w:p>
-    <w:p>
-      <w:pPr>
-        <w:ind w:firstLine="0"/>
-        <w:jc w:val="center"/>
-        <w:rPr>
-          <w:lang w:val="en-US"/>
-        </w:rPr>
-      </w:pPr>
-      <w:r>
-        <w:rPr>
-          <w:noProof/>
-        </w:rPr>
-        <w:drawing>
-          <wp:inline distT="0" distB="0" distL="0" distR="0" wp14:anchorId="131A540F" wp14:editId="741773DA">
-            <wp:extent cx="2962275" cy="438150"/>
-            <wp:effectExtent l="0" t="0" r="9525" b="0"/>
-            <wp:docPr id="16" name="Imagem 16"/>
-            <wp:cNvGraphicFramePr>
-              <a:graphicFrameLocks xmlns:a="http://schemas.openxmlformats.org/drawingml/2006/main" noChangeAspect="1"/>
-            </wp:cNvGraphicFramePr>
-            <a:graphic xmlns:a="http://schemas.openxmlformats.org/drawingml/2006/main">
-              <a:graphicData uri="http://schemas.openxmlformats.org/drawingml/2006/picture">
-                <pic:pic xmlns:pic="http://schemas.openxmlformats.org/drawingml/2006/picture">
-                  <pic:nvPicPr>
-                    <pic:cNvPr id="1" name=""/>
-                    <pic:cNvPicPr/>
-                  </pic:nvPicPr>
-                  <pic:blipFill>
-                    <a:blip r:embed="rId25"/>
-                    <a:stretch>
-                      <a:fillRect/>
-                    </a:stretch>
-                  </pic:blipFill>
-                  <pic:spPr>
-                    <a:xfrm>
-                      <a:off x="0" y="0"/>
-                      <a:ext cx="2962275" cy="438150"/>
-                    </a:xfrm>
-                    <a:prstGeom prst="rect">
-                      <a:avLst/>
-                    </a:prstGeom>
-                  </pic:spPr>
-                </pic:pic>
-              </a:graphicData>
-            </a:graphic>
-          </wp:inline>
-        </w:drawing>
-      </w:r>
-    </w:p>
-    <w:p>
-      <w:pPr>
-        <w:ind w:firstLine="0"/>
-        <w:jc w:val="center"/>
-        <w:rPr>
-          <w:lang w:val="en-US"/>
-        </w:rPr>
-      </w:pPr>
-    </w:p>
-    <w:p>
-      <w:pPr>
-        <w:ind w:firstLine="0"/>
-      </w:pPr>
-      <w:r>
-        <w:rPr>
-          <w:lang w:val="en-US"/>
-        </w:rPr>
-        <w:tab/>
-      </w:r>
-      <w:r>
-        <w:t xml:space="preserve">A </w:t>
-      </w:r>
-      <w:r>
-        <w:t>Figura 1</w:t>
-      </w:r>
-      <w:r>
-        <w:t>5</w:t>
-      </w:r>
-      <w:r>
-        <w:t xml:space="preserve"> exemplifica a configuração da </w:t>
-      </w:r>
-      <w:r>
-        <w:t>câmera que será u</w:t>
-      </w:r>
-      <w:r>
-        <w:t>tilizada para coletar em tempo real</w:t>
-      </w:r>
-      <w:r>
-        <w:t xml:space="preserve"> as</w:t>
-      </w:r>
-      <w:r>
-        <w:t xml:space="preserve"> </w:t>
-      </w:r>
-      <w:r>
-        <w:t xml:space="preserve">faces e fazer a </w:t>
-      </w:r>
-      <w:r>
-        <w:t>predição</w:t>
-      </w:r>
-      <w:r>
-        <w:t xml:space="preserve"> </w:t>
-      </w:r>
-      <w:r>
-        <w:t xml:space="preserve">referente a </w:t>
-      </w:r>
-      <w:r>
-        <w:t>utilização da máscara, ao indicar a câmera 0 o sistema entende que é a câmera padrão do computador.</w:t>
-      </w:r>
-    </w:p>
-    <w:p>
-      <w:pPr>
-        <w:jc w:val="center"/>
-      </w:pPr>
-      <w:r>
-        <w:rPr>
-          <w:b/>
-          <w:bCs/>
-        </w:rPr>
-        <w:t xml:space="preserve">Figura </w:t>
-      </w:r>
-      <w:r>
-        <w:rPr>
-          <w:b/>
-          <w:bCs/>
-        </w:rPr>
-        <w:t>1</w:t>
-      </w:r>
-      <w:r>
-        <w:rPr>
-          <w:b/>
-          <w:bCs/>
-        </w:rPr>
-        <w:t>5</w:t>
-      </w:r>
-      <w:r>
-        <w:t xml:space="preserve"> – </w:t>
-      </w:r>
-      <w:r>
-        <w:t>Utilização da Câmera</w:t>
-      </w:r>
-    </w:p>
-    <w:p>
-      <w:pPr>
-        <w:ind w:firstLine="0"/>
-        <w:jc w:val="center"/>
-        <w:rPr>
-          <w:lang w:val="en-US"/>
-        </w:rPr>
-      </w:pPr>
-      <w:r>
-        <w:rPr>
-          <w:noProof/>
-          <w:lang w:val="en-US"/>
-        </w:rPr>
-        <w:drawing>
-          <wp:inline distT="0" distB="0" distL="0" distR="0" wp14:anchorId="2F697CE2" wp14:editId="7CE8C510">
-            <wp:extent cx="3677163" cy="381053"/>
-            <wp:effectExtent l="0" t="0" r="0" b="0"/>
-            <wp:docPr id="17" name="Imagem 17"/>
             <wp:cNvGraphicFramePr>
               <a:graphicFrameLocks xmlns:a="http://schemas.openxmlformats.org/drawingml/2006/main" noChangeAspect="1"/>
             </wp:cNvGraphicFramePr>
@@ -5524,7 +5862,7 @@
                   <pic:spPr>
                     <a:xfrm>
                       <a:off x="0" y="0"/>
-                      <a:ext cx="3677163" cy="381053"/>
+                      <a:ext cx="3258005" cy="209579"/>
                     </a:xfrm>
                     <a:prstGeom prst="rect">
                       <a:avLst/>
@@ -5548,110 +5886,111 @@
     </w:p>
     <w:p>
       <w:pPr>
-        <w:ind w:firstLine="0"/>
-      </w:pPr>
-      <w:r>
-        <w:rPr>
-          <w:lang w:val="en-US"/>
-        </w:rPr>
-        <w:tab/>
-      </w:r>
-      <w:r>
-        <w:t>A</w:t>
-      </w:r>
-      <w:r>
-        <w:t xml:space="preserve"> biblioteca O</w:t>
-      </w:r>
-      <w:r>
-        <w:t xml:space="preserve">pen CV possui vários utilitários e um deles é um </w:t>
-      </w:r>
-      <w:r>
-        <w:t xml:space="preserve">arquivo </w:t>
-      </w:r>
-      <w:r>
-        <w:t xml:space="preserve">XML que irá ajudar o modelo a </w:t>
-      </w:r>
-      <w:r>
-        <w:t xml:space="preserve">identificar </w:t>
-      </w:r>
-      <w:r>
-        <w:t>as faces</w:t>
-      </w:r>
-      <w:r>
-        <w:t xml:space="preserve"> através de uma configuração inclusa no XML.</w:t>
+        <w:pStyle w:val="Ttulo2"/>
+      </w:pPr>
+      <w:r>
+        <w:t>Configurando output</w:t>
+      </w:r>
+    </w:p>
+    <w:p>
+      <w:r>
+        <w:t>O modelo irá identificar os rostos que estiverem utilizando máscaras e aos que não estiverem, ele irá apresentar uma mensagem indicando a ausência de máscara.</w:t>
+      </w:r>
+    </w:p>
+    <w:p>
+      <w:r>
+        <w:t>A Figura 1</w:t>
+      </w:r>
+      <w:r>
+        <w:t>6</w:t>
       </w:r>
       <w:r>
         <w:t xml:space="preserve"> </w:t>
       </w:r>
       <w:r>
-        <w:t>A Figura 1</w:t>
-      </w:r>
-      <w:r>
+        <w:t xml:space="preserve">ilustra a </w:t>
+      </w:r>
+      <w:r>
+        <w:t>defini</w:t>
+      </w:r>
+      <w:r>
+        <w:t>ção de</w:t>
+      </w:r>
+      <w:r>
+        <w:t xml:space="preserve"> </w:t>
+      </w:r>
+      <w:r>
+        <w:t>dois dicionários</w:t>
+      </w:r>
+      <w:r>
+        <w:t xml:space="preserve"> do Python</w:t>
+      </w:r>
+      <w:r>
+        <w:t xml:space="preserve">, o dicionário </w:t>
+      </w:r>
+      <w:proofErr w:type="spellStart"/>
+      <w:r>
+        <w:rPr>
+          <w:i/>
+          <w:iCs/>
+        </w:rPr>
+        <w:t>labels_dict</w:t>
+      </w:r>
+      <w:proofErr w:type="spellEnd"/>
+      <w:r>
+        <w:t xml:space="preserve"> irá armazenar as mensagens ao usuário e o dicionário </w:t>
+      </w:r>
+      <w:proofErr w:type="spellStart"/>
+      <w:r>
+        <w:rPr>
+          <w:i/>
+          <w:iCs/>
+        </w:rPr>
+        <w:t>color_dict</w:t>
+      </w:r>
+      <w:proofErr w:type="spellEnd"/>
+      <w:r>
+        <w:rPr>
+          <w:i/>
+          <w:iCs/>
+        </w:rPr>
+        <w:t xml:space="preserve"> </w:t>
+      </w:r>
+      <w:r>
+        <w:t>irá armazenar as cores verde e vermelha, sendo a verde para indicar o uso correto da máscara e o vermelho ao identificar a ausência da máscara.</w:t>
+      </w:r>
+    </w:p>
+    <w:p>
+      <w:pPr>
+        <w:jc w:val="center"/>
+      </w:pPr>
+      <w:r>
+        <w:rPr>
+          <w:b/>
+          <w:bCs/>
+        </w:rPr>
+        <w:t xml:space="preserve">Figura </w:t>
+      </w:r>
+      <w:r>
+        <w:rPr>
+          <w:b/>
+          <w:bCs/>
+        </w:rPr>
+        <w:t>1</w:t>
+      </w:r>
+      <w:r>
+        <w:rPr>
+          <w:b/>
+          <w:bCs/>
+        </w:rPr>
         <w:t>6</w:t>
       </w:r>
       <w:r>
-        <w:t xml:space="preserve"> ilustra o método de carregamento do arquivo XML.</w:t>
-      </w:r>
-    </w:p>
-    <w:p>
-      <w:pPr>
-        <w:ind w:firstLine="0"/>
-      </w:pPr>
-      <w:r>
-        <w:tab/>
-        <w:t xml:space="preserve">O arquivo XML é </w:t>
-      </w:r>
-      <w:r>
-        <w:t>instalado na máquina assim que a biblioteca também é instalada.</w:t>
-      </w:r>
-    </w:p>
-    <w:p>
-      <w:pPr>
-        <w:jc w:val="center"/>
-      </w:pPr>
-      <w:r>
-        <w:rPr>
-          <w:b/>
-          <w:bCs/>
-        </w:rPr>
-        <w:t xml:space="preserve">Figura </w:t>
-      </w:r>
-      <w:r>
-        <w:rPr>
-          <w:b/>
-          <w:bCs/>
-        </w:rPr>
-        <w:t>1</w:t>
-      </w:r>
-      <w:r>
-        <w:rPr>
-          <w:b/>
-          <w:bCs/>
-        </w:rPr>
-        <w:t>6</w:t>
-      </w:r>
-      <w:r>
         <w:t xml:space="preserve"> – </w:t>
       </w:r>
       <w:r>
-        <w:t xml:space="preserve">Utilizando </w:t>
-      </w:r>
-      <w:proofErr w:type="spellStart"/>
-      <w:r>
-        <w:t>pré</w:t>
-      </w:r>
-      <w:proofErr w:type="spellEnd"/>
-      <w:r>
-        <w:t>-configuração d</w:t>
-      </w:r>
-      <w:r>
-        <w:t xml:space="preserve">o </w:t>
-      </w:r>
-      <w:proofErr w:type="spellStart"/>
-      <w:r>
-        <w:t>OpenCV</w:t>
-      </w:r>
-      <w:proofErr w:type="spellEnd"/>
+        <w:t>Estilização da Interface do Rosto</w:t>
+      </w:r>
     </w:p>
     <w:p>
       <w:pPr>
@@ -5664,13 +6003,12 @@
       <w:r>
         <w:rPr>
           <w:noProof/>
-          <w:lang w:val="en-US"/>
         </w:rPr>
         <w:drawing>
-          <wp:inline distT="0" distB="0" distL="0" distR="0" wp14:anchorId="49EBA636" wp14:editId="0F3BF814">
-            <wp:extent cx="5760720" cy="132080"/>
-            <wp:effectExtent l="0" t="0" r="0" b="1270"/>
-            <wp:docPr id="19" name="Imagem 19"/>
+          <wp:inline distT="0" distB="0" distL="0" distR="0" wp14:anchorId="131A540F" wp14:editId="741773DA">
+            <wp:extent cx="2962275" cy="438150"/>
+            <wp:effectExtent l="0" t="0" r="9525" b="0"/>
+            <wp:docPr id="16" name="Imagem 16"/>
             <wp:cNvGraphicFramePr>
               <a:graphicFrameLocks xmlns:a="http://schemas.openxmlformats.org/drawingml/2006/main" noChangeAspect="1"/>
             </wp:cNvGraphicFramePr>
@@ -5690,6 +6028,310 @@
                   <pic:spPr>
                     <a:xfrm>
                       <a:off x="0" y="0"/>
+                      <a:ext cx="2962275" cy="438150"/>
+                    </a:xfrm>
+                    <a:prstGeom prst="rect">
+                      <a:avLst/>
+                    </a:prstGeom>
+                  </pic:spPr>
+                </pic:pic>
+              </a:graphicData>
+            </a:graphic>
+          </wp:inline>
+        </w:drawing>
+      </w:r>
+    </w:p>
+    <w:p>
+      <w:pPr>
+        <w:ind w:firstLine="0"/>
+        <w:jc w:val="center"/>
+        <w:rPr>
+          <w:lang w:val="en-US"/>
+        </w:rPr>
+      </w:pPr>
+    </w:p>
+    <w:p>
+      <w:pPr>
+        <w:ind w:firstLine="0"/>
+      </w:pPr>
+      <w:r>
+        <w:rPr>
+          <w:lang w:val="en-US"/>
+        </w:rPr>
+        <w:tab/>
+      </w:r>
+      <w:r>
+        <w:t xml:space="preserve">A </w:t>
+      </w:r>
+      <w:r>
+        <w:t>Figura 1</w:t>
+      </w:r>
+      <w:r>
+        <w:t>7</w:t>
+      </w:r>
+      <w:r>
+        <w:t xml:space="preserve"> exemplifica a configuração da </w:t>
+      </w:r>
+      <w:r>
+        <w:t>câmera que será u</w:t>
+      </w:r>
+      <w:r>
+        <w:t>tilizada para coletar em tempo real</w:t>
+      </w:r>
+      <w:r>
+        <w:t xml:space="preserve"> as</w:t>
+      </w:r>
+      <w:r>
+        <w:t xml:space="preserve"> </w:t>
+      </w:r>
+      <w:r>
+        <w:t xml:space="preserve">faces e fazer a </w:t>
+      </w:r>
+      <w:r>
+        <w:t>predição</w:t>
+      </w:r>
+      <w:r>
+        <w:t xml:space="preserve"> </w:t>
+      </w:r>
+      <w:r>
+        <w:t xml:space="preserve">referente a </w:t>
+      </w:r>
+      <w:r>
+        <w:t>utilização da máscara, ao indicar a câmera 0 o sistema entende que é a câmera padrão do computador.</w:t>
+      </w:r>
+    </w:p>
+    <w:p>
+      <w:pPr>
+        <w:jc w:val="center"/>
+      </w:pPr>
+      <w:r>
+        <w:rPr>
+          <w:b/>
+          <w:bCs/>
+        </w:rPr>
+        <w:t xml:space="preserve">Figura </w:t>
+      </w:r>
+      <w:r>
+        <w:rPr>
+          <w:b/>
+          <w:bCs/>
+        </w:rPr>
+        <w:t>1</w:t>
+      </w:r>
+      <w:r>
+        <w:rPr>
+          <w:b/>
+          <w:bCs/>
+        </w:rPr>
+        <w:t>7</w:t>
+      </w:r>
+      <w:r>
+        <w:t xml:space="preserve"> – </w:t>
+      </w:r>
+      <w:r>
+        <w:t>Utilização da Câmera</w:t>
+      </w:r>
+    </w:p>
+    <w:p>
+      <w:pPr>
+        <w:ind w:firstLine="0"/>
+        <w:jc w:val="center"/>
+        <w:rPr>
+          <w:lang w:val="en-US"/>
+        </w:rPr>
+      </w:pPr>
+      <w:r>
+        <w:rPr>
+          <w:noProof/>
+          <w:lang w:val="en-US"/>
+        </w:rPr>
+        <w:drawing>
+          <wp:inline distT="0" distB="0" distL="0" distR="0" wp14:anchorId="2F697CE2" wp14:editId="7CE8C510">
+            <wp:extent cx="3677163" cy="381053"/>
+            <wp:effectExtent l="0" t="0" r="0" b="0"/>
+            <wp:docPr id="17" name="Imagem 17"/>
+            <wp:cNvGraphicFramePr>
+              <a:graphicFrameLocks xmlns:a="http://schemas.openxmlformats.org/drawingml/2006/main" noChangeAspect="1"/>
+            </wp:cNvGraphicFramePr>
+            <a:graphic xmlns:a="http://schemas.openxmlformats.org/drawingml/2006/main">
+              <a:graphicData uri="http://schemas.openxmlformats.org/drawingml/2006/picture">
+                <pic:pic xmlns:pic="http://schemas.openxmlformats.org/drawingml/2006/picture">
+                  <pic:nvPicPr>
+                    <pic:cNvPr id="1" name=""/>
+                    <pic:cNvPicPr/>
+                  </pic:nvPicPr>
+                  <pic:blipFill>
+                    <a:blip r:embed="rId28"/>
+                    <a:stretch>
+                      <a:fillRect/>
+                    </a:stretch>
+                  </pic:blipFill>
+                  <pic:spPr>
+                    <a:xfrm>
+                      <a:off x="0" y="0"/>
+                      <a:ext cx="3677163" cy="381053"/>
+                    </a:xfrm>
+                    <a:prstGeom prst="rect">
+                      <a:avLst/>
+                    </a:prstGeom>
+                  </pic:spPr>
+                </pic:pic>
+              </a:graphicData>
+            </a:graphic>
+          </wp:inline>
+        </w:drawing>
+      </w:r>
+    </w:p>
+    <w:p>
+      <w:pPr>
+        <w:ind w:firstLine="0"/>
+        <w:jc w:val="center"/>
+        <w:rPr>
+          <w:lang w:val="en-US"/>
+        </w:rPr>
+      </w:pPr>
+    </w:p>
+    <w:p>
+      <w:pPr>
+        <w:ind w:firstLine="0"/>
+      </w:pPr>
+      <w:r>
+        <w:rPr>
+          <w:lang w:val="en-US"/>
+        </w:rPr>
+        <w:tab/>
+      </w:r>
+      <w:r>
+        <w:t>A</w:t>
+      </w:r>
+      <w:r>
+        <w:t xml:space="preserve"> biblioteca O</w:t>
+      </w:r>
+      <w:r>
+        <w:t xml:space="preserve">pen CV possui vários utilitários e um deles é um </w:t>
+      </w:r>
+      <w:r>
+        <w:t xml:space="preserve">arquivo </w:t>
+      </w:r>
+      <w:r>
+        <w:t xml:space="preserve">XML que irá ajudar o modelo a </w:t>
+      </w:r>
+      <w:r>
+        <w:t xml:space="preserve">identificar </w:t>
+      </w:r>
+      <w:r>
+        <w:t>as faces</w:t>
+      </w:r>
+      <w:r>
+        <w:t xml:space="preserve"> através de uma configuração inclusa no XML.</w:t>
+      </w:r>
+      <w:r>
+        <w:t xml:space="preserve"> A Figura 1</w:t>
+      </w:r>
+      <w:r>
+        <w:t>8</w:t>
+      </w:r>
+      <w:r>
+        <w:t xml:space="preserve"> ilustra o método de carregamento do arquivo XML.</w:t>
+      </w:r>
+    </w:p>
+    <w:p>
+      <w:pPr>
+        <w:ind w:firstLine="0"/>
+      </w:pPr>
+      <w:r>
+        <w:tab/>
+        <w:t xml:space="preserve">O arquivo XML é </w:t>
+      </w:r>
+      <w:r>
+        <w:t>instalado na máquina assim que a biblioteca também é instalada.</w:t>
+      </w:r>
+    </w:p>
+    <w:p>
+      <w:pPr>
+        <w:jc w:val="center"/>
+      </w:pPr>
+      <w:r>
+        <w:rPr>
+          <w:b/>
+          <w:bCs/>
+        </w:rPr>
+        <w:t xml:space="preserve">Figura </w:t>
+      </w:r>
+      <w:r>
+        <w:rPr>
+          <w:b/>
+          <w:bCs/>
+        </w:rPr>
+        <w:t>1</w:t>
+      </w:r>
+      <w:r>
+        <w:rPr>
+          <w:b/>
+          <w:bCs/>
+        </w:rPr>
+        <w:t>8</w:t>
+      </w:r>
+      <w:r>
+        <w:t xml:space="preserve"> – </w:t>
+      </w:r>
+      <w:r>
+        <w:t xml:space="preserve">Utilizando </w:t>
+      </w:r>
+      <w:proofErr w:type="spellStart"/>
+      <w:r>
+        <w:t>pré</w:t>
+      </w:r>
+      <w:proofErr w:type="spellEnd"/>
+      <w:r>
+        <w:t>-configuração d</w:t>
+      </w:r>
+      <w:r>
+        <w:t xml:space="preserve">o </w:t>
+      </w:r>
+      <w:proofErr w:type="spellStart"/>
+      <w:r>
+        <w:t>OpenCV</w:t>
+      </w:r>
+      <w:proofErr w:type="spellEnd"/>
+    </w:p>
+    <w:p>
+      <w:pPr>
+        <w:ind w:firstLine="0"/>
+        <w:jc w:val="center"/>
+        <w:rPr>
+          <w:lang w:val="en-US"/>
+        </w:rPr>
+      </w:pPr>
+      <w:r>
+        <w:rPr>
+          <w:noProof/>
+          <w:lang w:val="en-US"/>
+        </w:rPr>
+        <w:drawing>
+          <wp:inline distT="0" distB="0" distL="0" distR="0" wp14:anchorId="49EBA636" wp14:editId="0F3BF814">
+            <wp:extent cx="5760720" cy="132080"/>
+            <wp:effectExtent l="0" t="0" r="0" b="1270"/>
+            <wp:docPr id="19" name="Imagem 19"/>
+            <wp:cNvGraphicFramePr>
+              <a:graphicFrameLocks xmlns:a="http://schemas.openxmlformats.org/drawingml/2006/main" noChangeAspect="1"/>
+            </wp:cNvGraphicFramePr>
+            <a:graphic xmlns:a="http://schemas.openxmlformats.org/drawingml/2006/main">
+              <a:graphicData uri="http://schemas.openxmlformats.org/drawingml/2006/picture">
+                <pic:pic xmlns:pic="http://schemas.openxmlformats.org/drawingml/2006/picture">
+                  <pic:nvPicPr>
+                    <pic:cNvPr id="1" name=""/>
+                    <pic:cNvPicPr/>
+                  </pic:nvPicPr>
+                  <pic:blipFill>
+                    <a:blip r:embed="rId29"/>
+                    <a:stretch>
+                      <a:fillRect/>
+                    </a:stretch>
+                  </pic:blipFill>
+                  <pic:spPr>
+                    <a:xfrm>
+                      <a:off x="0" y="0"/>
                       <a:ext cx="5760720" cy="132080"/>
                     </a:xfrm>
                     <a:prstGeom prst="rect">
@@ -5708,6 +6350,7 @@
         <w:pStyle w:val="Ttulo2"/>
       </w:pPr>
       <w:r>
+        <w:lastRenderedPageBreak/>
         <w:t>Executando</w:t>
       </w:r>
       <w:r>
@@ -5731,7 +6374,7 @@
         <w:t xml:space="preserve"> conforme a Figura 1</w:t>
       </w:r>
       <w:r>
-        <w:t>7</w:t>
+        <w:t>9</w:t>
       </w:r>
       <w:r>
         <w:t xml:space="preserve"> precisam ser passadas, de início se inicia uma estrutura de repetição que irá executar sem parar até que o usuário pressione a tecla indicada para interromper a execução do modelo.</w:t>
@@ -5742,14 +6385,22 @@
         <w:ind w:left="11"/>
       </w:pPr>
       <w:r>
-        <w:t>A câmera então é ligada e as imagens por ela coletada são redimensionadas para que o modelo siga sempre um padrão de imagem coletada, com o classificador do Open CV é identificado as faces, o modelo tem capacidade de identificar múltiplas faces</w:t>
-      </w:r>
-      <w:r>
-        <w:t xml:space="preserve"> e por isso ele itera </w:t>
-      </w:r>
-      <w:r>
-        <w:lastRenderedPageBreak/>
-        <w:t xml:space="preserve">sobre cada rosto analisando sua imagem e ajustando as suas dimensões para o modelo e por fim realizando o </w:t>
+        <w:t>A câmera então é ligada e as imagens por ela coletada são redimensionadas para</w:t>
+      </w:r>
+      <w:r>
+        <w:t xml:space="preserve"> o tamanho de 150 pixels por 150 pixels</w:t>
+      </w:r>
+      <w:r>
+        <w:t>, com o classificador do Open CV é identificado as faces</w:t>
+      </w:r>
+      <w:r>
+        <w:t xml:space="preserve"> já redimensionadas para o valor de entrada do modelo</w:t>
+      </w:r>
+      <w:r>
+        <w:t>, o modelo tem capacidade de identificar múltiplas faces</w:t>
+      </w:r>
+      <w:r>
+        <w:t xml:space="preserve"> e por isso ele itera sobre cada rosto analisando sua imagem e ajustando as dimensões para o modelo e por fim realizando o </w:t>
       </w:r>
       <w:proofErr w:type="spellStart"/>
       <w:r>
@@ -5807,7 +6458,7 @@
           <w:b/>
           <w:bCs/>
         </w:rPr>
-        <w:t>7</w:t>
+        <w:t>9</w:t>
       </w:r>
       <w:r>
         <w:t xml:space="preserve"> – </w:t>
@@ -5845,7 +6496,7 @@
                     <pic:cNvPicPr/>
                   </pic:nvPicPr>
                   <pic:blipFill>
-                    <a:blip r:embed="rId28"/>
+                    <a:blip r:embed="rId30"/>
                     <a:stretch>
                       <a:fillRect/>
                     </a:stretch>
@@ -5886,10 +6537,10 @@
         <w:tab/>
       </w:r>
       <w:r>
-        <w:t>A Figura 1</w:t>
-      </w:r>
-      <w:r>
-        <w:t>8</w:t>
+        <w:t xml:space="preserve">A Figura </w:t>
+      </w:r>
+      <w:r>
+        <w:t>20</w:t>
       </w:r>
       <w:r>
         <w:t xml:space="preserve"> ilustra o </w:t>
@@ -5922,12 +6573,31 @@
     <w:p>
       <w:pPr>
         <w:jc w:val="center"/>
-      </w:pPr>
-      <w:r>
         <w:rPr>
           <w:b/>
           <w:bCs/>
         </w:rPr>
+      </w:pPr>
+    </w:p>
+    <w:p>
+      <w:pPr>
+        <w:jc w:val="center"/>
+        <w:rPr>
+          <w:b/>
+          <w:bCs/>
+        </w:rPr>
+      </w:pPr>
+    </w:p>
+    <w:p>
+      <w:pPr>
+        <w:jc w:val="center"/>
+      </w:pPr>
+      <w:r>
+        <w:rPr>
+          <w:b/>
+          <w:bCs/>
+        </w:rPr>
+        <w:lastRenderedPageBreak/>
         <w:t xml:space="preserve">Figura </w:t>
       </w:r>
       <w:r>
@@ -5935,14 +6605,7 @@
           <w:b/>
           <w:bCs/>
         </w:rPr>
-        <w:t>1</w:t>
-      </w:r>
-      <w:r>
-        <w:rPr>
-          <w:b/>
-          <w:bCs/>
-        </w:rPr>
-        <w:t>8</w:t>
+        <w:t>20</w:t>
       </w:r>
       <w:r>
         <w:t xml:space="preserve"> – </w:t>
@@ -5980,7 +6643,7 @@
                     <pic:cNvPicPr/>
                   </pic:nvPicPr>
                   <pic:blipFill>
-                    <a:blip r:embed="rId29"/>
+                    <a:blip r:embed="rId31"/>
                     <a:stretch>
                       <a:fillRect/>
                     </a:stretch>
@@ -6025,10 +6688,10 @@
         <w:t xml:space="preserve">tudo foi interrompido, foi adicionado o código </w:t>
       </w:r>
       <w:r>
-        <w:t>demonstrado na Figura 1</w:t>
-      </w:r>
-      <w:r>
-        <w:t>9</w:t>
+        <w:t xml:space="preserve">demonstrado na Figura </w:t>
+      </w:r>
+      <w:r>
+        <w:t>21</w:t>
       </w:r>
       <w:r>
         <w:t xml:space="preserve"> que </w:t>
@@ -6049,7 +6712,6 @@
           <w:b/>
           <w:bCs/>
         </w:rPr>
-        <w:lastRenderedPageBreak/>
         <w:t xml:space="preserve">Figura </w:t>
       </w:r>
       <w:r>
@@ -6057,14 +6719,7 @@
           <w:b/>
           <w:bCs/>
         </w:rPr>
-        <w:t>1</w:t>
-      </w:r>
-      <w:r>
-        <w:rPr>
-          <w:b/>
-          <w:bCs/>
-        </w:rPr>
-        <w:t>9</w:t>
+        <w:t>21</w:t>
       </w:r>
       <w:r>
         <w:t xml:space="preserve"> – </w:t>
@@ -6101,7 +6756,7 @@
                     <pic:cNvPicPr/>
                   </pic:nvPicPr>
                   <pic:blipFill>
-                    <a:blip r:embed="rId30"/>
+                    <a:blip r:embed="rId32"/>
                     <a:stretch>
                       <a:fillRect/>
                     </a:stretch>
@@ -6237,7 +6892,7 @@
         <w:t xml:space="preserve">igura </w:t>
       </w:r>
       <w:r>
-        <w:t>20</w:t>
+        <w:t>22</w:t>
       </w:r>
       <w:r>
         <w:t xml:space="preserve"> apresenta </w:t>
@@ -6286,12 +6941,76 @@
     <w:p>
       <w:pPr>
         <w:jc w:val="center"/>
-      </w:pPr>
-      <w:r>
         <w:rPr>
           <w:b/>
           <w:bCs/>
         </w:rPr>
+      </w:pPr>
+    </w:p>
+    <w:p>
+      <w:pPr>
+        <w:jc w:val="center"/>
+        <w:rPr>
+          <w:b/>
+          <w:bCs/>
+        </w:rPr>
+      </w:pPr>
+    </w:p>
+    <w:p>
+      <w:pPr>
+        <w:jc w:val="center"/>
+        <w:rPr>
+          <w:b/>
+          <w:bCs/>
+        </w:rPr>
+      </w:pPr>
+    </w:p>
+    <w:p>
+      <w:pPr>
+        <w:jc w:val="center"/>
+        <w:rPr>
+          <w:b/>
+          <w:bCs/>
+        </w:rPr>
+      </w:pPr>
+    </w:p>
+    <w:p>
+      <w:pPr>
+        <w:jc w:val="center"/>
+        <w:rPr>
+          <w:b/>
+          <w:bCs/>
+        </w:rPr>
+      </w:pPr>
+    </w:p>
+    <w:p>
+      <w:pPr>
+        <w:jc w:val="center"/>
+        <w:rPr>
+          <w:b/>
+          <w:bCs/>
+        </w:rPr>
+      </w:pPr>
+    </w:p>
+    <w:p>
+      <w:pPr>
+        <w:jc w:val="center"/>
+        <w:rPr>
+          <w:b/>
+          <w:bCs/>
+        </w:rPr>
+      </w:pPr>
+    </w:p>
+    <w:p>
+      <w:pPr>
+        <w:jc w:val="center"/>
+      </w:pPr>
+      <w:r>
+        <w:rPr>
+          <w:b/>
+          <w:bCs/>
+        </w:rPr>
+        <w:lastRenderedPageBreak/>
         <w:t xml:space="preserve">Figura </w:t>
       </w:r>
       <w:r>
@@ -6299,7 +7018,7 @@
           <w:b/>
           <w:bCs/>
         </w:rPr>
-        <w:t>20</w:t>
+        <w:t>22</w:t>
       </w:r>
       <w:r>
         <w:t xml:space="preserve"> – </w:t>
@@ -6332,7 +7051,7 @@
                     <pic:cNvPicPr/>
                   </pic:nvPicPr>
                   <pic:blipFill>
-                    <a:blip r:embed="rId31"/>
+                    <a:blip r:embed="rId33"/>
                     <a:stretch>
                       <a:fillRect/>
                     </a:stretch>
@@ -6388,7 +7107,6 @@
     </w:p>
     <w:p>
       <w:r>
-        <w:lastRenderedPageBreak/>
         <w:t xml:space="preserve">A </w:t>
       </w:r>
       <w:r>
@@ -6398,10 +7116,7 @@
         <w:t xml:space="preserve">igura </w:t>
       </w:r>
       <w:r>
-        <w:t>2</w:t>
-      </w:r>
-      <w:r>
-        <w:t>1</w:t>
+        <w:t>23</w:t>
       </w:r>
       <w:r>
         <w:t xml:space="preserve"> apresenta</w:t>
@@ -6438,7 +7153,6 @@
         <w:t>.</w:t>
       </w:r>
     </w:p>
-    <w:p/>
     <w:p>
       <w:pPr>
         <w:jc w:val="center"/>
@@ -6455,14 +7169,7 @@
           <w:b/>
           <w:bCs/>
         </w:rPr>
-        <w:t>2</w:t>
-      </w:r>
-      <w:r>
-        <w:rPr>
-          <w:b/>
-          <w:bCs/>
-        </w:rPr>
-        <w:t>1</w:t>
+        <w:t>23</w:t>
       </w:r>
       <w:r>
         <w:t xml:space="preserve"> – </w:t>
@@ -6470,19 +7177,14 @@
       <w:r>
         <w:t>Análise de treino excessivo do modelo</w:t>
       </w:r>
-    </w:p>
-    <w:p>
-      <w:pPr>
-        <w:jc w:val="center"/>
-      </w:pPr>
       <w:r>
         <w:rPr>
           <w:noProof/>
         </w:rPr>
         <w:drawing>
-          <wp:inline distT="0" distB="0" distL="0" distR="0" wp14:anchorId="25E8577A" wp14:editId="6C4588EE">
-            <wp:extent cx="4229100" cy="3171825"/>
-            <wp:effectExtent l="0" t="0" r="0" b="0"/>
+          <wp:inline distT="0" distB="0" distL="0" distR="0" wp14:anchorId="25E8577A" wp14:editId="0BAC5EFC">
+            <wp:extent cx="3952875" cy="2964656"/>
+            <wp:effectExtent l="0" t="0" r="0" b="7620"/>
             <wp:docPr id="9" name="Imagem 9" descr="Gráfico, Histograma&#10;&#10;Descrição gerada automaticamente"/>
             <wp:cNvGraphicFramePr>
               <a:graphicFrameLocks xmlns:a="http://schemas.openxmlformats.org/drawingml/2006/main" noChangeAspect="1"/>
@@ -6495,7 +7197,7 @@
                     <pic:cNvPicPr/>
                   </pic:nvPicPr>
                   <pic:blipFill>
-                    <a:blip r:embed="rId32"/>
+                    <a:blip r:embed="rId34"/>
                     <a:stretch>
                       <a:fillRect/>
                     </a:stretch>
@@ -6503,7 +7205,7 @@
                   <pic:spPr>
                     <a:xfrm>
                       <a:off x="0" y="0"/>
-                      <a:ext cx="4231876" cy="3173907"/>
+                      <a:ext cx="3959808" cy="2969856"/>
                     </a:xfrm>
                     <a:prstGeom prst="rect">
                       <a:avLst/>
@@ -6586,10 +7288,7 @@
         <w:t xml:space="preserve">igura </w:t>
       </w:r>
       <w:r>
-        <w:t>2</w:t>
-      </w:r>
-      <w:r>
-        <w:t>2</w:t>
+        <w:t>24</w:t>
       </w:r>
       <w:r>
         <w:t xml:space="preserve"> apresenta </w:t>
@@ -6607,14 +7306,6 @@
         <w:t xml:space="preserve"> com a máscara sendo utilizada corretamente:</w:t>
       </w:r>
     </w:p>
-    <w:p/>
-    <w:p/>
-    <w:p/>
-    <w:p/>
-    <w:p/>
-    <w:p/>
-    <w:p/>
-    <w:p/>
     <w:p>
       <w:pPr>
         <w:jc w:val="center"/>
@@ -6631,14 +7322,7 @@
           <w:b/>
           <w:bCs/>
         </w:rPr>
-        <w:t>2</w:t>
-      </w:r>
-      <w:r>
-        <w:rPr>
-          <w:b/>
-          <w:bCs/>
-        </w:rPr>
-        <w:t>2</w:t>
+        <w:t>24</w:t>
       </w:r>
       <w:r>
         <w:t xml:space="preserve"> –</w:t>
@@ -6683,7 +7367,7 @@
                     <pic:cNvPicPr/>
                   </pic:nvPicPr>
                   <pic:blipFill>
-                    <a:blip r:embed="rId33"/>
+                    <a:blip r:embed="rId35"/>
                     <a:stretch>
                       <a:fillRect/>
                     </a:stretch>
@@ -6718,10 +7402,7 @@
         <w:t xml:space="preserve">igura </w:t>
       </w:r>
       <w:r>
-        <w:t>2</w:t>
-      </w:r>
-      <w:r>
-        <w:t>3</w:t>
+        <w:t>25</w:t>
       </w:r>
       <w:r>
         <w:t xml:space="preserve"> apresenta </w:t>
@@ -6745,12 +7426,85 @@
     <w:p>
       <w:pPr>
         <w:jc w:val="center"/>
-      </w:pPr>
-      <w:r>
         <w:rPr>
           <w:b/>
           <w:bCs/>
         </w:rPr>
+      </w:pPr>
+    </w:p>
+    <w:p>
+      <w:pPr>
+        <w:jc w:val="center"/>
+        <w:rPr>
+          <w:b/>
+          <w:bCs/>
+        </w:rPr>
+      </w:pPr>
+    </w:p>
+    <w:p>
+      <w:pPr>
+        <w:jc w:val="center"/>
+        <w:rPr>
+          <w:b/>
+          <w:bCs/>
+        </w:rPr>
+      </w:pPr>
+    </w:p>
+    <w:p>
+      <w:pPr>
+        <w:jc w:val="center"/>
+        <w:rPr>
+          <w:b/>
+          <w:bCs/>
+        </w:rPr>
+      </w:pPr>
+    </w:p>
+    <w:p>
+      <w:pPr>
+        <w:jc w:val="center"/>
+        <w:rPr>
+          <w:b/>
+          <w:bCs/>
+        </w:rPr>
+      </w:pPr>
+    </w:p>
+    <w:p>
+      <w:pPr>
+        <w:jc w:val="center"/>
+        <w:rPr>
+          <w:b/>
+          <w:bCs/>
+        </w:rPr>
+      </w:pPr>
+    </w:p>
+    <w:p>
+      <w:pPr>
+        <w:jc w:val="center"/>
+        <w:rPr>
+          <w:b/>
+          <w:bCs/>
+        </w:rPr>
+      </w:pPr>
+    </w:p>
+    <w:p>
+      <w:pPr>
+        <w:jc w:val="center"/>
+        <w:rPr>
+          <w:b/>
+          <w:bCs/>
+        </w:rPr>
+      </w:pPr>
+    </w:p>
+    <w:p>
+      <w:pPr>
+        <w:jc w:val="center"/>
+      </w:pPr>
+      <w:r>
+        <w:rPr>
+          <w:b/>
+          <w:bCs/>
+        </w:rPr>
+        <w:lastRenderedPageBreak/>
         <w:t xml:space="preserve">Figura </w:t>
       </w:r>
       <w:r>
@@ -6758,14 +7512,7 @@
           <w:b/>
           <w:bCs/>
         </w:rPr>
-        <w:t>2</w:t>
-      </w:r>
-      <w:r>
-        <w:rPr>
-          <w:b/>
-          <w:bCs/>
-        </w:rPr>
-        <w:t>3</w:t>
+        <w:t>25</w:t>
       </w:r>
       <w:r>
         <w:t xml:space="preserve"> – </w:t>
@@ -6773,15 +7520,6 @@
       <w:r>
         <w:t>Predição do modelo ao não encontrar a máscara</w:t>
       </w:r>
-    </w:p>
-    <w:p>
-      <w:pPr>
-        <w:spacing w:line="240" w:lineRule="auto"/>
-        <w:ind w:left="431" w:firstLine="278"/>
-        <w:rPr>
-          <w:noProof/>
-        </w:rPr>
-      </w:pPr>
     </w:p>
     <w:p>
       <w:pPr>
@@ -6812,7 +7550,7 @@
                     <pic:cNvPicPr/>
                   </pic:nvPicPr>
                   <pic:blipFill>
-                    <a:blip r:embed="rId34"/>
+                    <a:blip r:embed="rId36"/>
                     <a:stretch>
                       <a:fillRect/>
                     </a:stretch>
@@ -6833,6 +7571,7 @@
         </w:drawing>
       </w:r>
     </w:p>
+    <w:p/>
     <w:p>
       <w:pPr>
         <w:ind w:left="709" w:firstLine="0"/>
@@ -6841,10 +7580,10 @@
         <w:t xml:space="preserve">A </w:t>
       </w:r>
       <w:r>
-        <w:t>Figura 2</w:t>
-      </w:r>
-      <w:r>
-        <w:t>4</w:t>
+        <w:t xml:space="preserve">Figura </w:t>
+      </w:r>
+      <w:r>
+        <w:t>26</w:t>
       </w:r>
       <w:r>
         <w:t xml:space="preserve"> </w:t>
@@ -6859,81 +7598,20 @@
     <w:p>
       <w:pPr>
         <w:jc w:val="center"/>
+      </w:pPr>
+      <w:r>
         <w:rPr>
           <w:b/>
           <w:bCs/>
         </w:rPr>
-      </w:pPr>
-    </w:p>
-    <w:p>
-      <w:pPr>
-        <w:jc w:val="center"/>
+        <w:t xml:space="preserve">Figura </w:t>
+      </w:r>
+      <w:r>
         <w:rPr>
           <w:b/>
           <w:bCs/>
         </w:rPr>
-      </w:pPr>
-    </w:p>
-    <w:p>
-      <w:pPr>
-        <w:jc w:val="center"/>
-        <w:rPr>
-          <w:b/>
-          <w:bCs/>
-        </w:rPr>
-      </w:pPr>
-    </w:p>
-    <w:p>
-      <w:pPr>
-        <w:jc w:val="center"/>
-        <w:rPr>
-          <w:b/>
-          <w:bCs/>
-        </w:rPr>
-      </w:pPr>
-    </w:p>
-    <w:p>
-      <w:pPr>
-        <w:jc w:val="center"/>
-        <w:rPr>
-          <w:b/>
-          <w:bCs/>
-        </w:rPr>
-      </w:pPr>
-    </w:p>
-    <w:p>
-      <w:pPr>
-        <w:jc w:val="center"/>
-        <w:rPr>
-          <w:b/>
-          <w:bCs/>
-        </w:rPr>
-      </w:pPr>
-    </w:p>
-    <w:p>
-      <w:pPr>
-        <w:jc w:val="center"/>
-      </w:pPr>
-      <w:r>
-        <w:rPr>
-          <w:b/>
-          <w:bCs/>
-        </w:rPr>
-        <w:t xml:space="preserve">Figura </w:t>
-      </w:r>
-      <w:r>
-        <w:rPr>
-          <w:b/>
-          <w:bCs/>
-        </w:rPr>
-        <w:t>2</w:t>
-      </w:r>
-      <w:r>
-        <w:rPr>
-          <w:b/>
-          <w:bCs/>
-        </w:rPr>
-        <w:t>4</w:t>
+        <w:t>26</w:t>
       </w:r>
       <w:r>
         <w:t xml:space="preserve"> – </w:t>
@@ -6981,7 +7659,7 @@
                     <pic:cNvPicPr/>
                   </pic:nvPicPr>
                   <pic:blipFill>
-                    <a:blip r:embed="rId35"/>
+                    <a:blip r:embed="rId37"/>
                     <a:stretch>
                       <a:fillRect/>
                     </a:stretch>
@@ -7007,10 +7685,10 @@
         <w:t xml:space="preserve">A </w:t>
       </w:r>
       <w:r>
-        <w:t>Figura 2</w:t>
-      </w:r>
-      <w:r>
-        <w:t>5</w:t>
+        <w:t xml:space="preserve">Figura </w:t>
+      </w:r>
+      <w:r>
+        <w:t>27</w:t>
       </w:r>
       <w:r>
         <w:t xml:space="preserve"> apresenta</w:t>
@@ -7022,12 +7700,58 @@
     <w:p>
       <w:pPr>
         <w:jc w:val="center"/>
-      </w:pPr>
-      <w:r>
         <w:rPr>
           <w:b/>
           <w:bCs/>
         </w:rPr>
+      </w:pPr>
+    </w:p>
+    <w:p>
+      <w:pPr>
+        <w:jc w:val="center"/>
+        <w:rPr>
+          <w:b/>
+          <w:bCs/>
+        </w:rPr>
+      </w:pPr>
+    </w:p>
+    <w:p>
+      <w:pPr>
+        <w:jc w:val="center"/>
+        <w:rPr>
+          <w:b/>
+          <w:bCs/>
+        </w:rPr>
+      </w:pPr>
+    </w:p>
+    <w:p>
+      <w:pPr>
+        <w:jc w:val="center"/>
+        <w:rPr>
+          <w:b/>
+          <w:bCs/>
+        </w:rPr>
+      </w:pPr>
+    </w:p>
+    <w:p>
+      <w:pPr>
+        <w:jc w:val="center"/>
+        <w:rPr>
+          <w:b/>
+          <w:bCs/>
+        </w:rPr>
+      </w:pPr>
+    </w:p>
+    <w:p>
+      <w:pPr>
+        <w:jc w:val="center"/>
+      </w:pPr>
+      <w:r>
+        <w:rPr>
+          <w:b/>
+          <w:bCs/>
+        </w:rPr>
+        <w:lastRenderedPageBreak/>
         <w:t xml:space="preserve">Figura </w:t>
       </w:r>
       <w:r>
@@ -7035,14 +7759,7 @@
           <w:b/>
           <w:bCs/>
         </w:rPr>
-        <w:t>2</w:t>
-      </w:r>
-      <w:r>
-        <w:rPr>
-          <w:b/>
-          <w:bCs/>
-        </w:rPr>
-        <w:t>5</w:t>
+        <w:t>27</w:t>
       </w:r>
       <w:r>
         <w:t xml:space="preserve"> – </w:t>
@@ -7083,229 +7800,6 @@
                 <pic:pic xmlns:pic="http://schemas.openxmlformats.org/drawingml/2006/picture">
                   <pic:nvPicPr>
                     <pic:cNvPr id="23" name="Imagem 23" descr="Tela de celular com foto de homem&#10;&#10;Descrição gerada automaticamente com confiança baixa"/>
-                    <pic:cNvPicPr/>
-                  </pic:nvPicPr>
-                  <pic:blipFill>
-                    <a:blip r:embed="rId36"/>
-                    <a:stretch>
-                      <a:fillRect/>
-                    </a:stretch>
-                  </pic:blipFill>
-                  <pic:spPr>
-                    <a:xfrm>
-                      <a:off x="0" y="0"/>
-                      <a:ext cx="3600000" cy="2872800"/>
-                    </a:xfrm>
-                    <a:prstGeom prst="rect">
-                      <a:avLst/>
-                    </a:prstGeom>
-                  </pic:spPr>
-                </pic:pic>
-              </a:graphicData>
-            </a:graphic>
-          </wp:inline>
-        </w:drawing>
-      </w:r>
-    </w:p>
-    <w:p>
-      <w:r>
-        <w:lastRenderedPageBreak/>
-        <w:t xml:space="preserve">A </w:t>
-      </w:r>
-      <w:r>
-        <w:t>Figura 2</w:t>
-      </w:r>
-      <w:r>
-        <w:t>6</w:t>
-      </w:r>
-      <w:r>
-        <w:t xml:space="preserve"> apresenta</w:t>
-      </w:r>
-      <w:r>
-        <w:t xml:space="preserve"> a predição com a máscara contendo duas pessoas onde uma está utilizando corretamente e outra está apenas tampando a face coma mão, evidenciando um problema no modelo:</w:t>
-      </w:r>
-    </w:p>
-    <w:p>
-      <w:pPr>
-        <w:jc w:val="center"/>
-      </w:pPr>
-      <w:r>
-        <w:rPr>
-          <w:b/>
-          <w:bCs/>
-        </w:rPr>
-        <w:t xml:space="preserve">Figura </w:t>
-      </w:r>
-      <w:r>
-        <w:rPr>
-          <w:b/>
-          <w:bCs/>
-        </w:rPr>
-        <w:t>2</w:t>
-      </w:r>
-      <w:r>
-        <w:rPr>
-          <w:b/>
-          <w:bCs/>
-        </w:rPr>
-        <w:t>6</w:t>
-      </w:r>
-      <w:r>
-        <w:t xml:space="preserve"> – </w:t>
-      </w:r>
-      <w:r>
-        <w:t>Predição errada do Modelo</w:t>
-      </w:r>
-    </w:p>
-    <w:p>
-      <w:pPr>
-        <w:spacing w:line="240" w:lineRule="auto"/>
-        <w:ind w:left="431" w:firstLine="278"/>
-        <w:jc w:val="center"/>
-      </w:pPr>
-    </w:p>
-    <w:p>
-      <w:pPr>
-        <w:spacing w:line="240" w:lineRule="auto"/>
-        <w:ind w:left="431" w:firstLine="278"/>
-        <w:jc w:val="center"/>
-      </w:pPr>
-      <w:r>
-        <w:rPr>
-          <w:noProof/>
-        </w:rPr>
-        <w:drawing>
-          <wp:inline distT="0" distB="0" distL="0" distR="0" wp14:anchorId="46ACBDA4" wp14:editId="584BDE31">
-            <wp:extent cx="3600000" cy="2872800"/>
-            <wp:effectExtent l="0" t="0" r="635" b="3810"/>
-            <wp:docPr id="26" name="Imagem 26" descr="Tela de celular com foto de homem&#10;&#10;Descrição gerada automaticamente com confiança baixa"/>
-            <wp:cNvGraphicFramePr>
-              <a:graphicFrameLocks xmlns:a="http://schemas.openxmlformats.org/drawingml/2006/main" noChangeAspect="1"/>
-            </wp:cNvGraphicFramePr>
-            <a:graphic xmlns:a="http://schemas.openxmlformats.org/drawingml/2006/main">
-              <a:graphicData uri="http://schemas.openxmlformats.org/drawingml/2006/picture">
-                <pic:pic xmlns:pic="http://schemas.openxmlformats.org/drawingml/2006/picture">
-                  <pic:nvPicPr>
-                    <pic:cNvPr id="26" name="Imagem 26" descr="Tela de celular com foto de homem&#10;&#10;Descrição gerada automaticamente com confiança baixa"/>
-                    <pic:cNvPicPr/>
-                  </pic:nvPicPr>
-                  <pic:blipFill>
-                    <a:blip r:embed="rId37"/>
-                    <a:stretch>
-                      <a:fillRect/>
-                    </a:stretch>
-                  </pic:blipFill>
-                  <pic:spPr>
-                    <a:xfrm>
-                      <a:off x="0" y="0"/>
-                      <a:ext cx="3600000" cy="2872800"/>
-                    </a:xfrm>
-                    <a:prstGeom prst="rect">
-                      <a:avLst/>
-                    </a:prstGeom>
-                  </pic:spPr>
-                </pic:pic>
-              </a:graphicData>
-            </a:graphic>
-          </wp:inline>
-        </w:drawing>
-      </w:r>
-    </w:p>
-    <w:p>
-      <w:pPr>
-        <w:ind w:left="709" w:firstLine="0"/>
-      </w:pPr>
-    </w:p>
-    <w:p>
-      <w:r>
-        <w:t xml:space="preserve">A </w:t>
-      </w:r>
-      <w:r>
-        <w:t>Figura 2</w:t>
-      </w:r>
-      <w:r>
-        <w:t>7</w:t>
-      </w:r>
-      <w:r>
-        <w:t xml:space="preserve"> </w:t>
-      </w:r>
-      <w:r>
-        <w:t>demonstra a</w:t>
-      </w:r>
-      <w:r>
-        <w:t xml:space="preserve"> predição com a máscara contendo duas </w:t>
-      </w:r>
-      <w:r>
-        <w:t>pessoas utilizando corretamente a máscara:</w:t>
-      </w:r>
-    </w:p>
-    <w:p>
-      <w:pPr>
-        <w:jc w:val="center"/>
-      </w:pPr>
-      <w:r>
-        <w:rPr>
-          <w:b/>
-          <w:bCs/>
-        </w:rPr>
-        <w:t xml:space="preserve">Figura </w:t>
-      </w:r>
-      <w:r>
-        <w:rPr>
-          <w:b/>
-          <w:bCs/>
-        </w:rPr>
-        <w:t>2</w:t>
-      </w:r>
-      <w:r>
-        <w:rPr>
-          <w:b/>
-          <w:bCs/>
-        </w:rPr>
-        <w:t>7</w:t>
-      </w:r>
-      <w:r>
-        <w:t xml:space="preserve"> – </w:t>
-      </w:r>
-      <w:r>
-        <w:t>Predição</w:t>
-      </w:r>
-      <w:r>
-        <w:t xml:space="preserve"> do </w:t>
-      </w:r>
-      <w:r>
-        <w:t>m</w:t>
-      </w:r>
-      <w:r>
-        <w:t>odelo</w:t>
-      </w:r>
-      <w:r>
-        <w:t xml:space="preserve"> em dois rostos</w:t>
-      </w:r>
-    </w:p>
-    <w:p>
-      <w:pPr>
-        <w:spacing w:line="240" w:lineRule="auto"/>
-        <w:ind w:firstLine="0"/>
-        <w:jc w:val="center"/>
-      </w:pPr>
-      <w:r>
-        <w:rPr>
-          <w:noProof/>
-        </w:rPr>
-        <w:drawing>
-          <wp:inline distT="0" distB="0" distL="0" distR="0" wp14:anchorId="04C7523C" wp14:editId="7197EB32">
-            <wp:extent cx="3600000" cy="2872800"/>
-            <wp:effectExtent l="0" t="0" r="635" b="3810"/>
-            <wp:docPr id="27" name="Imagem 27" descr="Tela de celular com publicação numa rede social&#10;&#10;Descrição gerada automaticamente com confiança baixa"/>
-            <wp:cNvGraphicFramePr>
-              <a:graphicFrameLocks xmlns:a="http://schemas.openxmlformats.org/drawingml/2006/main" noChangeAspect="1"/>
-            </wp:cNvGraphicFramePr>
-            <a:graphic xmlns:a="http://schemas.openxmlformats.org/drawingml/2006/main">
-              <a:graphicData uri="http://schemas.openxmlformats.org/drawingml/2006/picture">
-                <pic:pic xmlns:pic="http://schemas.openxmlformats.org/drawingml/2006/picture">
-                  <pic:nvPicPr>
-                    <pic:cNvPr id="27" name="Imagem 27" descr="Tela de celular com publicação numa rede social&#10;&#10;Descrição gerada automaticamente com confiança baixa"/>
                     <pic:cNvPicPr/>
                   </pic:nvPicPr>
                   <pic:blipFill>
@@ -7331,35 +7825,20 @@
       </w:r>
     </w:p>
     <w:p>
-      <w:pPr>
-        <w:ind w:left="709" w:firstLine="0"/>
-      </w:pPr>
-    </w:p>
-    <w:p>
-      <w:r>
-        <w:lastRenderedPageBreak/>
+      <w:r>
         <w:t xml:space="preserve">A </w:t>
       </w:r>
       <w:r>
-        <w:t>Figura 2</w:t>
-      </w:r>
-      <w:r>
-        <w:t>8</w:t>
-      </w:r>
-      <w:r>
-        <w:t xml:space="preserve"> demonstra a</w:t>
-      </w:r>
-      <w:r>
-        <w:t xml:space="preserve"> predição com a máscara contendo duas pessoas utilizando</w:t>
-      </w:r>
-      <w:r>
-        <w:t xml:space="preserve"> máscara diferentes</w:t>
-      </w:r>
-      <w:r>
-        <w:t xml:space="preserve"> de forma diferente</w:t>
-      </w:r>
-      <w:r>
-        <w:t>:</w:t>
+        <w:t xml:space="preserve">Figura </w:t>
+      </w:r>
+      <w:r>
+        <w:t>28</w:t>
+      </w:r>
+      <w:r>
+        <w:t xml:space="preserve"> apresenta</w:t>
+      </w:r>
+      <w:r>
+        <w:t xml:space="preserve"> a predição com a máscara contendo duas pessoas onde uma está utilizando corretamente e outra está apenas tampando a face coma mão, evidenciando um problema no modelo:</w:t>
       </w:r>
     </w:p>
     <w:p>
@@ -7378,40 +7857,37 @@
           <w:b/>
           <w:bCs/>
         </w:rPr>
-        <w:t>2</w:t>
-      </w:r>
-      <w:r>
-        <w:rPr>
-          <w:b/>
-          <w:bCs/>
-        </w:rPr>
-        <w:t>8</w:t>
+        <w:t>28</w:t>
       </w:r>
       <w:r>
         <w:t xml:space="preserve"> – </w:t>
       </w:r>
       <w:r>
-        <w:t>Predição do modelo em</w:t>
-      </w:r>
-      <w:r>
-        <w:t xml:space="preserve"> dois rostos</w:t>
+        <w:t>Predição errada do Modelo</w:t>
       </w:r>
     </w:p>
     <w:p>
       <w:pPr>
         <w:spacing w:line="240" w:lineRule="auto"/>
-        <w:ind w:firstLine="0"/>
+        <w:ind w:left="431" w:firstLine="278"/>
         <w:jc w:val="center"/>
       </w:pPr>
+    </w:p>
+    <w:p>
+      <w:pPr>
+        <w:spacing w:line="240" w:lineRule="auto"/>
+        <w:ind w:left="431" w:firstLine="278"/>
+        <w:jc w:val="center"/>
+      </w:pPr>
       <w:r>
         <w:rPr>
           <w:noProof/>
         </w:rPr>
         <w:drawing>
-          <wp:inline distT="0" distB="0" distL="0" distR="0" wp14:anchorId="2FFCA0FF" wp14:editId="6C26BE7E">
+          <wp:inline distT="0" distB="0" distL="0" distR="0" wp14:anchorId="46ACBDA4" wp14:editId="584BDE31">
             <wp:extent cx="3600000" cy="2872800"/>
             <wp:effectExtent l="0" t="0" r="635" b="3810"/>
-            <wp:docPr id="28" name="Imagem 28" descr="Uma imagem contendo no interior, pessoa, criança, verde&#10;&#10;Descrição gerada automaticamente"/>
+            <wp:docPr id="26" name="Imagem 26" descr="Tela de celular com foto de homem&#10;&#10;Descrição gerada automaticamente com confiança baixa"/>
             <wp:cNvGraphicFramePr>
               <a:graphicFrameLocks xmlns:a="http://schemas.openxmlformats.org/drawingml/2006/main" noChangeAspect="1"/>
             </wp:cNvGraphicFramePr>
@@ -7419,7 +7895,7 @@
               <a:graphicData uri="http://schemas.openxmlformats.org/drawingml/2006/picture">
                 <pic:pic xmlns:pic="http://schemas.openxmlformats.org/drawingml/2006/picture">
                   <pic:nvPicPr>
-                    <pic:cNvPr id="28" name="Imagem 28" descr="Uma imagem contendo no interior, pessoa, criança, verde&#10;&#10;Descrição gerada automaticamente"/>
+                    <pic:cNvPr id="26" name="Imagem 26" descr="Tela de celular com foto de homem&#10;&#10;Descrição gerada automaticamente com confiança baixa"/>
                     <pic:cNvPicPr/>
                   </pic:nvPicPr>
                   <pic:blipFill>
@@ -7446,16 +7922,257 @@
     </w:p>
     <w:p>
       <w:pPr>
+        <w:ind w:left="709" w:firstLine="0"/>
+      </w:pPr>
+    </w:p>
+    <w:p>
+      <w:r>
+        <w:t xml:space="preserve">A </w:t>
+      </w:r>
+      <w:r>
+        <w:t xml:space="preserve">Figura </w:t>
+      </w:r>
+      <w:r>
+        <w:t>29</w:t>
+      </w:r>
+      <w:r>
+        <w:t xml:space="preserve"> </w:t>
+      </w:r>
+      <w:r>
+        <w:t>demonstra a</w:t>
+      </w:r>
+      <w:r>
+        <w:t xml:space="preserve"> predição com a máscara contendo duas </w:t>
+      </w:r>
+      <w:r>
+        <w:t>pessoas utilizando corretamente a máscara:</w:t>
+      </w:r>
+    </w:p>
+    <w:p>
+      <w:pPr>
+        <w:jc w:val="center"/>
+        <w:rPr>
+          <w:b/>
+          <w:bCs/>
+        </w:rPr>
+      </w:pPr>
+    </w:p>
+    <w:p>
+      <w:pPr>
+        <w:jc w:val="center"/>
+        <w:rPr>
+          <w:b/>
+          <w:bCs/>
+        </w:rPr>
+      </w:pPr>
+    </w:p>
+    <w:p>
+      <w:pPr>
+        <w:jc w:val="center"/>
+      </w:pPr>
+      <w:r>
+        <w:rPr>
+          <w:b/>
+          <w:bCs/>
+        </w:rPr>
+        <w:lastRenderedPageBreak/>
+        <w:t xml:space="preserve">Figura </w:t>
+      </w:r>
+      <w:r>
+        <w:rPr>
+          <w:b/>
+          <w:bCs/>
+        </w:rPr>
+        <w:t>29</w:t>
+      </w:r>
+      <w:r>
+        <w:t xml:space="preserve"> – </w:t>
+      </w:r>
+      <w:r>
+        <w:t>Predição</w:t>
+      </w:r>
+      <w:r>
+        <w:t xml:space="preserve"> do </w:t>
+      </w:r>
+      <w:r>
+        <w:t>m</w:t>
+      </w:r>
+      <w:r>
+        <w:t>odelo</w:t>
+      </w:r>
+      <w:r>
+        <w:t xml:space="preserve"> em dois rostos</w:t>
+      </w:r>
+    </w:p>
+    <w:p>
+      <w:pPr>
+        <w:spacing w:line="240" w:lineRule="auto"/>
+        <w:ind w:firstLine="0"/>
+        <w:jc w:val="center"/>
+      </w:pPr>
+      <w:r>
+        <w:rPr>
+          <w:noProof/>
+        </w:rPr>
+        <w:drawing>
+          <wp:inline distT="0" distB="0" distL="0" distR="0" wp14:anchorId="04C7523C" wp14:editId="7197EB32">
+            <wp:extent cx="3600000" cy="2872800"/>
+            <wp:effectExtent l="0" t="0" r="635" b="3810"/>
+            <wp:docPr id="27" name="Imagem 27" descr="Tela de celular com publicação numa rede social&#10;&#10;Descrição gerada automaticamente com confiança baixa"/>
+            <wp:cNvGraphicFramePr>
+              <a:graphicFrameLocks xmlns:a="http://schemas.openxmlformats.org/drawingml/2006/main" noChangeAspect="1"/>
+            </wp:cNvGraphicFramePr>
+            <a:graphic xmlns:a="http://schemas.openxmlformats.org/drawingml/2006/main">
+              <a:graphicData uri="http://schemas.openxmlformats.org/drawingml/2006/picture">
+                <pic:pic xmlns:pic="http://schemas.openxmlformats.org/drawingml/2006/picture">
+                  <pic:nvPicPr>
+                    <pic:cNvPr id="27" name="Imagem 27" descr="Tela de celular com publicação numa rede social&#10;&#10;Descrição gerada automaticamente com confiança baixa"/>
+                    <pic:cNvPicPr/>
+                  </pic:nvPicPr>
+                  <pic:blipFill>
+                    <a:blip r:embed="rId40"/>
+                    <a:stretch>
+                      <a:fillRect/>
+                    </a:stretch>
+                  </pic:blipFill>
+                  <pic:spPr>
+                    <a:xfrm>
+                      <a:off x="0" y="0"/>
+                      <a:ext cx="3600000" cy="2872800"/>
+                    </a:xfrm>
+                    <a:prstGeom prst="rect">
+                      <a:avLst/>
+                    </a:prstGeom>
+                  </pic:spPr>
+                </pic:pic>
+              </a:graphicData>
+            </a:graphic>
+          </wp:inline>
+        </w:drawing>
+      </w:r>
+    </w:p>
+    <w:p>
+      <w:pPr>
+        <w:ind w:left="709" w:firstLine="0"/>
+      </w:pPr>
+    </w:p>
+    <w:p>
+      <w:r>
+        <w:t xml:space="preserve">A </w:t>
+      </w:r>
+      <w:r>
+        <w:t xml:space="preserve">Figura </w:t>
+      </w:r>
+      <w:r>
+        <w:t>30</w:t>
+      </w:r>
+      <w:r>
+        <w:t xml:space="preserve"> demonstra a</w:t>
+      </w:r>
+      <w:r>
+        <w:t xml:space="preserve"> predição com a máscara contendo duas pessoas utilizando</w:t>
+      </w:r>
+      <w:r>
+        <w:t xml:space="preserve"> máscara diferentes</w:t>
+      </w:r>
+      <w:r>
+        <w:t xml:space="preserve"> de forma diferente</w:t>
+      </w:r>
+      <w:r>
+        <w:t>:</w:t>
+      </w:r>
+    </w:p>
+    <w:p>
+      <w:pPr>
+        <w:jc w:val="center"/>
+      </w:pPr>
+      <w:r>
+        <w:rPr>
+          <w:b/>
+          <w:bCs/>
+        </w:rPr>
+        <w:t xml:space="preserve">Figura </w:t>
+      </w:r>
+      <w:r>
+        <w:rPr>
+          <w:b/>
+          <w:bCs/>
+        </w:rPr>
+        <w:t>30</w:t>
+      </w:r>
+      <w:r>
+        <w:t xml:space="preserve"> – </w:t>
+      </w:r>
+      <w:r>
+        <w:t>Predição do modelo em</w:t>
+      </w:r>
+      <w:r>
+        <w:t xml:space="preserve"> dois rostos</w:t>
+      </w:r>
+    </w:p>
+    <w:p>
+      <w:pPr>
+        <w:spacing w:line="240" w:lineRule="auto"/>
+        <w:ind w:firstLine="0"/>
+        <w:jc w:val="center"/>
+      </w:pPr>
+      <w:r>
+        <w:rPr>
+          <w:noProof/>
+        </w:rPr>
+        <w:drawing>
+          <wp:inline distT="0" distB="0" distL="0" distR="0" wp14:anchorId="2FFCA0FF" wp14:editId="6C26BE7E">
+            <wp:extent cx="3600000" cy="2872800"/>
+            <wp:effectExtent l="0" t="0" r="635" b="3810"/>
+            <wp:docPr id="28" name="Imagem 28" descr="Uma imagem contendo no interior, pessoa, criança, verde&#10;&#10;Descrição gerada automaticamente"/>
+            <wp:cNvGraphicFramePr>
+              <a:graphicFrameLocks xmlns:a="http://schemas.openxmlformats.org/drawingml/2006/main" noChangeAspect="1"/>
+            </wp:cNvGraphicFramePr>
+            <a:graphic xmlns:a="http://schemas.openxmlformats.org/drawingml/2006/main">
+              <a:graphicData uri="http://schemas.openxmlformats.org/drawingml/2006/picture">
+                <pic:pic xmlns:pic="http://schemas.openxmlformats.org/drawingml/2006/picture">
+                  <pic:nvPicPr>
+                    <pic:cNvPr id="28" name="Imagem 28" descr="Uma imagem contendo no interior, pessoa, criança, verde&#10;&#10;Descrição gerada automaticamente"/>
+                    <pic:cNvPicPr/>
+                  </pic:nvPicPr>
+                  <pic:blipFill>
+                    <a:blip r:embed="rId41"/>
+                    <a:stretch>
+                      <a:fillRect/>
+                    </a:stretch>
+                  </pic:blipFill>
+                  <pic:spPr>
+                    <a:xfrm>
+                      <a:off x="0" y="0"/>
+                      <a:ext cx="3600000" cy="2872800"/>
+                    </a:xfrm>
+                    <a:prstGeom prst="rect">
+                      <a:avLst/>
+                    </a:prstGeom>
+                  </pic:spPr>
+                </pic:pic>
+              </a:graphicData>
+            </a:graphic>
+          </wp:inline>
+        </w:drawing>
+      </w:r>
+    </w:p>
+    <w:p>
+      <w:pPr>
         <w:spacing w:line="240" w:lineRule="auto"/>
         <w:ind w:firstLine="0"/>
         <w:jc w:val="left"/>
       </w:pPr>
+      <w:r>
+        <w:br w:type="page"/>
+      </w:r>
     </w:p>
     <w:p>
       <w:pPr>
         <w:pStyle w:val="Ttulo1"/>
       </w:pPr>
       <w:r>
+        <w:lastRenderedPageBreak/>
         <w:t>Considerações finais</w:t>
       </w:r>
     </w:p>
@@ -7564,7 +8281,6 @@
         <w:spacing w:line="360" w:lineRule="auto"/>
       </w:pPr>
       <w:r>
-        <w:lastRenderedPageBreak/>
         <w:t>Trabalhos futuros</w:t>
       </w:r>
     </w:p>
@@ -7626,6 +8342,9 @@
           <w:numId w:val="0"/>
         </w:numPr>
         <w:spacing w:after="120"/>
+        <w:rPr>
+          <w:lang w:val="en-US"/>
+        </w:rPr>
       </w:pPr>
       <w:bookmarkStart w:id="10" w:name="_Toc26991671"/>
       <w:bookmarkStart w:id="11" w:name="_Toc483916795"/>
@@ -7633,6 +8352,7 @@
       <w:r>
         <w:rPr>
           <w:caps w:val="0"/>
+          <w:lang w:val="en-US"/>
         </w:rPr>
         <w:lastRenderedPageBreak/>
         <w:t>REFERÊNCIAS</w:t>
@@ -7641,6 +8361,7 @@
       <w:r>
         <w:rPr>
           <w:caps w:val="0"/>
+          <w:lang w:val="en-US"/>
         </w:rPr>
         <w:t xml:space="preserve"> </w:t>
       </w:r>
@@ -7727,16 +8448,7 @@
         <w:t xml:space="preserve">. </w:t>
       </w:r>
       <w:r>
-        <w:t xml:space="preserve">Disponível em </w:t>
-      </w:r>
-      <w:r>
-        <w:t>https://www.analyticsvidhya.com/blog/2020/08/image-augmentation-on-the-fly-using-keras-imagedat</w:t>
-      </w:r>
-      <w:r>
-        <w:t>a</w:t>
-      </w:r>
-      <w:r>
-        <w:t>generator/</w:t>
+        <w:t>Disponível em https://www.analyticsvidhya.com/blog/2020/08/image-augmentation-on-the-fly-using-keras-imagedatagenerator/</w:t>
       </w:r>
       <w:r>
         <w:rPr>
@@ -8101,17 +8813,98 @@
       <w:pPr>
         <w:pStyle w:val="Corpodetexto"/>
         <w:spacing w:after="120" w:line="240" w:lineRule="auto"/>
+      </w:pPr>
+      <w:proofErr w:type="spellStart"/>
+      <w:r>
+        <w:t>Aliger</w:t>
+      </w:r>
+      <w:proofErr w:type="spellEnd"/>
+      <w:r>
+        <w:t xml:space="preserve">. </w:t>
+      </w:r>
+      <w:r>
         <w:rPr>
           <w:b/>
           <w:bCs/>
         </w:rPr>
-      </w:pPr>
+        <w:t xml:space="preserve">As Redes Neurais </w:t>
+      </w:r>
       <w:proofErr w:type="spellStart"/>
       <w:r>
-        <w:t>Aliger</w:t>
+        <w:rPr>
+          <w:b/>
+          <w:bCs/>
+        </w:rPr>
+        <w:t>Convolucionais</w:t>
       </w:r>
       <w:proofErr w:type="spellEnd"/>
       <w:r>
+        <w:rPr>
+          <w:b/>
+          <w:bCs/>
+        </w:rPr>
+        <w:t xml:space="preserve"> no </w:t>
+      </w:r>
+      <w:proofErr w:type="spellStart"/>
+      <w:r>
+        <w:rPr>
+          <w:b/>
+          <w:bCs/>
+        </w:rPr>
+        <w:t>Deep</w:t>
+      </w:r>
+      <w:proofErr w:type="spellEnd"/>
+      <w:r>
+        <w:rPr>
+          <w:b/>
+          <w:bCs/>
+        </w:rPr>
+        <w:t xml:space="preserve"> Learning. </w:t>
+      </w:r>
+      <w:r>
+        <w:t xml:space="preserve">Disponível em </w:t>
+      </w:r>
+      <w:r>
+        <w:t>https://www.aliger.com.br/blog/as-redes-neuronais-convolutivas-no-deep-learning/</w:t>
+      </w:r>
+      <w:r>
+        <w:rPr>
+          <w:b/>
+          <w:bCs/>
+        </w:rPr>
+        <w:t xml:space="preserve"> </w:t>
+      </w:r>
+      <w:r>
+        <w:t>Acesso em: 27/11/2020</w:t>
+      </w:r>
+    </w:p>
+    <w:p>
+      <w:pPr>
+        <w:pStyle w:val="Corpodetexto"/>
+        <w:spacing w:after="120" w:line="240" w:lineRule="auto"/>
+        <w:rPr>
+          <w:b/>
+          <w:bCs/>
+        </w:rPr>
+      </w:pPr>
+      <w:proofErr w:type="spellStart"/>
+      <w:r>
+        <w:t>D</w:t>
+      </w:r>
+      <w:r>
+        <w:t>eeplearnin</w:t>
+      </w:r>
+      <w:r>
+        <w:t>g</w:t>
+      </w:r>
+      <w:proofErr w:type="spellEnd"/>
+      <w:r>
+        <w:t xml:space="preserve"> B</w:t>
+      </w:r>
+      <w:r>
+        <w:t>ook</w:t>
+      </w:r>
+      <w:r>
         <w:t xml:space="preserve">. </w:t>
       </w:r>
       <w:r>
@@ -8119,14 +8912,72 @@
           <w:b/>
           <w:bCs/>
         </w:rPr>
-        <w:t xml:space="preserve">As Redes Neurais </w:t>
-      </w:r>
+        <w:t>Capítulo 8 – Função de Ativação</w:t>
+      </w:r>
+      <w:r>
+        <w:t xml:space="preserve">. </w:t>
+      </w:r>
+      <w:r>
+        <w:t>Disponível em</w:t>
+      </w:r>
+      <w:r>
+        <w:rPr>
+          <w:b/>
+          <w:bCs/>
+        </w:rPr>
+        <w:t xml:space="preserve"> </w:t>
+      </w:r>
+      <w:r>
+        <w:rPr>
+          <w:b/>
+          <w:bCs/>
+        </w:rPr>
+        <w:t>https://www.deeplearningbook.com.br/funcao-de-ativacao/</w:t>
+      </w:r>
+      <w:r>
+        <w:rPr>
+          <w:b/>
+          <w:bCs/>
+        </w:rPr>
+        <w:t xml:space="preserve"> </w:t>
+      </w:r>
+      <w:r>
+        <w:t>Acesso em:</w:t>
+      </w:r>
+      <w:r>
+        <w:t xml:space="preserve"> 01/12/2021</w:t>
+      </w:r>
+    </w:p>
+    <w:p>
+      <w:pPr>
+        <w:pStyle w:val="Corpodetexto"/>
+        <w:spacing w:after="120" w:line="240" w:lineRule="auto"/>
+      </w:pPr>
       <w:proofErr w:type="spellStart"/>
       <w:r>
+        <w:t>Medium</w:t>
+      </w:r>
+      <w:proofErr w:type="spellEnd"/>
+      <w:r>
         <w:rPr>
           <w:b/>
           <w:bCs/>
         </w:rPr>
+        <w:t xml:space="preserve">. </w:t>
+      </w:r>
+      <w:r>
+        <w:rPr>
+          <w:b/>
+          <w:bCs/>
+        </w:rPr>
+        <w:t xml:space="preserve">Entendendo Redes </w:t>
+      </w:r>
+      <w:proofErr w:type="spellStart"/>
+      <w:r>
+        <w:rPr>
+          <w:b/>
+          <w:bCs/>
+        </w:rPr>
         <w:t>Convolucionais</w:t>
       </w:r>
       <w:proofErr w:type="spellEnd"/>
@@ -8135,7 +8986,7 @@
           <w:b/>
           <w:bCs/>
         </w:rPr>
-        <w:t xml:space="preserve"> no </w:t>
+        <w:t xml:space="preserve"> (</w:t>
       </w:r>
       <w:proofErr w:type="spellStart"/>
       <w:r>
@@ -8143,7 +8994,7 @@
           <w:b/>
           <w:bCs/>
         </w:rPr>
-        <w:t>Deep</w:t>
+        <w:t>CNNs</w:t>
       </w:r>
       <w:proofErr w:type="spellEnd"/>
       <w:r>
@@ -8151,34 +9002,28 @@
           <w:b/>
           <w:bCs/>
         </w:rPr>
-        <w:t xml:space="preserve"> Learning. </w:t>
+        <w:t>)</w:t>
+      </w:r>
+      <w:r>
+        <w:rPr>
+          <w:b/>
+          <w:bCs/>
+        </w:rPr>
+        <w:t xml:space="preserve">. </w:t>
       </w:r>
       <w:r>
         <w:t xml:space="preserve">Disponível em </w:t>
       </w:r>
       <w:r>
-        <w:t>https://www.aliger.com.br/blog/as-redes-neuronais-convolutivas-no-deep-learning/</w:t>
-      </w:r>
-      <w:r>
-        <w:rPr>
-          <w:b/>
-          <w:bCs/>
-        </w:rPr>
-        <w:t xml:space="preserve"> </w:t>
-      </w:r>
-      <w:r>
-        <w:t>Acesso em: 2</w:t>
-      </w:r>
-      <w:r>
-        <w:t>7</w:t>
-      </w:r>
-      <w:r>
-        <w:t>/11/2020</w:t>
+        <w:t>https://medium.com/neuronio-br/entendendo-redes-convolucionais-cnns-d10359f21184</w:t>
+      </w:r>
+      <w:r>
+        <w:t xml:space="preserve"> Acesso em: 01/12/2020</w:t>
       </w:r>
     </w:p>
     <w:sectPr>
-      <w:headerReference w:type="default" r:id="rId40"/>
-      <w:footerReference w:type="default" r:id="rId41"/>
+      <w:headerReference w:type="default" r:id="rId42"/>
+      <w:footerReference w:type="default" r:id="rId43"/>
       <w:pgSz w:w="11907" w:h="16840" w:code="9"/>
       <w:pgMar w:top="1701" w:right="1134" w:bottom="1134" w:left="1701" w:header="1134" w:footer="1134" w:gutter="0"/>
       <w:cols w:space="720"/>
@@ -8316,17 +9161,17 @@
         <v:path o:extrusionok="f" gradientshapeok="t" o:connecttype="rect"/>
         <o:lock v:ext="edit" aspectratio="t"/>
       </v:shapetype>
-      <v:shape id="_x0000_i1236" type="#_x0000_t75" style="width:3in;height:3in" o:bullet="t"/>
+      <v:shape id="_x0000_i1392" type="#_x0000_t75" style="width:3in;height:3in" o:bullet="t"/>
     </w:pict>
   </w:numPicBullet>
   <w:numPicBullet w:numPicBulletId="1">
     <w:pict>
-      <v:shape id="_x0000_i1237" type="#_x0000_t75" style="width:3in;height:3in" o:bullet="t"/>
+      <v:shape id="_x0000_i1393" type="#_x0000_t75" style="width:3in;height:3in" o:bullet="t"/>
     </w:pict>
   </w:numPicBullet>
   <w:numPicBullet w:numPicBulletId="2">
     <w:pict>
-      <v:shape id="_x0000_i1238" type="#_x0000_t75" style="width:3in;height:3in" o:bullet="t"/>
+      <v:shape id="_x0000_i1394" type="#_x0000_t75" style="width:3in;height:3in" o:bullet="t"/>
     </w:pict>
   </w:numPicBullet>
   <w:abstractNum w:abstractNumId="0" w15:restartNumberingAfterBreak="0">
@@ -13099,9 +13944,12 @@
 </file>
 
 <file path=customXml/item2.xml><?xml version="1.0" encoding="utf-8"?>
-<p:properties xmlns:p="http://schemas.microsoft.com/office/2006/metadata/properties" xmlns:xsi="http://www.w3.org/2001/XMLSchema-instance" xmlns:pc="http://schemas.microsoft.com/office/infopath/2007/PartnerControls">
-  <documentManagement/>
-</p:properties>
+<?mso-contentType ?>
+<FormTemplates xmlns="http://schemas.microsoft.com/sharepoint/v3/contenttype/forms">
+  <Display>DocumentLibraryForm</Display>
+  <Edit>DocumentLibraryForm</Edit>
+  <New>DocumentLibraryForm</New>
+</FormTemplates>
 </file>
 
 <file path=customXml/item3.xml><?xml version="1.0" encoding="utf-8"?>
@@ -13328,12 +14176,9 @@
 </file>
 
 <file path=customXml/item4.xml><?xml version="1.0" encoding="utf-8"?>
-<?mso-contentType ?>
-<FormTemplates xmlns="http://schemas.microsoft.com/sharepoint/v3/contenttype/forms">
-  <Display>DocumentLibraryForm</Display>
-  <Edit>DocumentLibraryForm</Edit>
-  <New>DocumentLibraryForm</New>
-</FormTemplates>
+<p:properties xmlns:p="http://schemas.microsoft.com/office/2006/metadata/properties" xmlns:xsi="http://www.w3.org/2001/XMLSchema-instance" xmlns:pc="http://schemas.microsoft.com/office/infopath/2007/PartnerControls">
+  <documentManagement/>
+</p:properties>
 </file>
 
 <file path=customXml/itemProps1.xml><?xml version="1.0" encoding="utf-8"?>
@@ -13345,10 +14190,9 @@
 </file>
 
 <file path=customXml/itemProps2.xml><?xml version="1.0" encoding="utf-8"?>
-<ds:datastoreItem xmlns:ds="http://schemas.openxmlformats.org/officeDocument/2006/customXml" ds:itemID="{758E052E-48ED-4040-A9B7-D862DDC60C77}">
+<ds:datastoreItem xmlns:ds="http://schemas.openxmlformats.org/officeDocument/2006/customXml" ds:itemID="{C3E54EEC-9F8E-44C3-B1D1-9230C2FCAD0A}">
   <ds:schemaRefs>
-    <ds:schemaRef ds:uri="http://schemas.microsoft.com/office/2006/metadata/properties"/>
-    <ds:schemaRef ds:uri="http://schemas.microsoft.com/office/infopath/2007/PartnerControls"/>
+    <ds:schemaRef ds:uri="http://schemas.microsoft.com/sharepoint/v3/contenttype/forms"/>
   </ds:schemaRefs>
 </ds:datastoreItem>
 </file>
@@ -13373,9 +14217,10 @@
 </file>
 
 <file path=customXml/itemProps4.xml><?xml version="1.0" encoding="utf-8"?>
-<ds:datastoreItem xmlns:ds="http://schemas.openxmlformats.org/officeDocument/2006/customXml" ds:itemID="{C3E54EEC-9F8E-44C3-B1D1-9230C2FCAD0A}">
+<ds:datastoreItem xmlns:ds="http://schemas.openxmlformats.org/officeDocument/2006/customXml" ds:itemID="{758E052E-48ED-4040-A9B7-D862DDC60C77}">
   <ds:schemaRefs>
-    <ds:schemaRef ds:uri="http://schemas.microsoft.com/sharepoint/v3/contenttype/forms"/>
+    <ds:schemaRef ds:uri="http://schemas.microsoft.com/office/2006/metadata/properties"/>
+    <ds:schemaRef ds:uri="http://schemas.microsoft.com/office/infopath/2007/PartnerControls"/>
   </ds:schemaRefs>
 </ds:datastoreItem>
 </file>
</xml_diff>